<commit_message>
Working with Moodle 2.5dev version. MoodLib divided in modules in MoodProy. API documentation started.
</commit_message>
<xml_diff>
--- a/Documentation/Documentation.docx
+++ b/Documentation/Documentation.docx
@@ -7,6 +7,314 @@
         <w:pStyle w:val="style0"/>
       </w:pPr>
       <w:r>
+        <w:rPr/>
+      </w:r>
+    </w:p>
+    <w:p>
+      <w:pPr>
+        <w:pStyle w:val="style0"/>
+      </w:pPr>
+      <w:r>
+        <w:rPr>
+          <w:sz w:val="24"/>
+          <w:i w:val="off"/>
+          <w:b w:val="off"/>
+          <w:szCs w:val="22"/>
+          <w:iCs w:val="off"/>
+          <w:bCs w:val="off"/>
+          <w:rFonts w:ascii="sans-serif" w:hAnsi="sans-serif"/>
+          <w:lang w:val="en-US"/>
+        </w:rPr>
+        <w:t>Front</w:t>
+      </w:r>
+    </w:p>
+    <w:p>
+      <w:pPr>
+        <w:pStyle w:val="style0"/>
+        <w:jc w:val="left"/>
+      </w:pPr>
+      <w:r>
+        <w:rPr>
+          <w:sz w:val="24"/>
+          <w:rFonts w:ascii="sans-serif" w:hAnsi="sans-serif"/>
+          <w:lang w:val="en-US"/>
+        </w:rPr>
+        <w:t>Summary (one page)</w:t>
+      </w:r>
+    </w:p>
+    <w:p>
+      <w:pPr>
+        <w:pStyle w:val="style0"/>
+        <w:jc w:val="left"/>
+      </w:pPr>
+      <w:r>
+        <w:rPr>
+          <w:sz w:val="24"/>
+          <w:rFonts w:ascii="sans-serif" w:hAnsi="sans-serif"/>
+          <w:lang w:val="en-US"/>
+        </w:rPr>
+        <w:t>Index</w:t>
+      </w:r>
+    </w:p>
+    <w:p>
+      <w:pPr>
+        <w:pStyle w:val="style0"/>
+        <w:jc w:val="left"/>
+      </w:pPr>
+      <w:r>
+        <w:rPr>
+          <w:sz w:val="24"/>
+          <w:rFonts w:ascii="sans-serif" w:hAnsi="sans-serif"/>
+          <w:lang w:val="en-US"/>
+        </w:rPr>
+        <w:t>Introduction.</w:t>
+      </w:r>
+    </w:p>
+    <w:p>
+      <w:pPr>
+        <w:pStyle w:val="style0"/>
+        <w:jc w:val="left"/>
+      </w:pPr>
+      <w:r>
+        <w:rPr>
+          <w:sz w:val="24"/>
+          <w:rFonts w:ascii="sans-serif" w:hAnsi="sans-serif"/>
+          <w:lang w:val="en-US"/>
+        </w:rPr>
+        <w:t xml:space="preserve">Objectives (incluyendo descripción del problema, estudio de alternativas y </w:t>
+      </w:r>
+    </w:p>
+    <w:p>
+      <w:pPr>
+        <w:pStyle w:val="style0"/>
+        <w:jc w:val="left"/>
+      </w:pPr>
+      <w:r>
+        <w:rPr>
+          <w:sz w:val="24"/>
+          <w:rFonts w:ascii="sans-serif" w:hAnsi="sans-serif"/>
+          <w:lang w:val="en-US"/>
+        </w:rPr>
+        <w:t>metodología empleada).</w:t>
+      </w:r>
+    </w:p>
+    <w:p>
+      <w:pPr>
+        <w:pStyle w:val="style0"/>
+        <w:jc w:val="left"/>
+      </w:pPr>
+      <w:r>
+        <w:rPr>
+          <w:sz w:val="24"/>
+          <w:rFonts w:ascii="sans-serif" w:hAnsi="sans-serif"/>
+          <w:lang w:val="en-US"/>
+        </w:rPr>
+        <w:t xml:space="preserve">Technological description (puede incluir especificación, diseño e </w:t>
+      </w:r>
+    </w:p>
+    <w:p>
+      <w:pPr>
+        <w:pStyle w:val="style0"/>
+        <w:jc w:val="left"/>
+      </w:pPr>
+      <w:r>
+        <w:rPr>
+          <w:sz w:val="24"/>
+          <w:rFonts w:ascii="sans-serif" w:hAnsi="sans-serif"/>
+          <w:lang w:val="en-US"/>
+        </w:rPr>
+        <w:t>implementación).</w:t>
+      </w:r>
+    </w:p>
+    <w:p>
+      <w:pPr>
+        <w:pStyle w:val="style0"/>
+        <w:jc w:val="left"/>
+      </w:pPr>
+      <w:r>
+        <w:rPr>
+          <w:sz w:val="24"/>
+          <w:rFonts w:ascii="sans-serif" w:hAnsi="sans-serif"/>
+          <w:lang w:val="en-US"/>
+        </w:rPr>
+        <w:t xml:space="preserve">Conclusions (incluyendo los logros principales alcanzados y posibles </w:t>
+      </w:r>
+    </w:p>
+    <w:p>
+      <w:pPr>
+        <w:pStyle w:val="style0"/>
+        <w:jc w:val="left"/>
+      </w:pPr>
+      <w:r>
+        <w:rPr>
+          <w:sz w:val="24"/>
+          <w:rFonts w:ascii="sans-serif" w:hAnsi="sans-serif"/>
+          <w:lang w:val="en-US"/>
+        </w:rPr>
+        <w:t>trabajos futuros).</w:t>
+      </w:r>
+    </w:p>
+    <w:p>
+      <w:pPr>
+        <w:pStyle w:val="style0"/>
+        <w:jc w:val="left"/>
+      </w:pPr>
+      <w:r>
+        <w:rPr>
+          <w:sz w:val="24"/>
+          <w:rFonts w:ascii="sans-serif" w:hAnsi="sans-serif"/>
+          <w:lang w:val="en-US"/>
+        </w:rPr>
+        <w:t>Bibliography</w:t>
+      </w:r>
+    </w:p>
+    <w:p>
+      <w:pPr>
+        <w:pStyle w:val="style0"/>
+        <w:jc w:val="left"/>
+      </w:pPr>
+      <w:r>
+        <w:rPr>
+          <w:sz w:val="24"/>
+          <w:rFonts w:ascii="sans-serif" w:hAnsi="sans-serif"/>
+          <w:lang w:val="en-US"/>
+        </w:rPr>
+        <w:t>Appendix</w:t>
+      </w:r>
+    </w:p>
+    <w:p>
+      <w:pPr>
+        <w:pStyle w:val="style0"/>
+      </w:pPr>
+      <w:r>
+        <w:rPr/>
+      </w:r>
+    </w:p>
+    <w:p>
+      <w:pPr>
+        <w:pStyle w:val="style0"/>
+      </w:pPr>
+      <w:r>
+        <w:rPr/>
+      </w:r>
+    </w:p>
+    <w:p>
+      <w:pPr>
+        <w:pStyle w:val="style0"/>
+      </w:pPr>
+      <w:r>
+        <w:rPr/>
+      </w:r>
+    </w:p>
+    <w:p>
+      <w:pPr>
+        <w:pStyle w:val="style0"/>
+      </w:pPr>
+      <w:r>
+        <w:rPr/>
+      </w:r>
+    </w:p>
+    <w:p>
+      <w:pPr>
+        <w:pStyle w:val="style0"/>
+      </w:pPr>
+      <w:r>
+        <w:rPr/>
+      </w:r>
+    </w:p>
+    <w:p>
+      <w:pPr>
+        <w:pStyle w:val="style0"/>
+      </w:pPr>
+      <w:r>
+        <w:rPr/>
+      </w:r>
+    </w:p>
+    <w:p>
+      <w:pPr>
+        <w:pStyle w:val="style0"/>
+      </w:pPr>
+      <w:r>
+        <w:rPr/>
+      </w:r>
+    </w:p>
+    <w:p>
+      <w:pPr>
+        <w:pStyle w:val="style0"/>
+      </w:pPr>
+      <w:r>
+        <w:rPr/>
+      </w:r>
+    </w:p>
+    <w:p>
+      <w:pPr>
+        <w:pStyle w:val="style0"/>
+      </w:pPr>
+      <w:r>
+        <w:rPr/>
+      </w:r>
+    </w:p>
+    <w:p>
+      <w:pPr>
+        <w:pStyle w:val="style0"/>
+      </w:pPr>
+      <w:r>
+        <w:rPr/>
+      </w:r>
+    </w:p>
+    <w:p>
+      <w:pPr>
+        <w:pStyle w:val="style0"/>
+      </w:pPr>
+      <w:r>
+        <w:rPr/>
+      </w:r>
+    </w:p>
+    <w:p>
+      <w:pPr>
+        <w:pStyle w:val="style0"/>
+      </w:pPr>
+      <w:r>
+        <w:rPr/>
+      </w:r>
+    </w:p>
+    <w:p>
+      <w:pPr>
+        <w:pStyle w:val="style0"/>
+      </w:pPr>
+      <w:r>
+        <w:rPr/>
+      </w:r>
+    </w:p>
+    <w:p>
+      <w:pPr>
+        <w:pStyle w:val="style0"/>
+      </w:pPr>
+      <w:r>
+        <w:rPr/>
+      </w:r>
+    </w:p>
+    <w:p>
+      <w:pPr>
+        <w:pStyle w:val="style0"/>
+      </w:pPr>
+      <w:r>
+        <w:rPr/>
+      </w:r>
+    </w:p>
+    <w:p>
+      <w:pPr>
+        <w:pStyle w:val="style0"/>
+      </w:pPr>
+      <w:r>
+        <w:rPr/>
+      </w:r>
+    </w:p>
+    <w:p>
+      <w:pPr>
+        <w:pStyle w:val="style0"/>
+      </w:pPr>
+      <w:r>
         <w:rPr>
           <w:i w:val="off"/>
           <w:b/>
@@ -14,7 +322,231 @@
           <w:bCs/>
           <w:lang w:val="en-US"/>
         </w:rPr>
-        <w:t>Creating an external application using Moodle via Web Services</w:t>
+        <w:br/>
+        <w:t>What is Moodle</w:t>
+      </w:r>
+    </w:p>
+    <w:p>
+      <w:pPr>
+        <w:pStyle w:val="style0"/>
+      </w:pPr>
+      <w:r>
+        <w:rPr>
+          <w:sz w:val="22"/>
+          <w:i w:val="off"/>
+          <w:b w:val="off"/>
+          <w:szCs w:val="22"/>
+          <w:iCs w:val="off"/>
+          <w:bCs w:val="off"/>
+          <w:lang w:val="en-US"/>
+        </w:rPr>
+        <w:t>Moodle is an open source code system used for teaching and learning purposes. It allows to create on line dynamic web pages, create courses and manage it with the web interface. This made it popular between teachers around the world as a tool to provide resources to students and support teaching. It needs a data base system and a web server to work properly.</w:t>
+        <w:br/>
+      </w:r>
+      <w:hyperlink r:id="rId2">
+        <w:r>
+          <w:rPr>
+            <w:sz w:val="22"/>
+            <w:i w:val="off"/>
+            <w:b w:val="off"/>
+            <w:szCs w:val="22"/>
+            <w:iCs w:val="off"/>
+            <w:bCs w:val="off"/>
+            <w:rStyle w:val="style15"/>
+            <w:lang w:val="en-US"/>
+          </w:rPr>
+          <w:t>https://moodle.org/about/</w:t>
+        </w:r>
+      </w:hyperlink>
+      <w:r>
+        <w:rPr>
+          <w:sz w:val="22"/>
+          <w:i w:val="off"/>
+          <w:b w:val="off"/>
+          <w:szCs w:val="22"/>
+          <w:iCs w:val="off"/>
+          <w:bCs w:val="off"/>
+          <w:lang w:val="en-US"/>
+        </w:rPr>
+        <w:br/>
+      </w:r>
+    </w:p>
+    <w:p>
+      <w:pPr>
+        <w:pStyle w:val="style0"/>
+      </w:pPr>
+      <w:r>
+        <w:rPr>
+          <w:sz w:val="22"/>
+          <w:i w:val="off"/>
+          <w:b w:val="off"/>
+          <w:szCs w:val="22"/>
+          <w:iCs w:val="off"/>
+          <w:bCs w:val="off"/>
+          <w:lang w:val="en-US"/>
+        </w:rPr>
+        <w:t>Moodle requirements:</w:t>
+      </w:r>
+    </w:p>
+    <w:p>
+      <w:pPr>
+        <w:pStyle w:val="style0"/>
+        <w:numPr>
+          <w:ilvl w:val="0"/>
+          <w:numId w:val="5"/>
+        </w:numPr>
+      </w:pPr>
+      <w:r>
+        <w:rPr>
+          <w:sz w:val="22"/>
+          <w:i w:val="off"/>
+          <w:b w:val="off"/>
+          <w:szCs w:val="22"/>
+          <w:iCs w:val="off"/>
+          <w:bCs w:val="off"/>
+          <w:lang w:val="en-US"/>
+        </w:rPr>
+        <w:t>PHP</w:t>
+      </w:r>
+    </w:p>
+    <w:p>
+      <w:pPr>
+        <w:pStyle w:val="style0"/>
+        <w:numPr>
+          <w:ilvl w:val="0"/>
+          <w:numId w:val="5"/>
+        </w:numPr>
+      </w:pPr>
+      <w:r>
+        <w:rPr>
+          <w:sz w:val="22"/>
+          <w:i w:val="off"/>
+          <w:b w:val="off"/>
+          <w:szCs w:val="22"/>
+          <w:iCs w:val="off"/>
+          <w:bCs w:val="off"/>
+          <w:lang w:val="en-US"/>
+        </w:rPr>
+        <w:t>Database system: MySQL</w:t>
+      </w:r>
+    </w:p>
+    <w:p>
+      <w:pPr>
+        <w:pStyle w:val="style0"/>
+        <w:numPr>
+          <w:ilvl w:val="0"/>
+          <w:numId w:val="5"/>
+        </w:numPr>
+      </w:pPr>
+      <w:r>
+        <w:rPr>
+          <w:sz w:val="22"/>
+          <w:i w:val="off"/>
+          <w:b w:val="off"/>
+          <w:szCs w:val="22"/>
+          <w:iCs w:val="off"/>
+          <w:bCs w:val="off"/>
+          <w:lang w:val="en-US"/>
+        </w:rPr>
+        <w:t>Web server: apache</w:t>
+      </w:r>
+    </w:p>
+    <w:p>
+      <w:pPr>
+        <w:pStyle w:val="style0"/>
+      </w:pPr>
+      <w:r>
+        <w:rPr/>
+      </w:r>
+    </w:p>
+    <w:p>
+      <w:pPr>
+        <w:pStyle w:val="style0"/>
+      </w:pPr>
+      <w:r>
+        <w:rPr>
+          <w:lang w:val="en-US"/>
+        </w:rPr>
+        <w:t>Moodle Web Services:</w:t>
+      </w:r>
+    </w:p>
+    <w:p>
+      <w:pPr>
+        <w:pStyle w:val="style0"/>
+      </w:pPr>
+      <w:r>
+        <w:rPr>
+          <w:lang w:val="en-US"/>
+        </w:rPr>
+        <w:t xml:space="preserve">Moodle web services are additional Moodle modules that let you to use Moodle with other protocols than http such as AMF, SOAP, REST and </w:t>
+      </w:r>
+      <w:bookmarkStart w:id="0" w:name="yui_3_9_0_2_1363522069507_212"/>
+      <w:bookmarkEnd w:id="0"/>
+      <w:r>
+        <w:rPr>
+          <w:lang w:val="en-US"/>
+        </w:rPr>
+        <w:t>XML-RPC. This services has been tough for interacting Moodle with other applications.</w:t>
+      </w:r>
+    </w:p>
+    <w:p>
+      <w:pPr>
+        <w:pStyle w:val="style0"/>
+      </w:pPr>
+      <w:r>
+        <w:rPr/>
+      </w:r>
+    </w:p>
+    <w:p>
+      <w:pPr>
+        <w:pStyle w:val="style0"/>
+      </w:pPr>
+      <w:r>
+        <w:rPr/>
+      </w:r>
+    </w:p>
+    <w:p>
+      <w:pPr>
+        <w:pStyle w:val="style0"/>
+      </w:pPr>
+      <w:r>
+        <w:rPr/>
+      </w:r>
+    </w:p>
+    <w:p>
+      <w:pPr>
+        <w:pStyle w:val="style0"/>
+      </w:pPr>
+      <w:r>
+        <w:rPr/>
+      </w:r>
+    </w:p>
+    <w:p>
+      <w:pPr>
+        <w:pStyle w:val="style0"/>
+        <w:ind w:hanging="0" w:left="0" w:right="0"/>
+      </w:pPr>
+      <w:r>
+        <w:rPr>
+          <w:sz w:val="22"/>
+          <w:i w:val="off"/>
+          <w:b/>
+          <w:szCs w:val="22"/>
+          <w:iCs w:val="off"/>
+          <w:bCs/>
+          <w:lang w:val="en-US"/>
+        </w:rPr>
+        <w:t>C</w:t>
+      </w:r>
+      <w:r>
+        <w:rPr>
+          <w:i w:val="off"/>
+          <w:b/>
+          <w:iCs w:val="off"/>
+          <w:bCs/>
+          <w:lang w:val="en-US"/>
+        </w:rPr>
+        <w:t>reating an external application using Moodle via Web Services</w:t>
       </w:r>
     </w:p>
     <w:p>
@@ -55,46 +587,6 @@
         </w:rPr>
         <w:t xml:space="preserve">Using web services: </w:t>
       </w:r>
-      <w:hyperlink r:id="rId2">
-        <w:r>
-          <w:rPr>
-            <w:color w:val="0000FF"/>
-            <w:sz w:val="22"/>
-            <w:i w:val="off"/>
-            <w:szCs w:val="22"/>
-            <w:iCs w:val="off"/>
-            <w:rStyle w:val="style18"/>
-            <w:lang w:val="en-US"/>
-          </w:rPr>
-          <w:t>http://docs.moodle.org/24/en/Using_web_services</w:t>
-        </w:r>
-      </w:hyperlink>
-    </w:p>
-    <w:p>
-      <w:pPr>
-        <w:pStyle w:val="style0"/>
-        <w:jc w:val="left"/>
-      </w:pPr>
-      <w:r>
-        <w:rPr>
-          <w:sz w:val="22"/>
-          <w:i w:val="off"/>
-          <w:szCs w:val="22"/>
-          <w:iCs w:val="off"/>
-          <w:lang w:val="en-US"/>
-        </w:rPr>
-        <w:t>To Allow users to create and see their own security keys(token) you must assign a system role with this user capabilities:</w:t>
-      </w:r>
-    </w:p>
-    <w:p>
-      <w:pPr>
-        <w:pStyle w:val="style0"/>
-        <w:numPr>
-          <w:ilvl w:val="1"/>
-          <w:numId w:val="3"/>
-        </w:numPr>
-        <w:jc w:val="left"/>
-      </w:pPr>
       <w:hyperlink r:id="rId3">
         <w:r>
           <w:rPr>
@@ -103,7 +595,58 @@
             <w:i w:val="off"/>
             <w:szCs w:val="22"/>
             <w:iCs w:val="off"/>
-            <w:rStyle w:val="style18"/>
+            <w:rStyle w:val="style15"/>
+            <w:lang w:val="en-US"/>
+          </w:rPr>
+          <w:t>http://docs.moodle.org/24/en/Using_web_services</w:t>
+        </w:r>
+      </w:hyperlink>
+    </w:p>
+    <w:p>
+      <w:pPr>
+        <w:pStyle w:val="style0"/>
+        <w:jc w:val="left"/>
+      </w:pPr>
+      <w:r>
+        <w:rPr>
+          <w:sz w:val="22"/>
+          <w:i w:val="off"/>
+          <w:szCs w:val="22"/>
+          <w:iCs w:val="off"/>
+          <w:lang w:val="en-US"/>
+        </w:rPr>
+        <w:t>To Allow users to create and see their own security keys(token) you must assign a system role with this user capabilities:</w:t>
+      </w:r>
+    </w:p>
+    <w:p>
+      <w:pPr>
+        <w:pStyle w:val="style0"/>
+        <w:numPr>
+          <w:ilvl w:val="1"/>
+          <w:numId w:val="3"/>
+        </w:numPr>
+        <w:jc w:val="left"/>
+      </w:pPr>
+      <w:r>
+        <w:rPr>
+          <w:color w:val="0000FF"/>
+          <w:sz w:val="22"/>
+          <w:i w:val="off"/>
+          <w:szCs w:val="22"/>
+          <w:iCs w:val="off"/>
+          <w:lang w:val="en-US"/>
+        </w:rPr>
+        <w:t xml:space="preserve">users </w:t>
+      </w:r>
+      <w:hyperlink r:id="rId4">
+        <w:r>
+          <w:rPr>
+            <w:color w:val="0000FF"/>
+            <w:sz w:val="22"/>
+            <w:i w:val="off"/>
+            <w:szCs w:val="22"/>
+            <w:iCs w:val="off"/>
+            <w:rStyle w:val="style15"/>
             <w:lang w:val="en-US"/>
           </w:rPr>
           <w:t>moodle/webservice:createtoken</w:t>
@@ -122,7 +665,7 @@
       </w:r>
       <w:r>
         <w:rPr>
-          <w:color w:val="auto"/>
+          <w:color w:val="00000A"/>
           <w:sz w:val="22"/>
           <w:i w:val="off"/>
           <w:u w:val="none"/>
@@ -142,7 +685,7 @@
         </w:numPr>
         <w:jc w:val="left"/>
       </w:pPr>
-      <w:hyperlink r:id="rId4">
+      <w:hyperlink r:id="rId5">
         <w:r>
           <w:rPr>
             <w:color w:val="0000FF"/>
@@ -255,7 +798,7 @@
         <w:t>Get web services token:</w:t>
         <w:br/>
       </w:r>
-      <w:hyperlink r:id="rId5">
+      <w:hyperlink r:id="rId6">
         <w:r>
           <w:rPr>
             <w:color w:val="0000FF"/>
@@ -288,7 +831,7 @@
         </w:rPr>
         <w:t xml:space="preserve">Service short name info: </w:t>
       </w:r>
-      <w:hyperlink r:id="rId6">
+      <w:hyperlink r:id="rId7">
         <w:r>
           <w:rPr>
             <w:color w:val="0000FF"/>
@@ -324,7 +867,7 @@
         </w:rPr>
         <w:t xml:space="preserve">Get JSON answers to REST requests: </w:t>
       </w:r>
-      <w:hyperlink r:id="rId7">
+      <w:hyperlink r:id="rId8">
         <w:r>
           <w:rPr>
             <w:color w:val="0000FF"/>
@@ -856,6 +1399,116 @@
       </w:rPr>
     </w:lvl>
   </w:abstractNum>
+  <w:abstractNum w:abstractNumId="5">
+    <w:lvl w:ilvl="0">
+      <w:start w:val="1"/>
+      <w:numFmt w:val="bullet"/>
+      <w:lvlJc w:val="left"/>
+      <w:lvlText w:val=""/>
+      <w:pPr>
+        <w:ind w:hanging="360" w:left="720"/>
+      </w:pPr>
+      <w:rPr>
+        <w:rFonts w:ascii="Symbol" w:cs="Symbol" w:hAnsi="Symbol" w:hint="default"/>
+      </w:rPr>
+    </w:lvl>
+    <w:lvl w:ilvl="1">
+      <w:start w:val="1"/>
+      <w:numFmt w:val="bullet"/>
+      <w:lvlJc w:val="left"/>
+      <w:lvlText w:val=""/>
+      <w:pPr>
+        <w:ind w:hanging="360" w:left="1080"/>
+      </w:pPr>
+      <w:rPr>
+        <w:rFonts w:ascii="Symbol" w:cs="Symbol" w:hAnsi="Symbol" w:hint="default"/>
+      </w:rPr>
+    </w:lvl>
+    <w:lvl w:ilvl="2">
+      <w:start w:val="1"/>
+      <w:numFmt w:val="bullet"/>
+      <w:lvlJc w:val="left"/>
+      <w:lvlText w:val=""/>
+      <w:pPr>
+        <w:ind w:hanging="360" w:left="1440"/>
+      </w:pPr>
+      <w:rPr>
+        <w:rFonts w:ascii="Symbol" w:cs="Symbol" w:hAnsi="Symbol" w:hint="default"/>
+      </w:rPr>
+    </w:lvl>
+    <w:lvl w:ilvl="3">
+      <w:start w:val="1"/>
+      <w:numFmt w:val="bullet"/>
+      <w:lvlJc w:val="left"/>
+      <w:lvlText w:val=""/>
+      <w:pPr>
+        <w:ind w:hanging="360" w:left="1800"/>
+      </w:pPr>
+      <w:rPr>
+        <w:rFonts w:ascii="Symbol" w:cs="Symbol" w:hAnsi="Symbol" w:hint="default"/>
+      </w:rPr>
+    </w:lvl>
+    <w:lvl w:ilvl="4">
+      <w:start w:val="1"/>
+      <w:numFmt w:val="bullet"/>
+      <w:lvlJc w:val="left"/>
+      <w:lvlText w:val=""/>
+      <w:pPr>
+        <w:ind w:hanging="360" w:left="2160"/>
+      </w:pPr>
+      <w:rPr>
+        <w:rFonts w:ascii="Symbol" w:cs="Symbol" w:hAnsi="Symbol" w:hint="default"/>
+      </w:rPr>
+    </w:lvl>
+    <w:lvl w:ilvl="5">
+      <w:start w:val="1"/>
+      <w:numFmt w:val="bullet"/>
+      <w:lvlJc w:val="left"/>
+      <w:lvlText w:val=""/>
+      <w:pPr>
+        <w:ind w:hanging="360" w:left="2520"/>
+      </w:pPr>
+      <w:rPr>
+        <w:rFonts w:ascii="Symbol" w:cs="Symbol" w:hAnsi="Symbol" w:hint="default"/>
+      </w:rPr>
+    </w:lvl>
+    <w:lvl w:ilvl="6">
+      <w:start w:val="1"/>
+      <w:numFmt w:val="bullet"/>
+      <w:lvlJc w:val="left"/>
+      <w:lvlText w:val=""/>
+      <w:pPr>
+        <w:ind w:hanging="360" w:left="2880"/>
+      </w:pPr>
+      <w:rPr>
+        <w:rFonts w:ascii="Symbol" w:cs="Symbol" w:hAnsi="Symbol" w:hint="default"/>
+      </w:rPr>
+    </w:lvl>
+    <w:lvl w:ilvl="7">
+      <w:start w:val="1"/>
+      <w:numFmt w:val="bullet"/>
+      <w:lvlJc w:val="left"/>
+      <w:lvlText w:val=""/>
+      <w:pPr>
+        <w:ind w:hanging="360" w:left="3240"/>
+      </w:pPr>
+      <w:rPr>
+        <w:rFonts w:ascii="Symbol" w:cs="Symbol" w:hAnsi="Symbol" w:hint="default"/>
+      </w:rPr>
+    </w:lvl>
+    <w:lvl w:ilvl="8">
+      <w:start w:val="1"/>
+      <w:numFmt w:val="bullet"/>
+      <w:lvlJc w:val="left"/>
+      <w:lvlText w:val=""/>
+      <w:pPr>
+        <w:ind w:hanging="360" w:left="3600"/>
+      </w:pPr>
+      <w:rPr>
+        <w:rFonts w:ascii="Symbol" w:cs="Symbol" w:hAnsi="Symbol" w:hint="default"/>
+      </w:rPr>
+    </w:lvl>
+  </w:abstractNum>
   <w:num w:numId="1">
     <w:abstractNumId w:val="1"/>
   </w:num>
@@ -867,6 +1520,9 @@
   </w:num>
   <w:num w:numId="4">
     <w:abstractNumId w:val="4"/>
+  </w:num>
+  <w:num w:numId="5">
+    <w:abstractNumId w:val="5"/>
   </w:num>
 </w:numbering>
 </file>
@@ -894,10 +1550,14 @@
   </w:style>
   <w:style w:styleId="style1" w:type="paragraph">
     <w:name w:val="Encabezado 1"/>
-    <w:basedOn w:val="style20"/>
-    <w:next w:val="style21"/>
+    <w:basedOn w:val="style24"/>
+    <w:next w:val="style25"/>
     <w:pPr>
       <w:outlineLvl w:val="0"/>
+      <w:numPr>
+        <w:ilvl w:val="0"/>
+        <w:numId w:val="1"/>
+      </w:numPr>
     </w:pPr>
     <w:rPr>
       <w:sz w:val="48"/>
@@ -909,8 +1569,8 @@
   </w:style>
   <w:style w:styleId="style2" w:type="paragraph">
     <w:name w:val="Encabezado 2"/>
-    <w:basedOn w:val="style20"/>
-    <w:next w:val="style21"/>
+    <w:basedOn w:val="style24"/>
+    <w:next w:val="style25"/>
     <w:pPr>
       <w:outlineLvl w:val="1"/>
       <w:numPr>
@@ -964,14 +1624,34 @@
   <w:style w:styleId="style19" w:type="character">
     <w:name w:val="ListLabel 1"/>
     <w:next w:val="style19"/>
+    <w:rPr/>
+  </w:style>
+  <w:style w:styleId="style20" w:type="character">
+    <w:name w:val="ListLabel 2"/>
+    <w:next w:val="style20"/>
+    <w:rPr/>
+  </w:style>
+  <w:style w:styleId="style21" w:type="character">
+    <w:name w:val="ListLabel 3"/>
+    <w:next w:val="style21"/>
+    <w:rPr/>
+  </w:style>
+  <w:style w:styleId="style22" w:type="character">
+    <w:name w:val="ListLabel 4"/>
+    <w:next w:val="style22"/>
+    <w:rPr/>
+  </w:style>
+  <w:style w:styleId="style23" w:type="character">
+    <w:name w:val="ListLabel 5"/>
+    <w:next w:val="style23"/>
     <w:rPr>
       <w:rFonts w:cs="Symbol"/>
     </w:rPr>
   </w:style>
-  <w:style w:styleId="style20" w:type="paragraph">
+  <w:style w:styleId="style24" w:type="paragraph">
     <w:name w:val="Encabezado"/>
     <w:basedOn w:val="style0"/>
-    <w:next w:val="style21"/>
+    <w:next w:val="style25"/>
     <w:pPr>
       <w:keepNext/>
       <w:spacing w:after="120" w:before="240"/>
@@ -982,26 +1662,26 @@
       <w:rFonts w:ascii="Liberation Sans" w:cs="DejaVu Sans" w:eastAsia="DejaVu Sans" w:hAnsi="Liberation Sans"/>
     </w:rPr>
   </w:style>
-  <w:style w:styleId="style21" w:type="paragraph">
+  <w:style w:styleId="style25" w:type="paragraph">
     <w:name w:val="Cuerpo de texto"/>
     <w:basedOn w:val="style0"/>
-    <w:next w:val="style21"/>
+    <w:next w:val="style25"/>
     <w:pPr>
       <w:spacing w:after="120" w:before="0"/>
     </w:pPr>
     <w:rPr/>
   </w:style>
-  <w:style w:styleId="style22" w:type="paragraph">
+  <w:style w:styleId="style26" w:type="paragraph">
     <w:name w:val="Lista"/>
-    <w:basedOn w:val="style21"/>
-    <w:next w:val="style22"/>
+    <w:basedOn w:val="style25"/>
+    <w:next w:val="style26"/>
     <w:pPr/>
     <w:rPr/>
   </w:style>
-  <w:style w:styleId="style23" w:type="paragraph">
+  <w:style w:styleId="style27" w:type="paragraph">
     <w:name w:val="Etiqueta"/>
     <w:basedOn w:val="style0"/>
-    <w:next w:val="style23"/>
+    <w:next w:val="style27"/>
     <w:pPr>
       <w:suppressLineNumbers/>
       <w:spacing w:after="120" w:before="120"/>
@@ -1013,10 +1693,10 @@
       <w:iCs/>
     </w:rPr>
   </w:style>
-  <w:style w:styleId="style24" w:type="paragraph">
+  <w:style w:styleId="style28" w:type="paragraph">
     <w:name w:val="Índice"/>
     <w:basedOn w:val="style0"/>
-    <w:next w:val="style24"/>
+    <w:next w:val="style28"/>
     <w:pPr>
       <w:suppressLineNumbers/>
     </w:pPr>

</xml_diff>

<commit_message>
MoodPyth Eclipse library proyect started. Implemented functions: get_courses course_contents
</commit_message>
<xml_diff>
--- a/Documentation/Documentation.docx
+++ b/Documentation/Documentation.docx
@@ -7,343 +7,996 @@
         <w:pStyle w:val="style0"/>
       </w:pPr>
       <w:r>
-        <w:rPr/>
-      </w:r>
-    </w:p>
-    <w:p>
-      <w:pPr>
-        <w:pStyle w:val="style0"/>
-      </w:pPr>
+        <w:rPr>
+          <w:sz w:val="22"/>
+          <w:i w:val="off"/>
+          <w:b w:val="off"/>
+          <w:szCs w:val="22"/>
+          <w:iCs w:val="off"/>
+          <w:bCs w:val="off"/>
+          <w:lang w:val="en-US"/>
+        </w:rPr>
+        <w:t>Front</w:t>
+      </w:r>
+    </w:p>
+    <w:p>
+      <w:pPr>
+        <w:pStyle w:val="style0"/>
+        <w:jc w:val="left"/>
+      </w:pPr>
+      <w:r>
+        <w:rPr>
+          <w:sz w:val="22"/>
+          <w:szCs w:val="22"/>
+          <w:lang w:val="en-US"/>
+        </w:rPr>
+        <w:t>Summary (o</w:t>
+      </w:r>
+      <w:bookmarkStart w:id="0" w:name="__DdeLink__117_883918591"/>
+      <w:bookmarkEnd w:id="0"/>
+      <w:r>
+        <w:rPr>
+          <w:sz w:val="22"/>
+          <w:szCs w:val="22"/>
+          <w:lang w:val="en-US"/>
+        </w:rPr>
+        <w:t>ne page)</w:t>
+      </w:r>
+    </w:p>
+    <w:p>
+      <w:pPr>
+        <w:pStyle w:val="style0"/>
+        <w:jc w:val="left"/>
+      </w:pPr>
+      <w:r>
+        <w:rPr>
+          <w:sz w:val="22"/>
+          <w:szCs w:val="22"/>
+          <w:lang w:val="en-US"/>
+        </w:rPr>
+        <w:t>Index</w:t>
+      </w:r>
+    </w:p>
+    <w:p>
+      <w:pPr>
+        <w:pStyle w:val="style0"/>
+        <w:jc w:val="left"/>
+      </w:pPr>
+      <w:r>
+        <w:rPr>
+          <w:sz w:val="22"/>
+          <w:szCs w:val="22"/>
+          <w:lang w:val="en-US"/>
+        </w:rPr>
+        <w:t>Introduction.</w:t>
+      </w:r>
+    </w:p>
+    <w:p>
+      <w:pPr>
+        <w:pStyle w:val="style0"/>
+        <w:jc w:val="left"/>
+      </w:pPr>
+      <w:r>
+        <w:rPr>
+          <w:sz w:val="22"/>
+          <w:szCs w:val="22"/>
+          <w:lang w:val="en-US"/>
+        </w:rPr>
+        <w:t xml:space="preserve">Objectives (incluyendo descripción del problema, estudio de alternativas y </w:t>
+      </w:r>
+    </w:p>
+    <w:p>
+      <w:pPr>
+        <w:pStyle w:val="style0"/>
+        <w:jc w:val="left"/>
+      </w:pPr>
+      <w:r>
+        <w:rPr>
+          <w:sz w:val="22"/>
+          <w:szCs w:val="22"/>
+          <w:lang w:val="en-US"/>
+        </w:rPr>
+        <w:t>metodología empleada).</w:t>
+      </w:r>
+    </w:p>
+    <w:p>
+      <w:pPr>
+        <w:pStyle w:val="style0"/>
+        <w:jc w:val="left"/>
+      </w:pPr>
+      <w:r>
+        <w:rPr>
+          <w:sz w:val="22"/>
+          <w:szCs w:val="22"/>
+          <w:lang w:val="en-US"/>
+        </w:rPr>
+        <w:t xml:space="preserve">Technological description (puede incluir especificación, diseño e </w:t>
+      </w:r>
+    </w:p>
+    <w:p>
+      <w:pPr>
+        <w:pStyle w:val="style0"/>
+        <w:jc w:val="left"/>
+      </w:pPr>
+      <w:r>
+        <w:rPr>
+          <w:sz w:val="22"/>
+          <w:szCs w:val="22"/>
+          <w:lang w:val="en-US"/>
+        </w:rPr>
+        <w:t>implementación).</w:t>
+      </w:r>
+    </w:p>
+    <w:p>
+      <w:pPr>
+        <w:pStyle w:val="style0"/>
+        <w:jc w:val="left"/>
+      </w:pPr>
+      <w:r>
+        <w:rPr>
+          <w:sz w:val="22"/>
+          <w:szCs w:val="22"/>
+          <w:lang w:val="en-US"/>
+        </w:rPr>
+        <w:t xml:space="preserve">Conclusions (incluyendo los logros principales alcanzados y posibles </w:t>
+      </w:r>
+    </w:p>
+    <w:p>
+      <w:pPr>
+        <w:pStyle w:val="style0"/>
+        <w:jc w:val="left"/>
+      </w:pPr>
+      <w:r>
+        <w:rPr>
+          <w:sz w:val="22"/>
+          <w:szCs w:val="22"/>
+          <w:lang w:val="en-US"/>
+        </w:rPr>
+        <w:t>trabajos futuros).</w:t>
+      </w:r>
+    </w:p>
+    <w:p>
+      <w:pPr>
+        <w:pStyle w:val="style0"/>
+        <w:jc w:val="left"/>
+      </w:pPr>
+      <w:r>
+        <w:rPr>
+          <w:sz w:val="22"/>
+          <w:szCs w:val="22"/>
+          <w:lang w:val="en-US"/>
+        </w:rPr>
+        <w:t>Bibliography</w:t>
+      </w:r>
+    </w:p>
+    <w:p>
+      <w:pPr>
+        <w:pStyle w:val="style0"/>
+        <w:jc w:val="left"/>
+      </w:pPr>
+      <w:r>
+        <w:rPr>
+          <w:sz w:val="22"/>
+          <w:szCs w:val="22"/>
+          <w:lang w:val="en-US"/>
+        </w:rPr>
+        <w:t>Appendix</w:t>
+      </w:r>
+    </w:p>
+    <w:p>
+      <w:pPr>
+        <w:pStyle w:val="style0"/>
+      </w:pPr>
+      <w:r>
+        <w:rPr/>
+      </w:r>
+    </w:p>
+    <w:p>
+      <w:pPr>
+        <w:pStyle w:val="style0"/>
+      </w:pPr>
+      <w:r>
+        <w:rPr/>
+      </w:r>
+    </w:p>
+    <w:p>
+      <w:pPr>
+        <w:pStyle w:val="style0"/>
+      </w:pPr>
+      <w:r>
+        <w:rPr/>
+      </w:r>
+    </w:p>
+    <w:p>
+      <w:pPr>
+        <w:pStyle w:val="style0"/>
+      </w:pPr>
+      <w:r>
+        <w:rPr/>
+      </w:r>
+    </w:p>
+    <w:p>
+      <w:pPr>
+        <w:pStyle w:val="style0"/>
+      </w:pPr>
+      <w:r>
+        <w:rPr/>
+      </w:r>
+    </w:p>
+    <w:p>
+      <w:pPr>
+        <w:pStyle w:val="style0"/>
+      </w:pPr>
+      <w:r>
+        <w:rPr/>
+      </w:r>
+    </w:p>
+    <w:p>
+      <w:pPr>
+        <w:pStyle w:val="style0"/>
+      </w:pPr>
+      <w:r>
+        <w:rPr/>
+      </w:r>
+    </w:p>
+    <w:p>
+      <w:pPr>
+        <w:pStyle w:val="style0"/>
+      </w:pPr>
+      <w:r>
+        <w:rPr/>
+      </w:r>
+    </w:p>
+    <w:p>
+      <w:pPr>
+        <w:pStyle w:val="style0"/>
+      </w:pPr>
+      <w:r>
+        <w:rPr/>
+      </w:r>
+    </w:p>
+    <w:p>
+      <w:pPr>
+        <w:pStyle w:val="style0"/>
+      </w:pPr>
+      <w:r>
+        <w:rPr/>
+      </w:r>
+    </w:p>
+    <w:p>
+      <w:pPr>
+        <w:pStyle w:val="style0"/>
+      </w:pPr>
+      <w:r>
+        <w:rPr/>
+      </w:r>
+    </w:p>
+    <w:p>
+      <w:pPr>
+        <w:pStyle w:val="style0"/>
+      </w:pPr>
+      <w:r>
+        <w:rPr/>
+      </w:r>
+    </w:p>
+    <w:p>
+      <w:pPr>
+        <w:pStyle w:val="style0"/>
+      </w:pPr>
+      <w:r>
+        <w:rPr/>
+      </w:r>
+    </w:p>
+    <w:p>
+      <w:pPr>
+        <w:pStyle w:val="style0"/>
+      </w:pPr>
+      <w:r>
+        <w:rPr/>
+      </w:r>
+    </w:p>
+    <w:p>
+      <w:pPr>
+        <w:pStyle w:val="style0"/>
+      </w:pPr>
+      <w:r>
+        <w:rPr/>
+      </w:r>
+    </w:p>
+    <w:p>
+      <w:pPr>
+        <w:pStyle w:val="style0"/>
+      </w:pPr>
+      <w:r>
+        <w:rPr/>
+      </w:r>
+    </w:p>
+    <w:p>
+      <w:pPr>
+        <w:pStyle w:val="style0"/>
+      </w:pPr>
+      <w:r>
+        <w:rPr/>
+      </w:r>
+    </w:p>
+    <w:p>
+      <w:pPr>
+        <w:pStyle w:val="style0"/>
+      </w:pPr>
+      <w:r>
+        <w:rPr/>
+      </w:r>
+    </w:p>
+    <w:p>
+      <w:pPr>
+        <w:pStyle w:val="style0"/>
+      </w:pPr>
+      <w:r>
+        <w:rPr/>
+      </w:r>
+    </w:p>
+    <w:p>
+      <w:pPr>
+        <w:pStyle w:val="style0"/>
+      </w:pPr>
+      <w:r>
+        <w:rPr/>
+      </w:r>
+    </w:p>
+    <w:p>
+      <w:pPr>
+        <w:pStyle w:val="style0"/>
+      </w:pPr>
+      <w:r>
+        <w:rPr/>
+      </w:r>
+    </w:p>
+    <w:p>
+      <w:pPr>
+        <w:pStyle w:val="style0"/>
+      </w:pPr>
+      <w:r>
+        <w:rPr/>
+      </w:r>
+    </w:p>
+    <w:p>
+      <w:pPr>
+        <w:pStyle w:val="style0"/>
+      </w:pPr>
+      <w:r>
+        <w:rPr/>
+      </w:r>
+    </w:p>
+    <w:p>
+      <w:pPr>
+        <w:pStyle w:val="style0"/>
+      </w:pPr>
+      <w:r>
+        <w:rPr/>
+      </w:r>
+    </w:p>
+    <w:p>
+      <w:pPr>
+        <w:pStyle w:val="style0"/>
+      </w:pPr>
+      <w:r>
+        <w:rPr/>
+      </w:r>
+    </w:p>
+    <w:p>
+      <w:pPr>
+        <w:pStyle w:val="style0"/>
+      </w:pPr>
+      <w:r>
+        <w:rPr/>
+      </w:r>
+    </w:p>
+    <w:p>
+      <w:pPr>
+        <w:pStyle w:val="style0"/>
+      </w:pPr>
+      <w:r>
+        <w:rPr/>
+      </w:r>
+    </w:p>
+    <w:p>
+      <w:pPr>
+        <w:pStyle w:val="style0"/>
+      </w:pPr>
+      <w:r>
+        <w:rPr/>
+      </w:r>
+    </w:p>
+    <w:p>
+      <w:pPr>
+        <w:pStyle w:val="style0"/>
+      </w:pPr>
+      <w:r>
+        <w:rPr/>
+      </w:r>
+    </w:p>
+    <w:p>
+      <w:pPr>
+        <w:pStyle w:val="style0"/>
+      </w:pPr>
+      <w:r>
+        <w:rPr/>
+      </w:r>
+    </w:p>
+    <w:p>
+      <w:pPr>
+        <w:pStyle w:val="style0"/>
+      </w:pPr>
+      <w:r>
+        <w:rPr/>
+      </w:r>
+    </w:p>
+    <w:p>
+      <w:pPr>
+        <w:pStyle w:val="style0"/>
+      </w:pPr>
+      <w:r>
+        <w:rPr/>
+      </w:r>
+    </w:p>
+    <w:p>
+      <w:pPr>
+        <w:pStyle w:val="style0"/>
+      </w:pPr>
+      <w:r>
+        <w:rPr/>
+      </w:r>
+    </w:p>
+    <w:p>
+      <w:pPr>
+        <w:pStyle w:val="style0"/>
+      </w:pPr>
+      <w:r>
+        <w:rPr/>
+      </w:r>
+    </w:p>
+    <w:p>
+      <w:pPr>
+        <w:pStyle w:val="style0"/>
+      </w:pPr>
+      <w:r>
+        <w:rPr/>
+      </w:r>
+    </w:p>
+    <w:p>
+      <w:pPr>
+        <w:pStyle w:val="style0"/>
+      </w:pPr>
+      <w:r>
+        <w:rPr/>
+      </w:r>
+    </w:p>
+    <w:p>
+      <w:pPr>
+        <w:pStyle w:val="style0"/>
+      </w:pPr>
+      <w:r>
+        <w:rPr/>
+      </w:r>
+    </w:p>
+    <w:p>
+      <w:pPr>
+        <w:pStyle w:val="style0"/>
+      </w:pPr>
+      <w:r>
+        <w:rPr/>
+      </w:r>
+    </w:p>
+    <w:p>
+      <w:pPr>
+        <w:pStyle w:val="style0"/>
+      </w:pPr>
+      <w:r>
+        <w:rPr/>
+      </w:r>
+    </w:p>
+    <w:p>
+      <w:pPr>
+        <w:pStyle w:val="style0"/>
+      </w:pPr>
+      <w:r>
+        <w:rPr/>
+      </w:r>
+    </w:p>
+    <w:p>
+      <w:pPr>
+        <w:pStyle w:val="style0"/>
+      </w:pPr>
+      <w:r>
+        <w:rPr/>
+      </w:r>
+    </w:p>
+    <w:p>
+      <w:pPr>
+        <w:pStyle w:val="style0"/>
+        <w:jc w:val="left"/>
+      </w:pPr>
+      <w:r>
+        <w:rPr>
+          <w:sz w:val="40"/>
+          <w:b/>
+          <w:szCs w:val="40"/>
+          <w:bCs/>
+          <w:lang w:val="en-US"/>
+        </w:rPr>
+        <w:t>Summary</w:t>
+      </w:r>
+    </w:p>
+    <w:p>
+      <w:pPr>
+        <w:pStyle w:val="style0"/>
+      </w:pPr>
+      <w:r>
+        <w:rPr/>
+      </w:r>
+    </w:p>
+    <w:p>
+      <w:pPr>
+        <w:pStyle w:val="style0"/>
+      </w:pPr>
+      <w:r>
+        <w:rPr>
+          <w:sz w:val="22"/>
+          <w:i w:val="off"/>
+          <w:b w:val="off"/>
+          <w:szCs w:val="22"/>
+          <w:iCs w:val="off"/>
+          <w:bCs w:val="off"/>
+          <w:lang w:val="en-US"/>
+        </w:rPr>
+        <w:t>This document contains the description and development process of the Moodle Web Services Python Library. This library has been made to provide some external functions to facilitate the development of applications that interact with Moodle and to exploit this Moodle functionality. T</w:t>
+      </w:r>
+      <w:r>
+        <w:rPr>
+          <w:i w:val="off"/>
+          <w:b w:val="off"/>
+          <w:iCs w:val="off"/>
+          <w:bCs w:val="off"/>
+          <w:lang w:val="en-US"/>
+        </w:rPr>
+        <w:t>hroughout this document we will see the Moodles requeriments, its main characteristics, its web services plug-in, the REST protocol sentences to interact with it and the python code to do it and the diverse functionality provided by this python library.</w:t>
+      </w:r>
+      <w:r>
+        <w:rPr>
+          <w:sz w:val="22"/>
+          <w:i w:val="off"/>
+          <w:b w:val="off"/>
+          <w:szCs w:val="22"/>
+          <w:iCs w:val="off"/>
+          <w:bCs w:val="off"/>
+          <w:lang w:val="en-US"/>
+        </w:rPr>
+        <w:br/>
+        <w:br/>
+        <w:t xml:space="preserve">In first place, we will see our starting Moodle's development point, what are his characteristics and what we can do with them. After that we will analyze what kind of programs usually use Moodle like an external aplications and haw they interact with it to work. Later, we will explain this python library solution to develop external applications which interact with Moodle. Finally we see the development process of this library, </w:t>
+      </w:r>
+      <w:bookmarkStart w:id="1" w:name="__DdeLink__157_659541489"/>
+      <w:r>
+        <w:rPr>
+          <w:sz w:val="22"/>
+          <w:i w:val="off"/>
+          <w:b w:val="off"/>
+          <w:szCs w:val="22"/>
+          <w:iCs w:val="off"/>
+          <w:bCs w:val="off"/>
+          <w:lang w:val="en-US"/>
+        </w:rPr>
+        <w:t>his API and some examples of its use</w:t>
+      </w:r>
+      <w:bookmarkEnd w:id="1"/>
+      <w:r>
+        <w:rPr>
+          <w:sz w:val="22"/>
+          <w:i w:val="off"/>
+          <w:b w:val="off"/>
+          <w:szCs w:val="22"/>
+          <w:iCs w:val="off"/>
+          <w:bCs w:val="off"/>
+          <w:lang w:val="en-US"/>
+        </w:rPr>
+        <w:t>.</w:t>
+        <w:br/>
+        <w:br/>
+        <w:br/>
+        <w:br/>
+        <w:br/>
+        <w:br/>
+        <w:br/>
+        <w:br/>
+        <w:br/>
+        <w:br/>
+        <w:br/>
+      </w:r>
+      <w:r>
+        <w:rPr>
+          <w:sz w:val="22"/>
+          <w:i w:val="off"/>
+          <w:b/>
+          <w:szCs w:val="22"/>
+          <w:iCs w:val="off"/>
+          <w:bCs/>
+          <w:lang w:val="en-US"/>
+        </w:rPr>
+        <w:br/>
+      </w:r>
       <w:r>
         <w:rPr>
           <w:sz w:val="24"/>
           <w:i w:val="off"/>
-          <w:b w:val="off"/>
-          <w:szCs w:val="22"/>
-          <w:iCs w:val="off"/>
-          <w:bCs w:val="off"/>
-          <w:rFonts w:ascii="sans-serif" w:hAnsi="sans-serif"/>
-          <w:lang w:val="en-US"/>
-        </w:rPr>
-        <w:t>Front</w:t>
-      </w:r>
-    </w:p>
-    <w:p>
-      <w:pPr>
-        <w:pStyle w:val="style0"/>
-        <w:jc w:val="left"/>
-      </w:pPr>
-      <w:r>
-        <w:rPr>
-          <w:sz w:val="24"/>
-          <w:rFonts w:ascii="sans-serif" w:hAnsi="sans-serif"/>
-          <w:lang w:val="en-US"/>
-        </w:rPr>
-        <w:t>Summary (one page)</w:t>
-      </w:r>
-    </w:p>
-    <w:p>
-      <w:pPr>
-        <w:pStyle w:val="style0"/>
-        <w:jc w:val="left"/>
-      </w:pPr>
-      <w:r>
-        <w:rPr>
-          <w:sz w:val="24"/>
-          <w:rFonts w:ascii="sans-serif" w:hAnsi="sans-serif"/>
-          <w:lang w:val="en-US"/>
-        </w:rPr>
-        <w:t>Index</w:t>
-      </w:r>
-    </w:p>
-    <w:p>
-      <w:pPr>
-        <w:pStyle w:val="style0"/>
-        <w:jc w:val="left"/>
-      </w:pPr>
-      <w:r>
-        <w:rPr>
-          <w:sz w:val="24"/>
-          <w:rFonts w:ascii="sans-serif" w:hAnsi="sans-serif"/>
-          <w:lang w:val="en-US"/>
-        </w:rPr>
-        <w:t>Introduction.</w:t>
-      </w:r>
-    </w:p>
-    <w:p>
-      <w:pPr>
-        <w:pStyle w:val="style0"/>
-        <w:jc w:val="left"/>
-      </w:pPr>
-      <w:r>
-        <w:rPr>
-          <w:sz w:val="24"/>
-          <w:rFonts w:ascii="sans-serif" w:hAnsi="sans-serif"/>
-          <w:lang w:val="en-US"/>
-        </w:rPr>
-        <w:t xml:space="preserve">Objectives (incluyendo descripción del problema, estudio de alternativas y </w:t>
-      </w:r>
-    </w:p>
-    <w:p>
-      <w:pPr>
-        <w:pStyle w:val="style0"/>
-        <w:jc w:val="left"/>
-      </w:pPr>
-      <w:r>
-        <w:rPr>
-          <w:sz w:val="24"/>
-          <w:rFonts w:ascii="sans-serif" w:hAnsi="sans-serif"/>
-          <w:lang w:val="en-US"/>
-        </w:rPr>
-        <w:t>metodología empleada).</w:t>
-      </w:r>
-    </w:p>
-    <w:p>
-      <w:pPr>
-        <w:pStyle w:val="style0"/>
-        <w:jc w:val="left"/>
-      </w:pPr>
-      <w:r>
-        <w:rPr>
-          <w:sz w:val="24"/>
-          <w:rFonts w:ascii="sans-serif" w:hAnsi="sans-serif"/>
-          <w:lang w:val="en-US"/>
-        </w:rPr>
-        <w:t xml:space="preserve">Technological description (puede incluir especificación, diseño e </w:t>
-      </w:r>
-    </w:p>
-    <w:p>
-      <w:pPr>
-        <w:pStyle w:val="style0"/>
-        <w:jc w:val="left"/>
-      </w:pPr>
-      <w:r>
-        <w:rPr>
-          <w:sz w:val="24"/>
-          <w:rFonts w:ascii="sans-serif" w:hAnsi="sans-serif"/>
-          <w:lang w:val="en-US"/>
-        </w:rPr>
-        <w:t>implementación).</w:t>
-      </w:r>
-    </w:p>
-    <w:p>
-      <w:pPr>
-        <w:pStyle w:val="style0"/>
-        <w:jc w:val="left"/>
-      </w:pPr>
-      <w:r>
-        <w:rPr>
-          <w:sz w:val="24"/>
-          <w:rFonts w:ascii="sans-serif" w:hAnsi="sans-serif"/>
-          <w:lang w:val="en-US"/>
-        </w:rPr>
-        <w:t xml:space="preserve">Conclusions (incluyendo los logros principales alcanzados y posibles </w:t>
-      </w:r>
-    </w:p>
-    <w:p>
-      <w:pPr>
-        <w:pStyle w:val="style0"/>
-        <w:jc w:val="left"/>
-      </w:pPr>
-      <w:r>
-        <w:rPr>
-          <w:sz w:val="24"/>
-          <w:rFonts w:ascii="sans-serif" w:hAnsi="sans-serif"/>
-          <w:lang w:val="en-US"/>
-        </w:rPr>
-        <w:t>trabajos futuros).</w:t>
-      </w:r>
-    </w:p>
-    <w:p>
-      <w:pPr>
-        <w:pStyle w:val="style0"/>
-        <w:jc w:val="left"/>
-      </w:pPr>
-      <w:r>
-        <w:rPr>
-          <w:sz w:val="24"/>
-          <w:rFonts w:ascii="sans-serif" w:hAnsi="sans-serif"/>
-          <w:lang w:val="en-US"/>
-        </w:rPr>
-        <w:t>Bibliography</w:t>
-      </w:r>
-    </w:p>
-    <w:p>
-      <w:pPr>
-        <w:pStyle w:val="style0"/>
-        <w:jc w:val="left"/>
-      </w:pPr>
-      <w:r>
-        <w:rPr>
-          <w:sz w:val="24"/>
-          <w:rFonts w:ascii="sans-serif" w:hAnsi="sans-serif"/>
-          <w:lang w:val="en-US"/>
-        </w:rPr>
-        <w:t>Appendix</w:t>
-      </w:r>
-    </w:p>
-    <w:p>
-      <w:pPr>
-        <w:pStyle w:val="style0"/>
-      </w:pPr>
-      <w:r>
-        <w:rPr/>
-      </w:r>
-    </w:p>
-    <w:p>
-      <w:pPr>
-        <w:pStyle w:val="style0"/>
-      </w:pPr>
-      <w:r>
-        <w:rPr/>
-      </w:r>
-    </w:p>
-    <w:p>
-      <w:pPr>
-        <w:pStyle w:val="style0"/>
-      </w:pPr>
-      <w:r>
-        <w:rPr/>
-      </w:r>
-    </w:p>
-    <w:p>
-      <w:pPr>
-        <w:pStyle w:val="style0"/>
-      </w:pPr>
-      <w:r>
-        <w:rPr/>
-      </w:r>
-    </w:p>
-    <w:p>
-      <w:pPr>
-        <w:pStyle w:val="style0"/>
-      </w:pPr>
-      <w:r>
-        <w:rPr/>
-      </w:r>
-    </w:p>
-    <w:p>
-      <w:pPr>
-        <w:pStyle w:val="style0"/>
-      </w:pPr>
-      <w:r>
-        <w:rPr/>
-      </w:r>
-    </w:p>
-    <w:p>
-      <w:pPr>
-        <w:pStyle w:val="style0"/>
-      </w:pPr>
-      <w:r>
-        <w:rPr/>
-      </w:r>
-    </w:p>
-    <w:p>
-      <w:pPr>
-        <w:pStyle w:val="style0"/>
-      </w:pPr>
-      <w:r>
-        <w:rPr/>
-      </w:r>
-    </w:p>
-    <w:p>
-      <w:pPr>
-        <w:pStyle w:val="style0"/>
-      </w:pPr>
-      <w:r>
-        <w:rPr/>
-      </w:r>
-    </w:p>
-    <w:p>
-      <w:pPr>
-        <w:pStyle w:val="style0"/>
-      </w:pPr>
-      <w:r>
-        <w:rPr/>
-      </w:r>
-    </w:p>
-    <w:p>
-      <w:pPr>
-        <w:pStyle w:val="style0"/>
-      </w:pPr>
-      <w:r>
-        <w:rPr/>
-      </w:r>
-    </w:p>
-    <w:p>
-      <w:pPr>
-        <w:pStyle w:val="style0"/>
-      </w:pPr>
-      <w:r>
-        <w:rPr/>
-      </w:r>
-    </w:p>
-    <w:p>
-      <w:pPr>
-        <w:pStyle w:val="style0"/>
-      </w:pPr>
-      <w:r>
-        <w:rPr/>
-      </w:r>
-    </w:p>
-    <w:p>
-      <w:pPr>
-        <w:pStyle w:val="style0"/>
-      </w:pPr>
-      <w:r>
-        <w:rPr/>
-      </w:r>
-    </w:p>
-    <w:p>
-      <w:pPr>
-        <w:pStyle w:val="style0"/>
-      </w:pPr>
-      <w:r>
-        <w:rPr/>
-      </w:r>
-    </w:p>
-    <w:p>
-      <w:pPr>
-        <w:pStyle w:val="style0"/>
-      </w:pPr>
-      <w:r>
-        <w:rPr/>
-      </w:r>
-    </w:p>
-    <w:p>
-      <w:pPr>
-        <w:pStyle w:val="style0"/>
-      </w:pPr>
-      <w:r>
-        <w:rPr>
-          <w:i w:val="off"/>
           <w:b/>
+          <w:szCs w:val="24"/>
           <w:iCs w:val="off"/>
           <w:bCs/>
           <w:lang w:val="en-US"/>
         </w:rPr>
+        <w:t>What is Moodle</w:t>
+      </w:r>
+    </w:p>
+    <w:p>
+      <w:pPr>
+        <w:pStyle w:val="style0"/>
+      </w:pPr>
+      <w:r>
+        <w:rPr>
+          <w:sz w:val="22"/>
+          <w:i w:val="off"/>
+          <w:b w:val="off"/>
+          <w:szCs w:val="22"/>
+          <w:iCs w:val="off"/>
+          <w:bCs w:val="off"/>
+          <w:lang w:val="en-US"/>
+        </w:rPr>
+        <w:t>Moodle is an open source code system used for teaching and learning purposes. It allows to create on line dynamic web pages, create courses and manage it with the web interface. This made it popular between teachers around the world as a tool to provide resources to students and support teaching. It needs a data base system and a web server to work properly. Moodle's users are classified by roles. One user is able to have different roles at the same time, and different roles depending on the Moodle's part that he is. For example, one user can have the 'teacher' role in one course and the 'non editing teacher' role in another course. These roles gives to users different capabilities on the system. Depending on this capabilities, users will be able to make some changes and consults to the system or not. By default, a user without role don't have any capability on the system, so they can't do anything. The roles are what give the users the chance to do things in Moodle. There are some roles predefined in Moodle:</w:t>
+      </w:r>
+    </w:p>
+    <w:p>
+      <w:pPr>
+        <w:pStyle w:val="style0"/>
+        <w:numPr>
+          <w:ilvl w:val="0"/>
+          <w:numId w:val="6"/>
+        </w:numPr>
+      </w:pPr>
+      <w:r>
+        <w:rPr>
+          <w:sz w:val="22"/>
+          <w:i w:val="off"/>
+          <w:b w:val="off"/>
+          <w:szCs w:val="22"/>
+          <w:iCs w:val="off"/>
+          <w:bCs w:val="off"/>
+          <w:lang w:val="en-US"/>
+        </w:rPr>
+        <w:t>Manger</w:t>
+      </w:r>
+    </w:p>
+    <w:p>
+      <w:pPr>
+        <w:pStyle w:val="style0"/>
+        <w:numPr>
+          <w:ilvl w:val="0"/>
+          <w:numId w:val="6"/>
+        </w:numPr>
+      </w:pPr>
+      <w:r>
+        <w:rPr>
+          <w:sz w:val="22"/>
+          <w:i w:val="off"/>
+          <w:b w:val="off"/>
+          <w:szCs w:val="22"/>
+          <w:iCs w:val="off"/>
+          <w:bCs w:val="off"/>
+          <w:lang w:val="en-US"/>
+        </w:rPr>
+        <w:t>Course creator</w:t>
+      </w:r>
+    </w:p>
+    <w:p>
+      <w:pPr>
+        <w:pStyle w:val="style0"/>
+        <w:numPr>
+          <w:ilvl w:val="0"/>
+          <w:numId w:val="6"/>
+        </w:numPr>
+      </w:pPr>
+      <w:r>
+        <w:rPr>
+          <w:sz w:val="22"/>
+          <w:i w:val="off"/>
+          <w:b w:val="off"/>
+          <w:szCs w:val="22"/>
+          <w:iCs w:val="off"/>
+          <w:bCs w:val="off"/>
+          <w:lang w:val="en-US"/>
+        </w:rPr>
+        <w:t>Teacher</w:t>
+      </w:r>
+    </w:p>
+    <w:p>
+      <w:pPr>
+        <w:pStyle w:val="style0"/>
+        <w:numPr>
+          <w:ilvl w:val="0"/>
+          <w:numId w:val="6"/>
+        </w:numPr>
+      </w:pPr>
+      <w:r>
+        <w:rPr>
+          <w:sz w:val="22"/>
+          <w:i w:val="off"/>
+          <w:b w:val="off"/>
+          <w:szCs w:val="22"/>
+          <w:iCs w:val="off"/>
+          <w:bCs w:val="off"/>
+          <w:lang w:val="en-US"/>
+        </w:rPr>
+        <w:t>Non-editing teacher</w:t>
+      </w:r>
+    </w:p>
+    <w:p>
+      <w:pPr>
+        <w:pStyle w:val="style0"/>
+        <w:numPr>
+          <w:ilvl w:val="0"/>
+          <w:numId w:val="6"/>
+        </w:numPr>
+      </w:pPr>
+      <w:r>
+        <w:rPr>
+          <w:sz w:val="22"/>
+          <w:i w:val="off"/>
+          <w:b w:val="off"/>
+          <w:szCs w:val="22"/>
+          <w:iCs w:val="off"/>
+          <w:bCs w:val="off"/>
+          <w:lang w:val="en-US"/>
+        </w:rPr>
+        <w:t>Student</w:t>
+      </w:r>
+    </w:p>
+    <w:p>
+      <w:pPr>
+        <w:pStyle w:val="style0"/>
+        <w:numPr>
+          <w:ilvl w:val="0"/>
+          <w:numId w:val="6"/>
+        </w:numPr>
+      </w:pPr>
+      <w:r>
+        <w:rPr>
+          <w:sz w:val="22"/>
+          <w:i w:val="off"/>
+          <w:b w:val="off"/>
+          <w:szCs w:val="22"/>
+          <w:iCs w:val="off"/>
+          <w:bCs w:val="off"/>
+          <w:lang w:val="en-US"/>
+        </w:rPr>
+        <w:t>Guest</w:t>
+      </w:r>
+    </w:p>
+    <w:p>
+      <w:pPr>
+        <w:pStyle w:val="style0"/>
+        <w:numPr>
+          <w:ilvl w:val="0"/>
+          <w:numId w:val="6"/>
+        </w:numPr>
+      </w:pPr>
+      <w:r>
+        <w:rPr>
+          <w:sz w:val="22"/>
+          <w:i w:val="off"/>
+          <w:b w:val="off"/>
+          <w:szCs w:val="22"/>
+          <w:iCs w:val="off"/>
+          <w:bCs w:val="off"/>
+          <w:lang w:val="en-US"/>
+        </w:rPr>
+        <w:t>Authenticated user</w:t>
+      </w:r>
+    </w:p>
+    <w:p>
+      <w:pPr>
+        <w:pStyle w:val="style0"/>
+        <w:numPr>
+          <w:ilvl w:val="0"/>
+          <w:numId w:val="6"/>
+        </w:numPr>
+      </w:pPr>
+      <w:r>
+        <w:rPr>
+          <w:sz w:val="22"/>
+          <w:i w:val="off"/>
+          <w:b w:val="off"/>
+          <w:szCs w:val="22"/>
+          <w:iCs w:val="off"/>
+          <w:bCs w:val="off"/>
+          <w:lang w:val="en-US"/>
+        </w:rPr>
+        <w:t>Authenticated user on front page</w:t>
+      </w:r>
+    </w:p>
+    <w:p>
+      <w:pPr>
+        <w:pStyle w:val="style0"/>
+        <w:ind w:hanging="0" w:left="0" w:right="0"/>
+      </w:pPr>
+      <w:r>
+        <w:rPr>
+          <w:sz w:val="22"/>
+          <w:i w:val="off"/>
+          <w:b w:val="off"/>
+          <w:szCs w:val="22"/>
+          <w:iCs w:val="off"/>
+          <w:bCs w:val="off"/>
+          <w:lang w:val="en-US"/>
+        </w:rPr>
+        <w:t>These roles can be assigned to work on these contexts:</w:t>
+      </w:r>
+    </w:p>
+    <w:p>
+      <w:pPr>
+        <w:pStyle w:val="style0"/>
+        <w:numPr>
+          <w:ilvl w:val="0"/>
+          <w:numId w:val="6"/>
+        </w:numPr>
+        <w:ind w:hanging="360" w:left="709" w:right="0"/>
+      </w:pPr>
+      <w:r>
+        <w:rPr>
+          <w:sz w:val="22"/>
+          <w:szCs w:val="22"/>
+          <w:lang w:val="en-US"/>
+        </w:rPr>
+        <w:t>System</w:t>
+      </w:r>
+    </w:p>
+    <w:p>
+      <w:pPr>
+        <w:pStyle w:val="style0"/>
+        <w:numPr>
+          <w:ilvl w:val="0"/>
+          <w:numId w:val="6"/>
+        </w:numPr>
+        <w:ind w:hanging="360" w:left="709" w:right="0"/>
+      </w:pPr>
+      <w:r>
+        <w:rPr>
+          <w:sz w:val="22"/>
+          <w:szCs w:val="22"/>
+          <w:lang w:val="en-US"/>
+        </w:rPr>
+        <w:t>User</w:t>
+      </w:r>
+    </w:p>
+    <w:p>
+      <w:pPr>
+        <w:pStyle w:val="style0"/>
+        <w:numPr>
+          <w:ilvl w:val="0"/>
+          <w:numId w:val="6"/>
+        </w:numPr>
+        <w:ind w:hanging="360" w:left="709" w:right="0"/>
+      </w:pPr>
+      <w:r>
+        <w:rPr>
+          <w:sz w:val="22"/>
+          <w:szCs w:val="22"/>
+          <w:lang w:val="en-US"/>
+        </w:rPr>
+        <w:t>Category</w:t>
+      </w:r>
+    </w:p>
+    <w:p>
+      <w:pPr>
+        <w:pStyle w:val="style0"/>
+        <w:numPr>
+          <w:ilvl w:val="0"/>
+          <w:numId w:val="6"/>
+        </w:numPr>
+        <w:ind w:hanging="360" w:left="709" w:right="0"/>
+      </w:pPr>
+      <w:r>
+        <w:rPr>
+          <w:sz w:val="22"/>
+          <w:szCs w:val="22"/>
+          <w:lang w:val="en-US"/>
+        </w:rPr>
+        <w:t>Course</w:t>
+      </w:r>
+    </w:p>
+    <w:p>
+      <w:pPr>
+        <w:pStyle w:val="style0"/>
+        <w:numPr>
+          <w:ilvl w:val="0"/>
+          <w:numId w:val="6"/>
+        </w:numPr>
+        <w:ind w:hanging="360" w:left="709" w:right="0"/>
+      </w:pPr>
+      <w:r>
+        <w:rPr>
+          <w:sz w:val="22"/>
+          <w:szCs w:val="22"/>
+          <w:lang w:val="en-US"/>
+        </w:rPr>
+        <w:t>Activity module</w:t>
+      </w:r>
+    </w:p>
+    <w:p>
+      <w:pPr>
+        <w:pStyle w:val="style0"/>
+        <w:numPr>
+          <w:ilvl w:val="0"/>
+          <w:numId w:val="6"/>
+        </w:numPr>
+        <w:ind w:hanging="360" w:left="709" w:right="0"/>
+      </w:pPr>
+      <w:r>
+        <w:rPr>
+          <w:sz w:val="22"/>
+          <w:szCs w:val="22"/>
+          <w:lang w:val="en-US"/>
+        </w:rPr>
+        <w:t>Block</w:t>
+      </w:r>
+    </w:p>
+    <w:p>
+      <w:pPr>
+        <w:pStyle w:val="style0"/>
+        <w:ind w:hanging="0" w:left="0" w:right="0"/>
+      </w:pPr>
+      <w:r>
+        <w:rPr>
+          <w:sz w:val="22"/>
+          <w:szCs w:val="22"/>
+          <w:lang w:val="en-US"/>
+        </w:rPr>
+        <w:t>Categories contains courses, and courses contains different type of activities separated in blocks.</w:t>
+      </w:r>
+    </w:p>
+    <w:p>
+      <w:pPr>
+        <w:pStyle w:val="style0"/>
+        <w:ind w:hanging="0" w:left="0" w:right="0"/>
+      </w:pPr>
+      <w:hyperlink r:id="rId2">
+        <w:r>
+          <w:rPr/>
+        </w:r>
+      </w:hyperlink>
+    </w:p>
+    <w:p>
+      <w:pPr>
+        <w:pStyle w:val="style0"/>
+        <w:ind w:hanging="0" w:left="0" w:right="0"/>
+      </w:pPr>
+      <w:r>
+        <w:rPr>
+          <w:sz w:val="22"/>
+          <w:i w:val="off"/>
+          <w:b w:val="off"/>
+          <w:szCs w:val="22"/>
+          <w:iCs w:val="off"/>
+          <w:bCs w:val="off"/>
+          <w:lang w:val="en-US"/>
+        </w:rPr>
         <w:br/>
-        <w:t>What is Moodle</w:t>
-      </w:r>
-    </w:p>
-    <w:p>
-      <w:pPr>
-        <w:pStyle w:val="style0"/>
-      </w:pPr>
-      <w:r>
-        <w:rPr>
-          <w:sz w:val="22"/>
-          <w:i w:val="off"/>
-          <w:b w:val="off"/>
-          <w:szCs w:val="22"/>
-          <w:iCs w:val="off"/>
-          <w:bCs w:val="off"/>
-          <w:lang w:val="en-US"/>
-        </w:rPr>
-        <w:t>Moodle is an open source code system used for teaching and learning purposes. It allows to create on line dynamic web pages, create courses and manage it with the web interface. This made it popular between teachers around the world as a tool to provide resources to students and support teaching. It needs a data base system and a web server to work properly.</w:t>
-        <w:br/>
-      </w:r>
-      <w:hyperlink r:id="rId2">
+      </w:r>
+    </w:p>
+    <w:p>
+      <w:pPr>
+        <w:pStyle w:val="style0"/>
+        <w:ind w:hanging="0" w:left="0" w:right="0"/>
+      </w:pPr>
+      <w:hyperlink r:id="rId3">
         <w:r>
           <w:rPr>
             <w:sz w:val="22"/>
@@ -465,6 +1118,8 @@
       </w:pPr>
       <w:r>
         <w:rPr>
+          <w:sz w:val="22"/>
+          <w:szCs w:val="22"/>
           <w:lang w:val="en-US"/>
         </w:rPr>
         <w:t>Moodle Web Services:</w:t>
@@ -476,14 +1131,18 @@
       </w:pPr>
       <w:r>
         <w:rPr>
+          <w:sz w:val="22"/>
+          <w:szCs w:val="22"/>
           <w:lang w:val="en-US"/>
         </w:rPr>
         <w:t xml:space="preserve">Moodle web services are additional Moodle modules that let you to use Moodle with other protocols than http such as AMF, SOAP, REST and </w:t>
       </w:r>
-      <w:bookmarkStart w:id="0" w:name="yui_3_9_0_2_1363522069507_212"/>
-      <w:bookmarkEnd w:id="0"/>
-      <w:r>
-        <w:rPr>
+      <w:bookmarkStart w:id="2" w:name="yui_3_9_0_2_1363522069507_2121"/>
+      <w:bookmarkEnd w:id="2"/>
+      <w:r>
+        <w:rPr>
+          <w:sz w:val="22"/>
+          <w:szCs w:val="22"/>
           <w:lang w:val="en-US"/>
         </w:rPr>
         <w:t>XML-RPC. This services has been tough for interacting Moodle with other applications.</w:t>
@@ -528,25 +1187,15 @@
       </w:pPr>
       <w:r>
         <w:rPr>
-          <w:sz w:val="22"/>
+          <w:sz w:val="24"/>
           <w:i w:val="off"/>
           <w:b/>
-          <w:szCs w:val="22"/>
+          <w:szCs w:val="24"/>
           <w:iCs w:val="off"/>
           <w:bCs/>
           <w:lang w:val="en-US"/>
         </w:rPr>
-        <w:t>C</w:t>
-      </w:r>
-      <w:r>
-        <w:rPr>
-          <w:i w:val="off"/>
-          <w:b/>
-          <w:iCs w:val="off"/>
-          <w:bCs/>
-          <w:lang w:val="en-US"/>
-        </w:rPr>
-        <w:t>reating an external application using Moodle via Web Services</w:t>
+        <w:t>Creating an external application using Moodle via Web Services</w:t>
       </w:r>
     </w:p>
     <w:p>
@@ -587,7 +1236,7 @@
         </w:rPr>
         <w:t xml:space="preserve">Using web services: </w:t>
       </w:r>
-      <w:hyperlink r:id="rId3">
+      <w:hyperlink r:id="rId4">
         <w:r>
           <w:rPr>
             <w:color w:val="0000FF"/>
@@ -638,7 +1287,7 @@
         </w:rPr>
         <w:t xml:space="preserve">users </w:t>
       </w:r>
-      <w:hyperlink r:id="rId4">
+      <w:hyperlink r:id="rId5">
         <w:r>
           <w:rPr>
             <w:color w:val="0000FF"/>
@@ -685,7 +1334,7 @@
         </w:numPr>
         <w:jc w:val="left"/>
       </w:pPr>
-      <w:hyperlink r:id="rId5">
+      <w:hyperlink r:id="rId6">
         <w:r>
           <w:rPr>
             <w:color w:val="0000FF"/>
@@ -798,7 +1447,7 @@
         <w:t>Get web services token:</w:t>
         <w:br/>
       </w:r>
-      <w:hyperlink r:id="rId6">
+      <w:hyperlink r:id="rId7">
         <w:r>
           <w:rPr>
             <w:color w:val="0000FF"/>
@@ -831,7 +1480,7 @@
         </w:rPr>
         <w:t xml:space="preserve">Service short name info: </w:t>
       </w:r>
-      <w:hyperlink r:id="rId7">
+      <w:hyperlink r:id="rId8">
         <w:r>
           <w:rPr>
             <w:color w:val="0000FF"/>
@@ -867,7 +1516,7 @@
         </w:rPr>
         <w:t xml:space="preserve">Get JSON answers to REST requests: </w:t>
       </w:r>
-      <w:hyperlink r:id="rId8">
+      <w:hyperlink r:id="rId9">
         <w:r>
           <w:rPr>
             <w:color w:val="0000FF"/>
@@ -1509,6 +2158,116 @@
       </w:rPr>
     </w:lvl>
   </w:abstractNum>
+  <w:abstractNum w:abstractNumId="6">
+    <w:lvl w:ilvl="0">
+      <w:start w:val="1"/>
+      <w:numFmt w:val="bullet"/>
+      <w:lvlJc w:val="left"/>
+      <w:lvlText w:val=""/>
+      <w:pPr>
+        <w:ind w:hanging="360" w:left="720"/>
+      </w:pPr>
+      <w:rPr>
+        <w:rFonts w:ascii="Symbol" w:cs="Symbol" w:hAnsi="Symbol" w:hint="default"/>
+      </w:rPr>
+    </w:lvl>
+    <w:lvl w:ilvl="1">
+      <w:start w:val="1"/>
+      <w:numFmt w:val="bullet"/>
+      <w:lvlJc w:val="left"/>
+      <w:lvlText w:val=""/>
+      <w:pPr>
+        <w:ind w:hanging="360" w:left="1080"/>
+      </w:pPr>
+      <w:rPr>
+        <w:rFonts w:ascii="Symbol" w:cs="Symbol" w:hAnsi="Symbol" w:hint="default"/>
+      </w:rPr>
+    </w:lvl>
+    <w:lvl w:ilvl="2">
+      <w:start w:val="1"/>
+      <w:numFmt w:val="bullet"/>
+      <w:lvlJc w:val="left"/>
+      <w:lvlText w:val=""/>
+      <w:pPr>
+        <w:ind w:hanging="360" w:left="1440"/>
+      </w:pPr>
+      <w:rPr>
+        <w:rFonts w:ascii="Symbol" w:cs="Symbol" w:hAnsi="Symbol" w:hint="default"/>
+      </w:rPr>
+    </w:lvl>
+    <w:lvl w:ilvl="3">
+      <w:start w:val="1"/>
+      <w:numFmt w:val="bullet"/>
+      <w:lvlJc w:val="left"/>
+      <w:lvlText w:val=""/>
+      <w:pPr>
+        <w:ind w:hanging="360" w:left="1800"/>
+      </w:pPr>
+      <w:rPr>
+        <w:rFonts w:ascii="Symbol" w:cs="Symbol" w:hAnsi="Symbol" w:hint="default"/>
+      </w:rPr>
+    </w:lvl>
+    <w:lvl w:ilvl="4">
+      <w:start w:val="1"/>
+      <w:numFmt w:val="bullet"/>
+      <w:lvlJc w:val="left"/>
+      <w:lvlText w:val=""/>
+      <w:pPr>
+        <w:ind w:hanging="360" w:left="2160"/>
+      </w:pPr>
+      <w:rPr>
+        <w:rFonts w:ascii="Symbol" w:cs="Symbol" w:hAnsi="Symbol" w:hint="default"/>
+      </w:rPr>
+    </w:lvl>
+    <w:lvl w:ilvl="5">
+      <w:start w:val="1"/>
+      <w:numFmt w:val="bullet"/>
+      <w:lvlJc w:val="left"/>
+      <w:lvlText w:val=""/>
+      <w:pPr>
+        <w:ind w:hanging="360" w:left="2520"/>
+      </w:pPr>
+      <w:rPr>
+        <w:rFonts w:ascii="Symbol" w:cs="Symbol" w:hAnsi="Symbol" w:hint="default"/>
+      </w:rPr>
+    </w:lvl>
+    <w:lvl w:ilvl="6">
+      <w:start w:val="1"/>
+      <w:numFmt w:val="bullet"/>
+      <w:lvlJc w:val="left"/>
+      <w:lvlText w:val=""/>
+      <w:pPr>
+        <w:ind w:hanging="360" w:left="2880"/>
+      </w:pPr>
+      <w:rPr>
+        <w:rFonts w:ascii="Symbol" w:cs="Symbol" w:hAnsi="Symbol" w:hint="default"/>
+      </w:rPr>
+    </w:lvl>
+    <w:lvl w:ilvl="7">
+      <w:start w:val="1"/>
+      <w:numFmt w:val="bullet"/>
+      <w:lvlJc w:val="left"/>
+      <w:lvlText w:val=""/>
+      <w:pPr>
+        <w:ind w:hanging="360" w:left="3240"/>
+      </w:pPr>
+      <w:rPr>
+        <w:rFonts w:ascii="Symbol" w:cs="Symbol" w:hAnsi="Symbol" w:hint="default"/>
+      </w:rPr>
+    </w:lvl>
+    <w:lvl w:ilvl="8">
+      <w:start w:val="1"/>
+      <w:numFmt w:val="bullet"/>
+      <w:lvlJc w:val="left"/>
+      <w:lvlText w:val=""/>
+      <w:pPr>
+        <w:ind w:hanging="360" w:left="3600"/>
+      </w:pPr>
+      <w:rPr>
+        <w:rFonts w:ascii="Symbol" w:cs="Symbol" w:hAnsi="Symbol" w:hint="default"/>
+      </w:rPr>
+    </w:lvl>
+  </w:abstractNum>
   <w:num w:numId="1">
     <w:abstractNumId w:val="1"/>
   </w:num>
@@ -1523,6 +2282,9 @@
   </w:num>
   <w:num w:numId="5">
     <w:abstractNumId w:val="5"/>
+  </w:num>
+  <w:num w:numId="6">
+    <w:abstractNumId w:val="6"/>
   </w:num>
 </w:numbering>
 </file>
@@ -1550,15 +2312,9 @@
   </w:style>
   <w:style w:styleId="style1" w:type="paragraph">
     <w:name w:val="Encabezado 1"/>
-    <w:basedOn w:val="style24"/>
-    <w:next w:val="style25"/>
-    <w:pPr>
-      <w:outlineLvl w:val="0"/>
-      <w:numPr>
-        <w:ilvl w:val="0"/>
-        <w:numId w:val="1"/>
-      </w:numPr>
-    </w:pPr>
+    <w:basedOn w:val="style27"/>
+    <w:next w:val="style28"/>
+    <w:pPr/>
     <w:rPr>
       <w:sz w:val="48"/>
       <w:b/>
@@ -1569,8 +2325,8 @@
   </w:style>
   <w:style w:styleId="style2" w:type="paragraph">
     <w:name w:val="Encabezado 2"/>
-    <w:basedOn w:val="style24"/>
-    <w:next w:val="style25"/>
+    <w:basedOn w:val="style27"/>
+    <w:next w:val="style28"/>
     <w:pPr>
       <w:outlineLvl w:val="1"/>
       <w:numPr>
@@ -1644,14 +2400,29 @@
   <w:style w:styleId="style23" w:type="character">
     <w:name w:val="ListLabel 5"/>
     <w:next w:val="style23"/>
+    <w:rPr/>
+  </w:style>
+  <w:style w:styleId="style24" w:type="character">
+    <w:name w:val="ListLabel 6"/>
+    <w:next w:val="style24"/>
+    <w:rPr/>
+  </w:style>
+  <w:style w:styleId="style25" w:type="character">
+    <w:name w:val="ListLabel 7"/>
+    <w:next w:val="style25"/>
+    <w:rPr/>
+  </w:style>
+  <w:style w:styleId="style26" w:type="character">
+    <w:name w:val="ListLabel 8"/>
+    <w:next w:val="style26"/>
     <w:rPr>
       <w:rFonts w:cs="Symbol"/>
     </w:rPr>
   </w:style>
-  <w:style w:styleId="style24" w:type="paragraph">
+  <w:style w:styleId="style27" w:type="paragraph">
     <w:name w:val="Encabezado"/>
     <w:basedOn w:val="style0"/>
-    <w:next w:val="style25"/>
+    <w:next w:val="style28"/>
     <w:pPr>
       <w:keepNext/>
       <w:spacing w:after="120" w:before="240"/>
@@ -1662,26 +2433,26 @@
       <w:rFonts w:ascii="Liberation Sans" w:cs="DejaVu Sans" w:eastAsia="DejaVu Sans" w:hAnsi="Liberation Sans"/>
     </w:rPr>
   </w:style>
-  <w:style w:styleId="style25" w:type="paragraph">
+  <w:style w:styleId="style28" w:type="paragraph">
     <w:name w:val="Cuerpo de texto"/>
     <w:basedOn w:val="style0"/>
-    <w:next w:val="style25"/>
+    <w:next w:val="style28"/>
     <w:pPr>
       <w:spacing w:after="120" w:before="0"/>
     </w:pPr>
     <w:rPr/>
   </w:style>
-  <w:style w:styleId="style26" w:type="paragraph">
+  <w:style w:styleId="style29" w:type="paragraph">
     <w:name w:val="Lista"/>
-    <w:basedOn w:val="style25"/>
-    <w:next w:val="style26"/>
+    <w:basedOn w:val="style28"/>
+    <w:next w:val="style29"/>
     <w:pPr/>
     <w:rPr/>
   </w:style>
-  <w:style w:styleId="style27" w:type="paragraph">
+  <w:style w:styleId="style30" w:type="paragraph">
     <w:name w:val="Etiqueta"/>
     <w:basedOn w:val="style0"/>
-    <w:next w:val="style27"/>
+    <w:next w:val="style30"/>
     <w:pPr>
       <w:suppressLineNumbers/>
       <w:spacing w:after="120" w:before="120"/>
@@ -1693,10 +2464,10 @@
       <w:iCs/>
     </w:rPr>
   </w:style>
-  <w:style w:styleId="style28" w:type="paragraph">
+  <w:style w:styleId="style31" w:type="paragraph">
     <w:name w:val="Índice"/>
     <w:basedOn w:val="style0"/>
-    <w:next w:val="style28"/>
+    <w:next w:val="style31"/>
     <w:pPr>
       <w:suppressLineNumbers/>
     </w:pPr>

</xml_diff>

<commit_message>
Courses: create_courses(), delete_courses() and update_courses() created. MoodClass: Auxiliar functions add_reqParameters(), add_optParameters() and add_optParameter() added. Courses functions updated using these auxiliar functions.
</commit_message>
<xml_diff>
--- a/Documentation/Documentation.docx
+++ b/Documentation/Documentation.docx
@@ -80,11 +80,13 @@
         <w:pStyle w:val="Predeterminado"/>
         <w:rPr>
           <w:rFonts w:ascii="Times New Roman" w:hAnsi="Times New Roman" w:cs="Times New Roman"/>
-        </w:rPr>
-      </w:pPr>
-      <w:r>
-        <w:rPr>
-          <w:rFonts w:ascii="Times New Roman" w:hAnsi="Times New Roman" w:cs="Times New Roman"/>
+          <w:lang w:val="en-US"/>
+        </w:rPr>
+      </w:pPr>
+      <w:r>
+        <w:rPr>
+          <w:rFonts w:ascii="Times New Roman" w:hAnsi="Times New Roman" w:cs="Times New Roman"/>
+          <w:lang w:val="en-US"/>
         </w:rPr>
         <w:t xml:space="preserve">Objectives (incluyendo descripción del problema, estudio de alternativas y </w:t>
       </w:r>
@@ -94,11 +96,13 @@
         <w:pStyle w:val="Predeterminado"/>
         <w:rPr>
           <w:rFonts w:ascii="Times New Roman" w:hAnsi="Times New Roman" w:cs="Times New Roman"/>
-        </w:rPr>
-      </w:pPr>
-      <w:r>
-        <w:rPr>
-          <w:rFonts w:ascii="Times New Roman" w:hAnsi="Times New Roman" w:cs="Times New Roman"/>
+          <w:lang w:val="en-US"/>
+        </w:rPr>
+      </w:pPr>
+      <w:r>
+        <w:rPr>
+          <w:rFonts w:ascii="Times New Roman" w:hAnsi="Times New Roman" w:cs="Times New Roman"/>
+          <w:lang w:val="en-US"/>
         </w:rPr>
         <w:t>metodología empleada).</w:t>
       </w:r>
@@ -108,11 +112,13 @@
         <w:pStyle w:val="Predeterminado"/>
         <w:rPr>
           <w:rFonts w:ascii="Times New Roman" w:hAnsi="Times New Roman" w:cs="Times New Roman"/>
-        </w:rPr>
-      </w:pPr>
-      <w:r>
-        <w:rPr>
-          <w:rFonts w:ascii="Times New Roman" w:hAnsi="Times New Roman" w:cs="Times New Roman"/>
+          <w:lang w:val="en-US"/>
+        </w:rPr>
+      </w:pPr>
+      <w:r>
+        <w:rPr>
+          <w:rFonts w:ascii="Times New Roman" w:hAnsi="Times New Roman" w:cs="Times New Roman"/>
+          <w:lang w:val="en-US"/>
         </w:rPr>
         <w:t xml:space="preserve">Technological description (puede incluir especificación, diseño e </w:t>
       </w:r>
@@ -122,11 +128,13 @@
         <w:pStyle w:val="Predeterminado"/>
         <w:rPr>
           <w:rFonts w:ascii="Times New Roman" w:hAnsi="Times New Roman" w:cs="Times New Roman"/>
-        </w:rPr>
-      </w:pPr>
-      <w:r>
-        <w:rPr>
-          <w:rFonts w:ascii="Times New Roman" w:hAnsi="Times New Roman" w:cs="Times New Roman"/>
+          <w:lang w:val="en-US"/>
+        </w:rPr>
+      </w:pPr>
+      <w:r>
+        <w:rPr>
+          <w:rFonts w:ascii="Times New Roman" w:hAnsi="Times New Roman" w:cs="Times New Roman"/>
+          <w:lang w:val="en-US"/>
         </w:rPr>
         <w:t>implementación).</w:t>
       </w:r>
@@ -136,11 +144,13 @@
         <w:pStyle w:val="Predeterminado"/>
         <w:rPr>
           <w:rFonts w:ascii="Times New Roman" w:hAnsi="Times New Roman" w:cs="Times New Roman"/>
-        </w:rPr>
-      </w:pPr>
-      <w:r>
-        <w:rPr>
-          <w:rFonts w:ascii="Times New Roman" w:hAnsi="Times New Roman" w:cs="Times New Roman"/>
+          <w:lang w:val="en-US"/>
+        </w:rPr>
+      </w:pPr>
+      <w:r>
+        <w:rPr>
+          <w:rFonts w:ascii="Times New Roman" w:hAnsi="Times New Roman" w:cs="Times New Roman"/>
+          <w:lang w:val="en-US"/>
         </w:rPr>
         <w:t xml:space="preserve">Conclusions (incluyendo los logros principales alcanzados y posibles </w:t>
       </w:r>
@@ -383,14 +393,7 @@
           <w:rFonts w:ascii="Times New Roman" w:hAnsi="Times New Roman" w:cs="Times New Roman"/>
           <w:lang w:val="en-US"/>
         </w:rPr>
-        <w:t xml:space="preserve">, </w:t>
-      </w:r>
-      <w:r>
-        <w:rPr>
-          <w:rFonts w:ascii="Times New Roman" w:hAnsi="Times New Roman" w:cs="Times New Roman"/>
-          <w:lang w:val="en-US"/>
-        </w:rPr>
-        <w:t xml:space="preserve">it will be </w:t>
+        <w:t xml:space="preserve">, it will be </w:t>
       </w:r>
       <w:r>
         <w:rPr>
@@ -446,14 +449,7 @@
           <w:rFonts w:ascii="Times New Roman" w:hAnsi="Times New Roman" w:cs="Times New Roman"/>
           <w:lang w:val="en-US"/>
         </w:rPr>
-        <w:t>the document structure</w:t>
-      </w:r>
-      <w:r>
-        <w:rPr>
-          <w:rFonts w:ascii="Times New Roman" w:hAnsi="Times New Roman" w:cs="Times New Roman"/>
-          <w:lang w:val="en-US"/>
-        </w:rPr>
-        <w:t xml:space="preserve"> will be </w:t>
+        <w:t xml:space="preserve">the document structure will be </w:t>
       </w:r>
       <w:r>
         <w:rPr>
@@ -559,35 +555,14 @@
           <w:rFonts w:ascii="Times New Roman" w:hAnsi="Times New Roman" w:cs="Times New Roman"/>
           <w:lang w:val="en-US"/>
         </w:rPr>
-        <w:t xml:space="preserve">the </w:t>
-      </w:r>
-      <w:r>
-        <w:rPr>
-          <w:rFonts w:ascii="Times New Roman" w:hAnsi="Times New Roman" w:cs="Times New Roman"/>
-          <w:lang w:val="en-US"/>
-        </w:rPr>
-        <w:t>starting Moodle's development point</w:t>
-      </w:r>
-      <w:r>
-        <w:rPr>
-          <w:rFonts w:ascii="Times New Roman" w:hAnsi="Times New Roman" w:cs="Times New Roman"/>
-          <w:lang w:val="en-US"/>
-        </w:rPr>
-        <w:t xml:space="preserve"> </w:t>
-      </w:r>
-      <w:r>
-        <w:rPr>
-          <w:rFonts w:ascii="Times New Roman" w:hAnsi="Times New Roman" w:cs="Times New Roman"/>
-          <w:lang w:val="en-US"/>
-        </w:rPr>
-        <w:t xml:space="preserve">will be </w:t>
-      </w:r>
-      <w:r>
-        <w:rPr>
-          <w:rFonts w:ascii="Times New Roman" w:hAnsi="Times New Roman" w:cs="Times New Roman"/>
-          <w:lang w:val="en-US"/>
-        </w:rPr>
-        <w:t>seen</w:t>
+        <w:t xml:space="preserve">the starting Moodle's development point </w:t>
+      </w:r>
+      <w:r>
+        <w:rPr>
+          <w:rFonts w:ascii="Times New Roman" w:hAnsi="Times New Roman" w:cs="Times New Roman"/>
+          <w:lang w:val="en-US"/>
+        </w:rPr>
+        <w:t>will be seen</w:t>
       </w:r>
       <w:r>
         <w:rPr>
@@ -767,14 +742,7 @@
           <w:rFonts w:ascii="Times New Roman" w:hAnsi="Times New Roman" w:cs="Times New Roman"/>
           <w:lang w:val="en-US"/>
         </w:rPr>
-        <w:t xml:space="preserve">this python library solution will </w:t>
-      </w:r>
-      <w:r>
-        <w:rPr>
-          <w:rFonts w:ascii="Times New Roman" w:hAnsi="Times New Roman" w:cs="Times New Roman"/>
-          <w:lang w:val="en-US"/>
-        </w:rPr>
-        <w:t xml:space="preserve">be </w:t>
+        <w:t xml:space="preserve">this python library solution will be </w:t>
       </w:r>
       <w:r>
         <w:rPr>
@@ -795,49 +763,14 @@
           <w:rFonts w:ascii="Times New Roman" w:hAnsi="Times New Roman" w:cs="Times New Roman"/>
           <w:lang w:val="en-US"/>
         </w:rPr>
-        <w:t xml:space="preserve">. Also </w:t>
-      </w:r>
-      <w:r>
-        <w:rPr>
-          <w:rFonts w:ascii="Times New Roman" w:hAnsi="Times New Roman" w:cs="Times New Roman"/>
-          <w:lang w:val="en-US"/>
-        </w:rPr>
-        <w:t>it will be said</w:t>
-      </w:r>
-      <w:r>
-        <w:rPr>
-          <w:rFonts w:ascii="Times New Roman" w:hAnsi="Times New Roman" w:cs="Times New Roman"/>
-          <w:lang w:val="en-US"/>
-        </w:rPr>
-        <w:t xml:space="preserve"> how </w:t>
-      </w:r>
-      <w:r>
-        <w:rPr>
-          <w:rFonts w:ascii="Times New Roman" w:hAnsi="Times New Roman" w:cs="Times New Roman"/>
-          <w:lang w:val="en-US"/>
-        </w:rPr>
-        <w:t>external applications interact</w:t>
-      </w:r>
-      <w:r>
-        <w:rPr>
-          <w:rFonts w:ascii="Times New Roman" w:hAnsi="Times New Roman" w:cs="Times New Roman"/>
-          <w:lang w:val="en-US"/>
-        </w:rPr>
-        <w:t>ing</w:t>
-      </w:r>
-      <w:r>
-        <w:rPr>
-          <w:rFonts w:ascii="Times New Roman" w:hAnsi="Times New Roman" w:cs="Times New Roman"/>
-          <w:lang w:val="en-US"/>
-        </w:rPr>
-        <w:t xml:space="preserve"> with Moodle</w:t>
-      </w:r>
-      <w:r>
-        <w:rPr>
-          <w:rFonts w:ascii="Times New Roman" w:hAnsi="Times New Roman" w:cs="Times New Roman"/>
-          <w:lang w:val="en-US"/>
-        </w:rPr>
-        <w:t xml:space="preserve"> can be </w:t>
+        <w:t xml:space="preserve">. Also it will be said how </w:t>
+      </w:r>
+      <w:r>
+        <w:rPr>
+          <w:rFonts w:ascii="Times New Roman" w:hAnsi="Times New Roman" w:cs="Times New Roman"/>
+          <w:lang w:val="en-US"/>
+        </w:rPr>
+        <w:t xml:space="preserve">external applications interacting with Moodle can be </w:t>
       </w:r>
       <w:r>
         <w:rPr>
@@ -1095,72 +1028,30 @@
           <w:rFonts w:ascii="Times New Roman" w:hAnsi="Times New Roman" w:cs="Times New Roman"/>
           <w:lang w:val="en-US"/>
         </w:rPr>
-        <w:t>This chapter summarizes preliminary informati</w:t>
-      </w:r>
-      <w:r>
-        <w:rPr>
-          <w:rFonts w:ascii="Times New Roman" w:hAnsi="Times New Roman" w:cs="Times New Roman"/>
-          <w:lang w:val="en-US"/>
-        </w:rPr>
-        <w:t xml:space="preserve">on that the reader must acquire </w:t>
-      </w:r>
-      <w:r>
-        <w:rPr>
-          <w:rFonts w:ascii="Times New Roman" w:hAnsi="Times New Roman" w:cs="Times New Roman"/>
-          <w:lang w:val="en-US"/>
-        </w:rPr>
-        <w:t>for a complete understanding of this document</w:t>
-      </w:r>
-      <w:r>
-        <w:rPr>
-          <w:rFonts w:ascii="Times New Roman" w:hAnsi="Times New Roman" w:cs="Times New Roman"/>
-          <w:lang w:val="en-US"/>
-        </w:rPr>
-        <w:t>.</w:t>
-      </w:r>
-    </w:p>
-    <w:p>
-      <w:pPr>
-        <w:pStyle w:val="Predeterminado"/>
-        <w:rPr>
-          <w:rFonts w:ascii="Times New Roman" w:hAnsi="Times New Roman" w:cs="Times New Roman"/>
-          <w:lang w:val="en-US"/>
-        </w:rPr>
-      </w:pPr>
-      <w:r>
-        <w:rPr>
-          <w:rFonts w:ascii="Times New Roman" w:hAnsi="Times New Roman" w:cs="Times New Roman"/>
-          <w:lang w:val="en-US"/>
-        </w:rPr>
-        <w:t>Throughout this</w:t>
-      </w:r>
-      <w:r>
-        <w:rPr>
-          <w:rFonts w:ascii="Times New Roman" w:hAnsi="Times New Roman" w:cs="Times New Roman"/>
-          <w:lang w:val="en-US"/>
-        </w:rPr>
-        <w:t xml:space="preserve"> document Moodle’</w:t>
-      </w:r>
-      <w:r>
-        <w:rPr>
-          <w:rFonts w:ascii="Times New Roman" w:hAnsi="Times New Roman" w:cs="Times New Roman"/>
-          <w:lang w:val="en-US"/>
-        </w:rPr>
-        <w:t>s requirements, its main characteristics</w:t>
-      </w:r>
-      <w:r>
-        <w:rPr>
-          <w:rFonts w:ascii="Times New Roman" w:hAnsi="Times New Roman" w:cs="Times New Roman"/>
-          <w:lang w:val="en-US"/>
-        </w:rPr>
-        <w:t xml:space="preserve"> </w:t>
-      </w:r>
-      <w:r>
-        <w:rPr>
-          <w:rFonts w:ascii="Times New Roman" w:hAnsi="Times New Roman" w:cs="Times New Roman"/>
-          <w:lang w:val="en-US"/>
-        </w:rPr>
-        <w:t>will be seen</w:t>
+        <w:t>This chapter summarizes preliminary information that the reader must acquire for a complete understanding of this document.</w:t>
+      </w:r>
+    </w:p>
+    <w:p>
+      <w:pPr>
+        <w:pStyle w:val="Predeterminado"/>
+        <w:rPr>
+          <w:rFonts w:ascii="Times New Roman" w:hAnsi="Times New Roman" w:cs="Times New Roman"/>
+          <w:lang w:val="en-US"/>
+        </w:rPr>
+      </w:pPr>
+      <w:r>
+        <w:rPr>
+          <w:rFonts w:ascii="Times New Roman" w:hAnsi="Times New Roman" w:cs="Times New Roman"/>
+          <w:lang w:val="en-US"/>
+        </w:rPr>
+        <w:t>Throughout this document Moodle’s requirements, its main characteristics</w:t>
+      </w:r>
+      <w:r>
+        <w:rPr>
+          <w:rFonts w:ascii="Times New Roman" w:hAnsi="Times New Roman" w:cs="Times New Roman"/>
+          <w:lang w:val="en-US"/>
+        </w:rPr>
+        <w:t xml:space="preserve"> will be seen</w:t>
       </w:r>
       <w:r>
         <w:rPr>
@@ -1181,14 +1072,7 @@
           <w:rFonts w:ascii="Times New Roman" w:hAnsi="Times New Roman" w:cs="Times New Roman"/>
           <w:lang w:val="en-US"/>
         </w:rPr>
-        <w:t>the python code to do it and diverse functionality p</w:t>
-      </w:r>
-      <w:r>
-        <w:rPr>
-          <w:rFonts w:ascii="Times New Roman" w:hAnsi="Times New Roman" w:cs="Times New Roman"/>
-          <w:lang w:val="en-US"/>
-        </w:rPr>
-        <w:t>rovided by this python library.</w:t>
+        <w:t>the python code to do it and diverse functionality provided by this python library.</w:t>
       </w:r>
     </w:p>
     <w:p>
@@ -1206,38 +1090,23 @@
           <w:b/>
           <w:lang w:val="en-US"/>
         </w:rPr>
-        <w:t>Project</w:t>
-      </w:r>
-      <w:r>
-        <w:rPr>
-          <w:rFonts w:ascii="Times New Roman" w:hAnsi="Times New Roman" w:cs="Times New Roman"/>
-          <w:b/>
-          <w:lang w:val="en-US"/>
-        </w:rPr>
-        <w:t xml:space="preserve"> motivation</w:t>
-      </w:r>
-    </w:p>
-    <w:p>
-      <w:pPr>
-        <w:pStyle w:val="Predeterminado"/>
-        <w:rPr>
-          <w:rFonts w:ascii="Times New Roman" w:hAnsi="Times New Roman" w:cs="Times New Roman"/>
-          <w:lang w:val="en-US"/>
-        </w:rPr>
-      </w:pPr>
-      <w:r>
-        <w:rPr>
-          <w:rFonts w:ascii="Times New Roman" w:hAnsi="Times New Roman" w:cs="Times New Roman"/>
-          <w:lang w:val="en-US"/>
-        </w:rPr>
-        <w:t>Moodle has become a popular teaching support system all around the world. This and the increase of mobile capacities to interact with many systems in the web have made appear new applications for Moodle.</w:t>
-      </w:r>
-      <w:r>
-        <w:rPr>
-          <w:rFonts w:ascii="Times New Roman" w:hAnsi="Times New Roman" w:cs="Times New Roman"/>
-          <w:lang w:val="en-US"/>
-        </w:rPr>
-        <w:t xml:space="preserve"> </w:t>
+        <w:t>Project motivation</w:t>
+      </w:r>
+    </w:p>
+    <w:p>
+      <w:pPr>
+        <w:pStyle w:val="Predeterminado"/>
+        <w:rPr>
+          <w:rFonts w:ascii="Times New Roman" w:hAnsi="Times New Roman" w:cs="Times New Roman"/>
+          <w:lang w:val="en-US"/>
+        </w:rPr>
+      </w:pPr>
+      <w:r>
+        <w:rPr>
+          <w:rFonts w:ascii="Times New Roman" w:hAnsi="Times New Roman" w:cs="Times New Roman"/>
+          <w:lang w:val="en-US"/>
+        </w:rPr>
+        <w:t xml:space="preserve">Moodle has become a popular teaching support system all around the world. This and the increase of mobile capacities to interact with many systems in the web have made appear new applications for Moodle. </w:t>
       </w:r>
     </w:p>
     <w:p>
@@ -1299,14 +1168,7 @@
           <w:rFonts w:ascii="Times New Roman" w:hAnsi="Times New Roman" w:cs="Times New Roman"/>
           <w:lang w:val="en-US"/>
         </w:rPr>
-        <w:t xml:space="preserve">the </w:t>
-      </w:r>
-      <w:r>
-        <w:rPr>
-          <w:rFonts w:ascii="Times New Roman" w:hAnsi="Times New Roman" w:cs="Times New Roman"/>
-          <w:lang w:val="en-US"/>
-        </w:rPr>
-        <w:t>available functions</w:t>
+        <w:t>the available functions</w:t>
       </w:r>
       <w:r>
         <w:rPr>
@@ -1357,58 +1219,23 @@
           <w:rFonts w:ascii="Times New Roman" w:hAnsi="Times New Roman" w:cs="Times New Roman"/>
           <w:lang w:val="en-US"/>
         </w:rPr>
-        <w:t>However, the use of this Moodle functional</w:t>
-      </w:r>
-      <w:r>
-        <w:rPr>
-          <w:rFonts w:ascii="Times New Roman" w:hAnsi="Times New Roman" w:cs="Times New Roman"/>
-          <w:lang w:val="en-US"/>
-        </w:rPr>
-        <w:t>ity requires some advanced know</w:t>
-      </w:r>
-      <w:r>
-        <w:rPr>
-          <w:rFonts w:ascii="Times New Roman" w:hAnsi="Times New Roman" w:cs="Times New Roman"/>
-          <w:lang w:val="en-US"/>
-        </w:rPr>
-        <w:t>ledge about Moodle functionality and REST or other applications data exchange protocols.</w:t>
-      </w:r>
-    </w:p>
-    <w:p>
-      <w:pPr>
-        <w:pStyle w:val="Predeterminado"/>
-        <w:rPr>
-          <w:rFonts w:ascii="Times New Roman" w:hAnsi="Times New Roman" w:cs="Times New Roman"/>
-          <w:lang w:val="en-US"/>
-        </w:rPr>
-      </w:pPr>
-      <w:r>
-        <w:rPr>
-          <w:rFonts w:ascii="Times New Roman" w:hAnsi="Times New Roman" w:cs="Times New Roman"/>
-          <w:lang w:val="en-US"/>
-        </w:rPr>
-        <w:t>This project tries to give some tools to configure Moodle easily to get this functionality with a python library</w:t>
-      </w:r>
-      <w:r>
-        <w:rPr>
-          <w:rFonts w:ascii="Times New Roman" w:hAnsi="Times New Roman" w:cs="Times New Roman"/>
-          <w:lang w:val="en-US"/>
-        </w:rPr>
-        <w:t xml:space="preserve">. This will provide some abstraction to </w:t>
-      </w:r>
-      <w:r>
-        <w:rPr>
-          <w:rFonts w:ascii="Times New Roman" w:hAnsi="Times New Roman" w:cs="Times New Roman"/>
-          <w:lang w:val="en-US"/>
-        </w:rPr>
-        <w:t>users</w:t>
-      </w:r>
-      <w:r>
-        <w:rPr>
-          <w:rFonts w:ascii="Times New Roman" w:hAnsi="Times New Roman" w:cs="Times New Roman"/>
-          <w:lang w:val="en-US"/>
-        </w:rPr>
-        <w:t xml:space="preserve">, so they can ignore </w:t>
+        <w:t>However, the use of this Moodle functionality requires some advanced knowledge about Moodle functionality and REST or other applications data exchange protocols.</w:t>
+      </w:r>
+    </w:p>
+    <w:p>
+      <w:pPr>
+        <w:pStyle w:val="Predeterminado"/>
+        <w:rPr>
+          <w:rFonts w:ascii="Times New Roman" w:hAnsi="Times New Roman" w:cs="Times New Roman"/>
+          <w:lang w:val="en-US"/>
+        </w:rPr>
+      </w:pPr>
+      <w:r>
+        <w:rPr>
+          <w:rFonts w:ascii="Times New Roman" w:hAnsi="Times New Roman" w:cs="Times New Roman"/>
+          <w:lang w:val="en-US"/>
+        </w:rPr>
+        <w:t xml:space="preserve">This project tries to give some tools to configure Moodle easily to get this functionality with a python library. This will provide some abstraction to users, so they can ignore </w:t>
       </w:r>
       <w:bookmarkStart w:id="2" w:name="__DdeLink__175_416856351"/>
       <w:r>
@@ -1416,6 +1243,132 @@
           <w:rFonts w:ascii="Times New Roman" w:hAnsi="Times New Roman" w:cs="Times New Roman"/>
           <w:lang w:val="en-US"/>
         </w:rPr>
+        <w:t>Moodle’s communication process</w:t>
+      </w:r>
+      <w:bookmarkEnd w:id="2"/>
+      <w:r>
+        <w:rPr>
+          <w:rFonts w:ascii="Times New Roman" w:hAnsi="Times New Roman" w:cs="Times New Roman"/>
+          <w:lang w:val="en-US"/>
+        </w:rPr>
+        <w:t>.</w:t>
+      </w:r>
+    </w:p>
+    <w:p>
+      <w:pPr>
+        <w:pStyle w:val="Predeterminado"/>
+        <w:rPr>
+          <w:rFonts w:ascii="Times New Roman" w:hAnsi="Times New Roman" w:cs="Times New Roman"/>
+          <w:b/>
+          <w:lang w:val="en-US"/>
+        </w:rPr>
+      </w:pPr>
+      <w:r>
+        <w:rPr>
+          <w:rFonts w:ascii="Times New Roman" w:hAnsi="Times New Roman" w:cs="Times New Roman"/>
+          <w:b/>
+          <w:lang w:val="en-US"/>
+        </w:rPr>
+        <w:t>Project Field</w:t>
+      </w:r>
+    </w:p>
+    <w:p>
+      <w:pPr>
+        <w:pStyle w:val="Predeterminado"/>
+        <w:rPr>
+          <w:rFonts w:ascii="Times New Roman" w:hAnsi="Times New Roman" w:cs="Times New Roman"/>
+          <w:lang w:val="en-US"/>
+        </w:rPr>
+      </w:pPr>
+      <w:r>
+        <w:rPr>
+          <w:rFonts w:ascii="Times New Roman" w:hAnsi="Times New Roman" w:cs="Times New Roman"/>
+          <w:lang w:val="en-US"/>
+        </w:rPr>
+        <w:t>The proj</w:t>
+      </w:r>
+      <w:r>
+        <w:rPr>
+          <w:rFonts w:ascii="Times New Roman" w:hAnsi="Times New Roman" w:cs="Times New Roman"/>
+          <w:lang w:val="en-US"/>
+        </w:rPr>
+        <w:t xml:space="preserve">ect is a Moodle Web Services Python Library, so the </w:t>
+      </w:r>
+      <w:r>
+        <w:rPr>
+          <w:rFonts w:ascii="Times New Roman" w:hAnsi="Times New Roman" w:cs="Times New Roman"/>
+          <w:lang w:val="en-US"/>
+        </w:rPr>
+        <w:t xml:space="preserve">project </w:t>
+      </w:r>
+      <w:r>
+        <w:rPr>
+          <w:rFonts w:ascii="Times New Roman" w:hAnsi="Times New Roman" w:cs="Times New Roman"/>
+          <w:lang w:val="en-US"/>
+        </w:rPr>
+        <w:t xml:space="preserve">fields </w:t>
+      </w:r>
+      <w:r>
+        <w:rPr>
+          <w:rFonts w:ascii="Times New Roman" w:hAnsi="Times New Roman" w:cs="Times New Roman"/>
+          <w:lang w:val="en-US"/>
+        </w:rPr>
+        <w:t>are</w:t>
+      </w:r>
+      <w:r>
+        <w:rPr>
+          <w:rFonts w:ascii="Times New Roman" w:hAnsi="Times New Roman" w:cs="Times New Roman"/>
+          <w:lang w:val="en-US"/>
+        </w:rPr>
+        <w:t xml:space="preserve"> some Moodle</w:t>
+      </w:r>
+      <w:r>
+        <w:rPr>
+          <w:rFonts w:ascii="Times New Roman" w:hAnsi="Times New Roman" w:cs="Times New Roman"/>
+          <w:lang w:val="en-US"/>
+        </w:rPr>
+        <w:t xml:space="preserve"> </w:t>
+      </w:r>
+      <w:r>
+        <w:rPr>
+          <w:rFonts w:ascii="Times New Roman" w:hAnsi="Times New Roman" w:cs="Times New Roman"/>
+          <w:lang w:val="en-US"/>
+        </w:rPr>
+        <w:t>parts (users’ roles, web services plug-in,</w:t>
+      </w:r>
+      <w:r>
+        <w:rPr>
+          <w:rFonts w:ascii="Times New Roman" w:hAnsi="Times New Roman" w:cs="Times New Roman"/>
+          <w:lang w:val="en-US"/>
+        </w:rPr>
+        <w:t xml:space="preserve"> enable REST protocol, API documentation, etc.), python code to connect with Moodle and how </w:t>
+      </w:r>
+      <w:r>
+        <w:rPr>
+          <w:rFonts w:ascii="Times New Roman" w:hAnsi="Times New Roman" w:cs="Times New Roman"/>
+          <w:lang w:val="en-US"/>
+        </w:rPr>
+        <w:t xml:space="preserve">to </w:t>
+      </w:r>
+      <w:r>
+        <w:rPr>
+          <w:rFonts w:ascii="Times New Roman" w:hAnsi="Times New Roman" w:cs="Times New Roman"/>
+          <w:lang w:val="en-US"/>
+        </w:rPr>
+        <w:t xml:space="preserve">make </w:t>
+      </w:r>
+      <w:r>
+        <w:rPr>
+          <w:rFonts w:ascii="Times New Roman" w:hAnsi="Times New Roman" w:cs="Times New Roman"/>
+          <w:lang w:val="en-US"/>
+        </w:rPr>
+        <w:t xml:space="preserve">requests to get </w:t>
+      </w:r>
+      <w:r>
+        <w:rPr>
+          <w:rFonts w:ascii="Times New Roman" w:hAnsi="Times New Roman" w:cs="Times New Roman"/>
+          <w:lang w:val="en-US"/>
+        </w:rPr>
         <w:t>Moodle</w:t>
       </w:r>
       <w:r>
@@ -1430,9 +1383,186 @@
           <w:rFonts w:ascii="Times New Roman" w:hAnsi="Times New Roman" w:cs="Times New Roman"/>
           <w:lang w:val="en-US"/>
         </w:rPr>
-        <w:t xml:space="preserve"> communication process</w:t>
-      </w:r>
-      <w:bookmarkEnd w:id="2"/>
+        <w:t xml:space="preserve"> correct answers. Also </w:t>
+      </w:r>
+      <w:r>
+        <w:rPr>
+          <w:rFonts w:ascii="Times New Roman" w:hAnsi="Times New Roman" w:cs="Times New Roman"/>
+          <w:lang w:val="en-US"/>
+        </w:rPr>
+        <w:t>it</w:t>
+      </w:r>
+      <w:r>
+        <w:rPr>
+          <w:rFonts w:ascii="Times New Roman" w:hAnsi="Times New Roman" w:cs="Times New Roman"/>
+          <w:lang w:val="en-US"/>
+        </w:rPr>
+        <w:t xml:space="preserve"> will</w:t>
+      </w:r>
+      <w:r>
+        <w:rPr>
+          <w:rFonts w:ascii="Times New Roman" w:hAnsi="Times New Roman" w:cs="Times New Roman"/>
+          <w:lang w:val="en-US"/>
+        </w:rPr>
+        <w:t xml:space="preserve"> be</w:t>
+      </w:r>
+      <w:r>
+        <w:rPr>
+          <w:rFonts w:ascii="Times New Roman" w:hAnsi="Times New Roman" w:cs="Times New Roman"/>
+          <w:lang w:val="en-US"/>
+        </w:rPr>
+        <w:t xml:space="preserve"> see</w:t>
+      </w:r>
+      <w:r>
+        <w:rPr>
+          <w:rFonts w:ascii="Times New Roman" w:hAnsi="Times New Roman" w:cs="Times New Roman"/>
+          <w:lang w:val="en-US"/>
+        </w:rPr>
+        <w:t>n</w:t>
+      </w:r>
+      <w:r>
+        <w:rPr>
+          <w:rFonts w:ascii="Times New Roman" w:hAnsi="Times New Roman" w:cs="Times New Roman"/>
+          <w:lang w:val="en-US"/>
+        </w:rPr>
+        <w:t xml:space="preserve"> how to get answers in JSON format, to facilitate the data extraction.</w:t>
+      </w:r>
+    </w:p>
+    <w:p>
+      <w:pPr>
+        <w:pStyle w:val="Predeterminado"/>
+        <w:rPr>
+          <w:rFonts w:ascii="Times New Roman" w:hAnsi="Times New Roman" w:cs="Times New Roman"/>
+          <w:b/>
+          <w:lang w:val="en-US"/>
+        </w:rPr>
+      </w:pPr>
+      <w:r>
+        <w:rPr>
+          <w:rFonts w:ascii="Times New Roman" w:hAnsi="Times New Roman" w:cs="Times New Roman"/>
+          <w:b/>
+          <w:lang w:val="en-US"/>
+        </w:rPr>
+        <w:t>Project Objectives</w:t>
+      </w:r>
+    </w:p>
+    <w:p>
+      <w:pPr>
+        <w:pStyle w:val="Predeterminado"/>
+        <w:rPr>
+          <w:rFonts w:ascii="Times New Roman" w:hAnsi="Times New Roman" w:cs="Times New Roman"/>
+          <w:lang w:val="en-US"/>
+        </w:rPr>
+      </w:pPr>
+      <w:r>
+        <w:rPr>
+          <w:rFonts w:ascii="Times New Roman" w:hAnsi="Times New Roman" w:cs="Times New Roman"/>
+          <w:lang w:val="en-US"/>
+        </w:rPr>
+        <w:t>This library has been made to provide some external functions to facilitate the development of applications that interact with Moodle and to exp</w:t>
+      </w:r>
+      <w:r>
+        <w:rPr>
+          <w:rFonts w:ascii="Times New Roman" w:hAnsi="Times New Roman" w:cs="Times New Roman"/>
+          <w:lang w:val="en-US"/>
+        </w:rPr>
+        <w:t>loit this Moodle functionality.</w:t>
+      </w:r>
+    </w:p>
+    <w:p>
+      <w:pPr>
+        <w:pStyle w:val="Predeterminado"/>
+        <w:rPr>
+          <w:rFonts w:ascii="Times New Roman" w:hAnsi="Times New Roman" w:cs="Times New Roman"/>
+          <w:lang w:val="en-US"/>
+        </w:rPr>
+      </w:pPr>
+      <w:r>
+        <w:rPr>
+          <w:rFonts w:ascii="Times New Roman" w:hAnsi="Times New Roman" w:cs="Times New Roman"/>
+          <w:lang w:val="en-US"/>
+        </w:rPr>
+        <w:t xml:space="preserve">However, </w:t>
+      </w:r>
+      <w:r>
+        <w:rPr>
+          <w:rFonts w:ascii="Times New Roman" w:hAnsi="Times New Roman" w:cs="Times New Roman"/>
+          <w:lang w:val="en-US"/>
+        </w:rPr>
+        <w:t xml:space="preserve">Moodle system must be configured properly in order </w:t>
+      </w:r>
+      <w:r>
+        <w:rPr>
+          <w:rFonts w:ascii="Times New Roman" w:hAnsi="Times New Roman" w:cs="Times New Roman"/>
+          <w:lang w:val="en-US"/>
+        </w:rPr>
+        <w:t xml:space="preserve">to </w:t>
+      </w:r>
+      <w:r>
+        <w:rPr>
+          <w:rFonts w:ascii="Times New Roman" w:hAnsi="Times New Roman" w:cs="Times New Roman"/>
+          <w:color w:val="FF0000"/>
+          <w:lang w:val="en-US"/>
+        </w:rPr>
+        <w:t xml:space="preserve">this library work </w:t>
+      </w:r>
+      <w:r>
+        <w:rPr>
+          <w:rFonts w:ascii="Times New Roman" w:hAnsi="Times New Roman" w:cs="Times New Roman"/>
+          <w:color w:val="FF0000"/>
+          <w:lang w:val="en-US"/>
+        </w:rPr>
+        <w:t>correctly</w:t>
+      </w:r>
+      <w:r>
+        <w:rPr>
+          <w:rFonts w:ascii="Times New Roman" w:hAnsi="Times New Roman" w:cs="Times New Roman"/>
+          <w:lang w:val="en-US"/>
+        </w:rPr>
+        <w:t xml:space="preserve">. </w:t>
+      </w:r>
+      <w:r>
+        <w:rPr>
+          <w:rFonts w:ascii="Times New Roman" w:hAnsi="Times New Roman" w:cs="Times New Roman"/>
+          <w:lang w:val="en-US"/>
+        </w:rPr>
+        <w:t>So, a part of this memory is reserved to explain how to configure Moodle to work with this library.</w:t>
+      </w:r>
+      <w:r>
+        <w:rPr>
+          <w:rFonts w:ascii="Times New Roman" w:hAnsi="Times New Roman" w:cs="Times New Roman"/>
+          <w:lang w:val="en-US"/>
+        </w:rPr>
+        <w:br/>
+      </w:r>
+      <w:r>
+        <w:rPr>
+          <w:rFonts w:ascii="Times New Roman" w:hAnsi="Times New Roman" w:cs="Times New Roman"/>
+          <w:lang w:val="en-US"/>
+        </w:rPr>
+        <w:t xml:space="preserve">Also, to use this library you need to have accounts in your Moodle site, and </w:t>
+      </w:r>
+      <w:r>
+        <w:rPr>
+          <w:rFonts w:ascii="Times New Roman" w:hAnsi="Times New Roman" w:cs="Times New Roman"/>
+          <w:lang w:val="en-US"/>
+        </w:rPr>
+        <w:t>users’ pe</w:t>
+      </w:r>
+      <w:r>
+        <w:rPr>
+          <w:rFonts w:ascii="Times New Roman" w:hAnsi="Times New Roman" w:cs="Times New Roman"/>
+          <w:lang w:val="en-US"/>
+        </w:rPr>
+        <w:t>rmissions changes this library</w:t>
+      </w:r>
+      <w:r>
+        <w:rPr>
+          <w:rFonts w:ascii="Times New Roman" w:hAnsi="Times New Roman" w:cs="Times New Roman"/>
+          <w:lang w:val="en-US"/>
+        </w:rPr>
+        <w:t xml:space="preserve"> behavior</w:t>
+      </w:r>
       <w:r>
         <w:rPr>
           <w:rFonts w:ascii="Times New Roman" w:hAnsi="Times New Roman" w:cs="Times New Roman"/>
@@ -1440,6 +1570,102 @@
         </w:rPr>
         <w:t>.</w:t>
       </w:r>
+      <w:r>
+        <w:rPr>
+          <w:rFonts w:ascii="Times New Roman" w:hAnsi="Times New Roman" w:cs="Times New Roman"/>
+          <w:lang w:val="en-US"/>
+        </w:rPr>
+        <w:t xml:space="preserve"> </w:t>
+      </w:r>
+      <w:r>
+        <w:rPr>
+          <w:rFonts w:ascii="Times New Roman" w:hAnsi="Times New Roman" w:cs="Times New Roman"/>
+          <w:lang w:val="en-US"/>
+        </w:rPr>
+        <w:t>In this way, it will be seen these permission repercussions over the library functionality</w:t>
+      </w:r>
+      <w:r>
+        <w:rPr>
+          <w:rFonts w:ascii="Times New Roman" w:hAnsi="Times New Roman" w:cs="Times New Roman"/>
+          <w:lang w:val="en-US"/>
+        </w:rPr>
+        <w:t>.</w:t>
+      </w:r>
+    </w:p>
+    <w:p>
+      <w:pPr>
+        <w:pStyle w:val="Predeterminado"/>
+        <w:rPr>
+          <w:rFonts w:ascii="Times New Roman" w:hAnsi="Times New Roman" w:cs="Times New Roman"/>
+          <w:lang w:val="en-US"/>
+        </w:rPr>
+      </w:pPr>
+      <w:r>
+        <w:rPr>
+          <w:rFonts w:ascii="Times New Roman" w:hAnsi="Times New Roman" w:cs="Times New Roman"/>
+          <w:lang w:val="en-US"/>
+        </w:rPr>
+        <w:lastRenderedPageBreak/>
+        <w:t xml:space="preserve">Even though you </w:t>
+      </w:r>
+      <w:r>
+        <w:rPr>
+          <w:rFonts w:ascii="Times New Roman" w:hAnsi="Times New Roman" w:cs="Times New Roman"/>
+          <w:lang w:val="en-US"/>
+        </w:rPr>
+        <w:t xml:space="preserve">have to </w:t>
+      </w:r>
+      <w:r>
+        <w:rPr>
+          <w:rFonts w:ascii="Times New Roman" w:hAnsi="Times New Roman" w:cs="Times New Roman"/>
+          <w:lang w:val="en-US"/>
+        </w:rPr>
+        <w:t>take into account some factors in the Moodle’s configuration to use this library, this is not a Moodle use tutorial, so, only Moodle’s necessary sections to understand this project will be told.</w:t>
+      </w:r>
+    </w:p>
+    <w:p>
+      <w:pPr>
+        <w:pStyle w:val="Predeterminado"/>
+        <w:rPr>
+          <w:rFonts w:ascii="Times New Roman" w:hAnsi="Times New Roman" w:cs="Times New Roman"/>
+          <w:lang w:val="en-US"/>
+        </w:rPr>
+      </w:pPr>
+      <w:r>
+        <w:rPr>
+          <w:rFonts w:ascii="Times New Roman" w:hAnsi="Times New Roman" w:cs="Times New Roman"/>
+          <w:lang w:val="en-US"/>
+        </w:rPr>
+        <w:t>F</w:t>
+      </w:r>
+      <w:r>
+        <w:rPr>
+          <w:rFonts w:ascii="Times New Roman" w:hAnsi="Times New Roman" w:cs="Times New Roman"/>
+          <w:lang w:val="en-US"/>
+        </w:rPr>
+        <w:t>urthermore</w:t>
+      </w:r>
+      <w:r>
+        <w:rPr>
+          <w:rFonts w:ascii="Times New Roman" w:hAnsi="Times New Roman" w:cs="Times New Roman"/>
+          <w:lang w:val="en-US"/>
+        </w:rPr>
+        <w:t xml:space="preserve">, </w:t>
+      </w:r>
+      <w:r>
+        <w:rPr>
+          <w:rFonts w:ascii="Times New Roman" w:hAnsi="Times New Roman" w:cs="Times New Roman"/>
+          <w:lang w:val="en-US"/>
+        </w:rPr>
+        <w:t>the data structures returned by this library functions will be analyzed so the users will know how to obtain and manipulate the information they want.</w:t>
+      </w:r>
+      <w:r>
+        <w:rPr>
+          <w:rFonts w:ascii="Times New Roman" w:hAnsi="Times New Roman" w:cs="Times New Roman"/>
+          <w:lang w:val="en-US"/>
+        </w:rPr>
+        <w:br/>
+      </w:r>
     </w:p>
     <w:p>
       <w:pPr>
@@ -1456,58 +1682,244 @@
           <w:b/>
           <w:lang w:val="en-US"/>
         </w:rPr>
-        <w:t>Project Field</w:t>
-      </w:r>
-    </w:p>
-    <w:p>
-      <w:pPr>
-        <w:pStyle w:val="Predeterminado"/>
-        <w:rPr>
-          <w:rFonts w:ascii="Times New Roman" w:hAnsi="Times New Roman" w:cs="Times New Roman"/>
-          <w:lang w:val="en-US"/>
-        </w:rPr>
-      </w:pPr>
-      <w:r>
-        <w:rPr>
-          <w:rFonts w:ascii="Times New Roman" w:hAnsi="Times New Roman" w:cs="Times New Roman"/>
-          <w:lang w:val="en-US"/>
-        </w:rPr>
-        <w:t>The proj</w:t>
-      </w:r>
-      <w:r>
-        <w:rPr>
-          <w:rFonts w:ascii="Times New Roman" w:hAnsi="Times New Roman" w:cs="Times New Roman"/>
-          <w:lang w:val="en-US"/>
-        </w:rPr>
-        <w:t xml:space="preserve">ect is a Moodle Web Services Python Library, so the </w:t>
-      </w:r>
-      <w:r>
-        <w:rPr>
-          <w:rFonts w:ascii="Times New Roman" w:hAnsi="Times New Roman" w:cs="Times New Roman"/>
-          <w:lang w:val="en-US"/>
-        </w:rPr>
-        <w:t xml:space="preserve">project </w:t>
-      </w:r>
-      <w:r>
-        <w:rPr>
-          <w:rFonts w:ascii="Times New Roman" w:hAnsi="Times New Roman" w:cs="Times New Roman"/>
-          <w:lang w:val="en-US"/>
-        </w:rPr>
-        <w:t xml:space="preserve">fields </w:t>
-      </w:r>
-      <w:r>
-        <w:rPr>
-          <w:rFonts w:ascii="Times New Roman" w:hAnsi="Times New Roman" w:cs="Times New Roman"/>
-          <w:lang w:val="en-US"/>
-        </w:rPr>
-        <w:t>are</w:t>
-      </w:r>
-      <w:r>
-        <w:rPr>
-          <w:rFonts w:ascii="Times New Roman" w:hAnsi="Times New Roman" w:cs="Times New Roman"/>
-          <w:lang w:val="en-US"/>
-        </w:rPr>
-        <w:t xml:space="preserve"> some Moodle</w:t>
+        <w:t>Memory sections</w:t>
+      </w:r>
+    </w:p>
+    <w:p>
+      <w:pPr>
+        <w:pStyle w:val="Predeterminado"/>
+        <w:rPr>
+          <w:rFonts w:ascii="Times New Roman" w:hAnsi="Times New Roman" w:cs="Times New Roman"/>
+          <w:lang w:val="en-US"/>
+        </w:rPr>
+      </w:pPr>
+      <w:r>
+        <w:rPr>
+          <w:rFonts w:ascii="Times New Roman" w:hAnsi="Times New Roman" w:cs="Times New Roman"/>
+          <w:lang w:val="en-US"/>
+        </w:rPr>
+        <w:t xml:space="preserve">Like </w:t>
+      </w:r>
+      <w:r>
+        <w:rPr>
+          <w:rFonts w:ascii="Times New Roman" w:hAnsi="Times New Roman" w:cs="Times New Roman"/>
+          <w:lang w:val="en-US"/>
+        </w:rPr>
+        <w:t xml:space="preserve">it </w:t>
+      </w:r>
+      <w:r>
+        <w:rPr>
+          <w:rFonts w:ascii="Times New Roman" w:hAnsi="Times New Roman" w:cs="Times New Roman"/>
+          <w:lang w:val="en-US"/>
+        </w:rPr>
+        <w:t>ha</w:t>
+      </w:r>
+      <w:r>
+        <w:rPr>
+          <w:rFonts w:ascii="Times New Roman" w:hAnsi="Times New Roman" w:cs="Times New Roman"/>
+          <w:lang w:val="en-US"/>
+        </w:rPr>
+        <w:t>s been</w:t>
+      </w:r>
+      <w:r>
+        <w:rPr>
+          <w:rFonts w:ascii="Times New Roman" w:hAnsi="Times New Roman" w:cs="Times New Roman"/>
+          <w:lang w:val="en-US"/>
+        </w:rPr>
+        <w:t xml:space="preserve"> said, one </w:t>
+      </w:r>
+      <w:r>
+        <w:rPr>
+          <w:rFonts w:ascii="Times New Roman" w:hAnsi="Times New Roman" w:cs="Times New Roman"/>
+          <w:lang w:val="en-US"/>
+        </w:rPr>
+        <w:t>goal</w:t>
+      </w:r>
+      <w:r>
+        <w:rPr>
+          <w:rFonts w:ascii="Times New Roman" w:hAnsi="Times New Roman" w:cs="Times New Roman"/>
+          <w:lang w:val="en-US"/>
+        </w:rPr>
+        <w:t xml:space="preserve"> of this project is to use the Moodle system with external applications.</w:t>
+      </w:r>
+    </w:p>
+    <w:p>
+      <w:pPr>
+        <w:pStyle w:val="Predeterminado"/>
+        <w:rPr>
+          <w:rFonts w:ascii="Times New Roman" w:hAnsi="Times New Roman" w:cs="Times New Roman"/>
+          <w:lang w:val="en-US"/>
+        </w:rPr>
+      </w:pPr>
+      <w:r>
+        <w:rPr>
+          <w:rFonts w:ascii="Times New Roman" w:hAnsi="Times New Roman" w:cs="Times New Roman"/>
+          <w:lang w:val="en-US"/>
+        </w:rPr>
+        <w:t>To do this, the first step is study how to use Moodle. Logically, to do that first we have to install this Moodle system</w:t>
+      </w:r>
+      <w:r>
+        <w:rPr>
+          <w:rFonts w:ascii="Times New Roman" w:hAnsi="Times New Roman" w:cs="Times New Roman"/>
+          <w:lang w:val="en-US"/>
+        </w:rPr>
+        <w:t xml:space="preserve">. But </w:t>
+      </w:r>
+      <w:r>
+        <w:rPr>
+          <w:rFonts w:ascii="Times New Roman" w:hAnsi="Times New Roman" w:cs="Times New Roman"/>
+          <w:lang w:val="en-US"/>
+        </w:rPr>
+        <w:t>this</w:t>
+      </w:r>
+      <w:r>
+        <w:rPr>
+          <w:rFonts w:ascii="Times New Roman" w:hAnsi="Times New Roman" w:cs="Times New Roman"/>
+          <w:lang w:val="en-US"/>
+        </w:rPr>
+        <w:t xml:space="preserve"> is not an objective this project</w:t>
+      </w:r>
+      <w:r>
+        <w:rPr>
+          <w:rFonts w:ascii="Times New Roman" w:hAnsi="Times New Roman" w:cs="Times New Roman"/>
+          <w:lang w:val="en-US"/>
+        </w:rPr>
+        <w:t>, so this part will be summarized and referenced to some external official documentation, w</w:t>
+      </w:r>
+      <w:r>
+        <w:rPr>
+          <w:rFonts w:ascii="Times New Roman" w:hAnsi="Times New Roman" w:cs="Times New Roman"/>
+          <w:lang w:val="en-US"/>
+        </w:rPr>
+        <w:t>h</w:t>
+      </w:r>
+      <w:r>
+        <w:rPr>
+          <w:rFonts w:ascii="Times New Roman" w:hAnsi="Times New Roman" w:cs="Times New Roman"/>
+          <w:lang w:val="en-US"/>
+        </w:rPr>
+        <w:t>ere this installation process is explained in detail.</w:t>
+      </w:r>
+    </w:p>
+    <w:p>
+      <w:pPr>
+        <w:pStyle w:val="Predeterminado"/>
+        <w:rPr>
+          <w:rFonts w:ascii="Times New Roman" w:hAnsi="Times New Roman" w:cs="Times New Roman"/>
+          <w:lang w:val="en-US"/>
+        </w:rPr>
+      </w:pPr>
+      <w:r>
+        <w:rPr>
+          <w:rFonts w:ascii="Times New Roman" w:hAnsi="Times New Roman" w:cs="Times New Roman"/>
+          <w:lang w:val="en-US"/>
+        </w:rPr>
+        <w:t>Then, Moodle</w:t>
+      </w:r>
+      <w:r>
+        <w:rPr>
+          <w:rFonts w:ascii="Times New Roman" w:hAnsi="Times New Roman" w:cs="Times New Roman"/>
+          <w:lang w:val="en-US"/>
+        </w:rPr>
+        <w:t xml:space="preserve"> must be configured</w:t>
+      </w:r>
+      <w:r>
+        <w:rPr>
+          <w:rFonts w:ascii="Times New Roman" w:hAnsi="Times New Roman" w:cs="Times New Roman"/>
+          <w:lang w:val="en-US"/>
+        </w:rPr>
+        <w:t xml:space="preserve"> so it can receive and </w:t>
+      </w:r>
+      <w:r>
+        <w:rPr>
+          <w:rFonts w:ascii="Times New Roman" w:hAnsi="Times New Roman" w:cs="Times New Roman"/>
+          <w:lang w:val="en-US"/>
+        </w:rPr>
+        <w:t xml:space="preserve">answer requests </w:t>
+      </w:r>
+      <w:r>
+        <w:rPr>
+          <w:rFonts w:ascii="Times New Roman" w:hAnsi="Times New Roman" w:cs="Times New Roman"/>
+          <w:lang w:val="en-US"/>
+        </w:rPr>
+        <w:t xml:space="preserve">from other applications. In this step </w:t>
+      </w:r>
+      <w:r>
+        <w:rPr>
+          <w:rFonts w:ascii="Times New Roman" w:hAnsi="Times New Roman" w:cs="Times New Roman"/>
+          <w:lang w:val="en-US"/>
+        </w:rPr>
+        <w:t xml:space="preserve">it </w:t>
+      </w:r>
+      <w:r>
+        <w:rPr>
+          <w:rFonts w:ascii="Times New Roman" w:hAnsi="Times New Roman" w:cs="Times New Roman"/>
+          <w:lang w:val="en-US"/>
+        </w:rPr>
+        <w:t xml:space="preserve">will </w:t>
+      </w:r>
+      <w:r>
+        <w:rPr>
+          <w:rFonts w:ascii="Times New Roman" w:hAnsi="Times New Roman" w:cs="Times New Roman"/>
+          <w:lang w:val="en-US"/>
+        </w:rPr>
+        <w:t xml:space="preserve">be </w:t>
+      </w:r>
+      <w:r>
+        <w:rPr>
+          <w:rFonts w:ascii="Times New Roman" w:hAnsi="Times New Roman" w:cs="Times New Roman"/>
+          <w:lang w:val="en-US"/>
+        </w:rPr>
+        <w:t>see</w:t>
+      </w:r>
+      <w:r>
+        <w:rPr>
+          <w:rFonts w:ascii="Times New Roman" w:hAnsi="Times New Roman" w:cs="Times New Roman"/>
+          <w:lang w:val="en-US"/>
+        </w:rPr>
+        <w:t>n</w:t>
+      </w:r>
+      <w:r>
+        <w:rPr>
+          <w:rFonts w:ascii="Times New Roman" w:hAnsi="Times New Roman" w:cs="Times New Roman"/>
+          <w:lang w:val="en-US"/>
+        </w:rPr>
+        <w:t xml:space="preserve"> the different protocols that can </w:t>
+      </w:r>
+      <w:r>
+        <w:rPr>
+          <w:rFonts w:ascii="Times New Roman" w:hAnsi="Times New Roman" w:cs="Times New Roman"/>
+          <w:lang w:val="en-US"/>
+        </w:rPr>
+        <w:t xml:space="preserve">be </w:t>
+      </w:r>
+      <w:r>
+        <w:rPr>
+          <w:rFonts w:ascii="Times New Roman" w:hAnsi="Times New Roman" w:cs="Times New Roman"/>
+          <w:lang w:val="en-US"/>
+        </w:rPr>
+        <w:t>use</w:t>
+      </w:r>
+      <w:r>
+        <w:rPr>
+          <w:rFonts w:ascii="Times New Roman" w:hAnsi="Times New Roman" w:cs="Times New Roman"/>
+          <w:lang w:val="en-US"/>
+        </w:rPr>
+        <w:t>d</w:t>
+      </w:r>
+      <w:r>
+        <w:rPr>
+          <w:rFonts w:ascii="Times New Roman" w:hAnsi="Times New Roman" w:cs="Times New Roman"/>
+          <w:lang w:val="en-US"/>
+        </w:rPr>
+        <w:t xml:space="preserve"> to do this, but after that we will assume that the protocol used will be the REST protocol. On that time, </w:t>
+      </w:r>
+      <w:r>
+        <w:rPr>
+          <w:rFonts w:ascii="Times New Roman" w:hAnsi="Times New Roman" w:cs="Times New Roman"/>
+          <w:lang w:val="en-US"/>
+        </w:rPr>
+        <w:t>it will be</w:t>
       </w:r>
       <w:r>
         <w:rPr>
@@ -1521,262 +1933,7 @@
           <w:rFonts w:ascii="Times New Roman" w:hAnsi="Times New Roman" w:cs="Times New Roman"/>
           <w:lang w:val="en-US"/>
         </w:rPr>
-        <w:t>parts</w:t>
-      </w:r>
-      <w:r>
-        <w:rPr>
-          <w:rFonts w:ascii="Times New Roman" w:hAnsi="Times New Roman" w:cs="Times New Roman"/>
-          <w:lang w:val="en-US"/>
-        </w:rPr>
-        <w:t xml:space="preserve"> (users’ roles, web services plug-in,</w:t>
-      </w:r>
-      <w:r>
-        <w:rPr>
-          <w:rFonts w:ascii="Times New Roman" w:hAnsi="Times New Roman" w:cs="Times New Roman"/>
-          <w:lang w:val="en-US"/>
-        </w:rPr>
-        <w:t xml:space="preserve"> enable REST protocol, API documentation, etc.), python code to connect with Moodle and how </w:t>
-      </w:r>
-      <w:r>
-        <w:rPr>
-          <w:rFonts w:ascii="Times New Roman" w:hAnsi="Times New Roman" w:cs="Times New Roman"/>
-          <w:lang w:val="en-US"/>
-        </w:rPr>
-        <w:t xml:space="preserve">to </w:t>
-      </w:r>
-      <w:r>
-        <w:rPr>
-          <w:rFonts w:ascii="Times New Roman" w:hAnsi="Times New Roman" w:cs="Times New Roman"/>
-          <w:lang w:val="en-US"/>
-        </w:rPr>
-        <w:t xml:space="preserve">make </w:t>
-      </w:r>
-      <w:r>
-        <w:rPr>
-          <w:rFonts w:ascii="Times New Roman" w:hAnsi="Times New Roman" w:cs="Times New Roman"/>
-          <w:lang w:val="en-US"/>
-        </w:rPr>
-        <w:t xml:space="preserve">requests to get </w:t>
-      </w:r>
-      <w:r>
-        <w:rPr>
-          <w:rFonts w:ascii="Times New Roman" w:hAnsi="Times New Roman" w:cs="Times New Roman"/>
-          <w:lang w:val="en-US"/>
-        </w:rPr>
-        <w:t>Moodle</w:t>
-      </w:r>
-      <w:r>
-        <w:rPr>
-          <w:rFonts w:ascii="Times New Roman" w:hAnsi="Times New Roman" w:cs="Times New Roman"/>
-          <w:lang w:val="en-US"/>
-        </w:rPr>
-        <w:t>’s</w:t>
-      </w:r>
-      <w:r>
-        <w:rPr>
-          <w:rFonts w:ascii="Times New Roman" w:hAnsi="Times New Roman" w:cs="Times New Roman"/>
-          <w:lang w:val="en-US"/>
-        </w:rPr>
-        <w:t xml:space="preserve"> correct answers. Also </w:t>
-      </w:r>
-      <w:r>
-        <w:rPr>
-          <w:rFonts w:ascii="Times New Roman" w:hAnsi="Times New Roman" w:cs="Times New Roman"/>
-          <w:lang w:val="en-US"/>
-        </w:rPr>
-        <w:t>it</w:t>
-      </w:r>
-      <w:r>
-        <w:rPr>
-          <w:rFonts w:ascii="Times New Roman" w:hAnsi="Times New Roman" w:cs="Times New Roman"/>
-          <w:lang w:val="en-US"/>
-        </w:rPr>
-        <w:t xml:space="preserve"> will</w:t>
-      </w:r>
-      <w:r>
-        <w:rPr>
-          <w:rFonts w:ascii="Times New Roman" w:hAnsi="Times New Roman" w:cs="Times New Roman"/>
-          <w:lang w:val="en-US"/>
-        </w:rPr>
-        <w:t xml:space="preserve"> be</w:t>
-      </w:r>
-      <w:r>
-        <w:rPr>
-          <w:rFonts w:ascii="Times New Roman" w:hAnsi="Times New Roman" w:cs="Times New Roman"/>
-          <w:lang w:val="en-US"/>
-        </w:rPr>
-        <w:t xml:space="preserve"> see</w:t>
-      </w:r>
-      <w:r>
-        <w:rPr>
-          <w:rFonts w:ascii="Times New Roman" w:hAnsi="Times New Roman" w:cs="Times New Roman"/>
-          <w:lang w:val="en-US"/>
-        </w:rPr>
-        <w:t>n</w:t>
-      </w:r>
-      <w:r>
-        <w:rPr>
-          <w:rFonts w:ascii="Times New Roman" w:hAnsi="Times New Roman" w:cs="Times New Roman"/>
-          <w:lang w:val="en-US"/>
-        </w:rPr>
-        <w:t xml:space="preserve"> how to get answers in JSON format, to facilitate the data extraction.</w:t>
-      </w:r>
-    </w:p>
-    <w:p>
-      <w:pPr>
-        <w:pStyle w:val="Predeterminado"/>
-        <w:rPr>
-          <w:rFonts w:ascii="Times New Roman" w:hAnsi="Times New Roman" w:cs="Times New Roman"/>
-          <w:b/>
-          <w:lang w:val="en-US"/>
-        </w:rPr>
-      </w:pPr>
-      <w:r>
-        <w:rPr>
-          <w:rFonts w:ascii="Times New Roman" w:hAnsi="Times New Roman" w:cs="Times New Roman"/>
-          <w:b/>
-          <w:lang w:val="en-US"/>
-        </w:rPr>
-        <w:t>Project Objectives</w:t>
-      </w:r>
-    </w:p>
-    <w:p>
-      <w:pPr>
-        <w:pStyle w:val="Predeterminado"/>
-        <w:rPr>
-          <w:rFonts w:ascii="Times New Roman" w:hAnsi="Times New Roman" w:cs="Times New Roman"/>
-          <w:lang w:val="en-US"/>
-        </w:rPr>
-      </w:pPr>
-      <w:r>
-        <w:rPr>
-          <w:rFonts w:ascii="Times New Roman" w:hAnsi="Times New Roman" w:cs="Times New Roman"/>
-          <w:lang w:val="en-US"/>
-        </w:rPr>
-        <w:t>This library has been made to provide some external functions to facilitate the development of applications that interact with Moodle and to exp</w:t>
-      </w:r>
-      <w:r>
-        <w:rPr>
-          <w:rFonts w:ascii="Times New Roman" w:hAnsi="Times New Roman" w:cs="Times New Roman"/>
-          <w:lang w:val="en-US"/>
-        </w:rPr>
-        <w:t>loit this Moodle functionality.</w:t>
-      </w:r>
-    </w:p>
-    <w:p>
-      <w:pPr>
-        <w:pStyle w:val="Predeterminado"/>
-        <w:rPr>
-          <w:rFonts w:ascii="Times New Roman" w:hAnsi="Times New Roman" w:cs="Times New Roman"/>
-          <w:lang w:val="en-US"/>
-        </w:rPr>
-      </w:pPr>
-      <w:r>
-        <w:rPr>
-          <w:rFonts w:ascii="Times New Roman" w:hAnsi="Times New Roman" w:cs="Times New Roman"/>
-          <w:lang w:val="en-US"/>
-        </w:rPr>
-        <w:t xml:space="preserve">However, </w:t>
-      </w:r>
-      <w:r>
-        <w:rPr>
-          <w:rFonts w:ascii="Times New Roman" w:hAnsi="Times New Roman" w:cs="Times New Roman"/>
-          <w:lang w:val="en-US"/>
-        </w:rPr>
-        <w:t xml:space="preserve">Moodle system must be configured properly in order </w:t>
-      </w:r>
-      <w:r>
-        <w:rPr>
-          <w:rFonts w:ascii="Times New Roman" w:hAnsi="Times New Roman" w:cs="Times New Roman"/>
-          <w:lang w:val="en-US"/>
-        </w:rPr>
-        <w:t xml:space="preserve">to </w:t>
-      </w:r>
-      <w:r>
-        <w:rPr>
-          <w:rFonts w:ascii="Times New Roman" w:hAnsi="Times New Roman" w:cs="Times New Roman"/>
-          <w:color w:val="FF0000"/>
-          <w:lang w:val="en-US"/>
-        </w:rPr>
-        <w:t xml:space="preserve">this library work </w:t>
-      </w:r>
-      <w:r>
-        <w:rPr>
-          <w:rFonts w:ascii="Times New Roman" w:hAnsi="Times New Roman" w:cs="Times New Roman"/>
-          <w:color w:val="FF0000"/>
-          <w:lang w:val="en-US"/>
-        </w:rPr>
-        <w:t>correctly</w:t>
-      </w:r>
-      <w:r>
-        <w:rPr>
-          <w:rFonts w:ascii="Times New Roman" w:hAnsi="Times New Roman" w:cs="Times New Roman"/>
-          <w:lang w:val="en-US"/>
-        </w:rPr>
-        <w:t xml:space="preserve">. </w:t>
-      </w:r>
-      <w:r>
-        <w:rPr>
-          <w:rFonts w:ascii="Times New Roman" w:hAnsi="Times New Roman" w:cs="Times New Roman"/>
-          <w:lang w:val="en-US"/>
-        </w:rPr>
-        <w:t xml:space="preserve">So, </w:t>
-      </w:r>
-      <w:r>
-        <w:rPr>
-          <w:rFonts w:ascii="Times New Roman" w:hAnsi="Times New Roman" w:cs="Times New Roman"/>
-          <w:lang w:val="en-US"/>
-        </w:rPr>
-        <w:t>a part of this memory is reserved to explain how to configure Moodle to work with this library</w:t>
-      </w:r>
-      <w:r>
-        <w:rPr>
-          <w:rFonts w:ascii="Times New Roman" w:hAnsi="Times New Roman" w:cs="Times New Roman"/>
-          <w:lang w:val="en-US"/>
-        </w:rPr>
-        <w:t>.</w:t>
-      </w:r>
-      <w:r>
-        <w:rPr>
-          <w:rFonts w:ascii="Times New Roman" w:hAnsi="Times New Roman" w:cs="Times New Roman"/>
-          <w:lang w:val="en-US"/>
-        </w:rPr>
-        <w:br/>
-      </w:r>
-      <w:r>
-        <w:rPr>
-          <w:rFonts w:ascii="Times New Roman" w:hAnsi="Times New Roman" w:cs="Times New Roman"/>
-          <w:lang w:val="en-US"/>
-        </w:rPr>
-        <w:t xml:space="preserve">Also, to use this library you need to have accounts in your Moodle site, and </w:t>
-      </w:r>
-      <w:r>
-        <w:rPr>
-          <w:rFonts w:ascii="Times New Roman" w:hAnsi="Times New Roman" w:cs="Times New Roman"/>
-          <w:lang w:val="en-US"/>
-        </w:rPr>
-        <w:t>users’ pe</w:t>
-      </w:r>
-      <w:r>
-        <w:rPr>
-          <w:rFonts w:ascii="Times New Roman" w:hAnsi="Times New Roman" w:cs="Times New Roman"/>
-          <w:lang w:val="en-US"/>
-        </w:rPr>
-        <w:t>rmissions changes this library</w:t>
-      </w:r>
-      <w:r>
-        <w:rPr>
-          <w:rFonts w:ascii="Times New Roman" w:hAnsi="Times New Roman" w:cs="Times New Roman"/>
-          <w:lang w:val="en-US"/>
-        </w:rPr>
-        <w:t xml:space="preserve"> behavior</w:t>
-      </w:r>
-      <w:r>
-        <w:rPr>
-          <w:rFonts w:ascii="Times New Roman" w:hAnsi="Times New Roman" w:cs="Times New Roman"/>
-          <w:lang w:val="en-US"/>
-        </w:rPr>
-        <w:t>.</w:t>
+        <w:t>analyzed</w:t>
       </w:r>
       <w:r>
         <w:rPr>
@@ -1790,35 +1947,49 @@
           <w:rFonts w:ascii="Times New Roman" w:hAnsi="Times New Roman" w:cs="Times New Roman"/>
           <w:lang w:val="en-US"/>
         </w:rPr>
-        <w:t>In this way</w:t>
-      </w:r>
-      <w:r>
-        <w:rPr>
-          <w:rFonts w:ascii="Times New Roman" w:hAnsi="Times New Roman" w:cs="Times New Roman"/>
-          <w:lang w:val="en-US"/>
-        </w:rPr>
-        <w:t xml:space="preserve">, </w:t>
-      </w:r>
-      <w:r>
-        <w:rPr>
-          <w:rFonts w:ascii="Times New Roman" w:hAnsi="Times New Roman" w:cs="Times New Roman"/>
-          <w:lang w:val="en-US"/>
-        </w:rPr>
-        <w:t xml:space="preserve">it will be seen </w:t>
-      </w:r>
-      <w:r>
-        <w:rPr>
-          <w:rFonts w:ascii="Times New Roman" w:hAnsi="Times New Roman" w:cs="Times New Roman"/>
-          <w:lang w:val="en-US"/>
-        </w:rPr>
-        <w:t>these</w:t>
-      </w:r>
-      <w:r>
-        <w:rPr>
-          <w:rFonts w:ascii="Times New Roman" w:hAnsi="Times New Roman" w:cs="Times New Roman"/>
-          <w:lang w:val="en-US"/>
-        </w:rPr>
-        <w:t xml:space="preserve"> permission repercussion</w:t>
+        <w:t xml:space="preserve">Moodle’s permissions, administrated with system roles for users. </w:t>
+      </w:r>
+      <w:r>
+        <w:rPr>
+          <w:rFonts w:ascii="Times New Roman" w:hAnsi="Times New Roman" w:cs="Times New Roman"/>
+          <w:lang w:val="en-US"/>
+        </w:rPr>
+        <w:t>It</w:t>
+      </w:r>
+      <w:r>
+        <w:rPr>
+          <w:rFonts w:ascii="Times New Roman" w:hAnsi="Times New Roman" w:cs="Times New Roman"/>
+          <w:lang w:val="en-US"/>
+        </w:rPr>
+        <w:t xml:space="preserve"> will </w:t>
+      </w:r>
+      <w:r>
+        <w:rPr>
+          <w:rFonts w:ascii="Times New Roman" w:hAnsi="Times New Roman" w:cs="Times New Roman"/>
+          <w:lang w:val="en-US"/>
+        </w:rPr>
+        <w:t xml:space="preserve">be sown </w:t>
+      </w:r>
+      <w:r>
+        <w:rPr>
+          <w:rFonts w:ascii="Times New Roman" w:hAnsi="Times New Roman" w:cs="Times New Roman"/>
+          <w:lang w:val="en-US"/>
+        </w:rPr>
+        <w:t xml:space="preserve">how </w:t>
+      </w:r>
+      <w:r>
+        <w:rPr>
+          <w:rFonts w:ascii="Times New Roman" w:hAnsi="Times New Roman" w:cs="Times New Roman"/>
+          <w:lang w:val="en-US"/>
+        </w:rPr>
+        <w:t>th</w:t>
+      </w:r>
+      <w:r>
+        <w:rPr>
+          <w:rFonts w:ascii="Times New Roman" w:hAnsi="Times New Roman" w:cs="Times New Roman"/>
+          <w:lang w:val="en-US"/>
+        </w:rPr>
+        <w:t>e</w:t>
       </w:r>
       <w:r>
         <w:rPr>
@@ -1832,469 +2003,6 @@
           <w:rFonts w:ascii="Times New Roman" w:hAnsi="Times New Roman" w:cs="Times New Roman"/>
           <w:lang w:val="en-US"/>
         </w:rPr>
-        <w:t xml:space="preserve"> over the library functionality</w:t>
-      </w:r>
-      <w:r>
-        <w:rPr>
-          <w:rFonts w:ascii="Times New Roman" w:hAnsi="Times New Roman" w:cs="Times New Roman"/>
-          <w:lang w:val="en-US"/>
-        </w:rPr>
-        <w:t>.</w:t>
-      </w:r>
-    </w:p>
-    <w:p>
-      <w:pPr>
-        <w:pStyle w:val="Predeterminado"/>
-        <w:rPr>
-          <w:rFonts w:ascii="Times New Roman" w:hAnsi="Times New Roman" w:cs="Times New Roman"/>
-          <w:lang w:val="en-US"/>
-        </w:rPr>
-      </w:pPr>
-      <w:r>
-        <w:rPr>
-          <w:rFonts w:ascii="Times New Roman" w:hAnsi="Times New Roman" w:cs="Times New Roman"/>
-          <w:lang w:val="en-US"/>
-        </w:rPr>
-        <w:lastRenderedPageBreak/>
-        <w:t>E</w:t>
-      </w:r>
-      <w:r>
-        <w:rPr>
-          <w:rFonts w:ascii="Times New Roman" w:hAnsi="Times New Roman" w:cs="Times New Roman"/>
-          <w:lang w:val="en-US"/>
-        </w:rPr>
-        <w:t>ven though</w:t>
-      </w:r>
-      <w:r>
-        <w:rPr>
-          <w:rFonts w:ascii="Times New Roman" w:hAnsi="Times New Roman" w:cs="Times New Roman"/>
-          <w:lang w:val="en-US"/>
-        </w:rPr>
-        <w:t xml:space="preserve"> you </w:t>
-      </w:r>
-      <w:r>
-        <w:rPr>
-          <w:rFonts w:ascii="Times New Roman" w:hAnsi="Times New Roman" w:cs="Times New Roman"/>
-          <w:lang w:val="en-US"/>
-        </w:rPr>
-        <w:t xml:space="preserve">have to </w:t>
-      </w:r>
-      <w:r>
-        <w:rPr>
-          <w:rFonts w:ascii="Times New Roman" w:hAnsi="Times New Roman" w:cs="Times New Roman"/>
-          <w:lang w:val="en-US"/>
-        </w:rPr>
-        <w:t xml:space="preserve">take into account some factors in the Moodle’s configuration to use this library, this is not a Moodle use tutorial, </w:t>
-      </w:r>
-      <w:r>
-        <w:rPr>
-          <w:rFonts w:ascii="Times New Roman" w:hAnsi="Times New Roman" w:cs="Times New Roman"/>
-          <w:lang w:val="en-US"/>
-        </w:rPr>
-        <w:t>so, only Moodle’s necessary sections to understand this project will be told</w:t>
-      </w:r>
-      <w:r>
-        <w:rPr>
-          <w:rFonts w:ascii="Times New Roman" w:hAnsi="Times New Roman" w:cs="Times New Roman"/>
-          <w:lang w:val="en-US"/>
-        </w:rPr>
-        <w:t>.</w:t>
-      </w:r>
-    </w:p>
-    <w:p>
-      <w:pPr>
-        <w:pStyle w:val="Predeterminado"/>
-        <w:rPr>
-          <w:rFonts w:ascii="Times New Roman" w:hAnsi="Times New Roman" w:cs="Times New Roman"/>
-          <w:lang w:val="en-US"/>
-        </w:rPr>
-      </w:pPr>
-      <w:r>
-        <w:rPr>
-          <w:rFonts w:ascii="Times New Roman" w:hAnsi="Times New Roman" w:cs="Times New Roman"/>
-          <w:lang w:val="en-US"/>
-        </w:rPr>
-        <w:t>F</w:t>
-      </w:r>
-      <w:r>
-        <w:rPr>
-          <w:rFonts w:ascii="Times New Roman" w:hAnsi="Times New Roman" w:cs="Times New Roman"/>
-          <w:lang w:val="en-US"/>
-        </w:rPr>
-        <w:t>urthermore</w:t>
-      </w:r>
-      <w:r>
-        <w:rPr>
-          <w:rFonts w:ascii="Times New Roman" w:hAnsi="Times New Roman" w:cs="Times New Roman"/>
-          <w:lang w:val="en-US"/>
-        </w:rPr>
-        <w:t xml:space="preserve">, </w:t>
-      </w:r>
-      <w:r>
-        <w:rPr>
-          <w:rFonts w:ascii="Times New Roman" w:hAnsi="Times New Roman" w:cs="Times New Roman"/>
-          <w:lang w:val="en-US"/>
-        </w:rPr>
-        <w:t xml:space="preserve">the data structures returned by this library functions will be analyzed so the users </w:t>
-      </w:r>
-      <w:r>
-        <w:rPr>
-          <w:rFonts w:ascii="Times New Roman" w:hAnsi="Times New Roman" w:cs="Times New Roman"/>
-          <w:lang w:val="en-US"/>
-        </w:rPr>
-        <w:t xml:space="preserve">will know </w:t>
-      </w:r>
-      <w:r>
-        <w:rPr>
-          <w:rFonts w:ascii="Times New Roman" w:hAnsi="Times New Roman" w:cs="Times New Roman"/>
-          <w:lang w:val="en-US"/>
-        </w:rPr>
-        <w:t>how to obtain and manipulate the information they want.</w:t>
-      </w:r>
-      <w:r>
-        <w:rPr>
-          <w:rFonts w:ascii="Times New Roman" w:hAnsi="Times New Roman" w:cs="Times New Roman"/>
-          <w:lang w:val="en-US"/>
-        </w:rPr>
-        <w:br/>
-      </w:r>
-    </w:p>
-    <w:p>
-      <w:pPr>
-        <w:pStyle w:val="Predeterminado"/>
-        <w:rPr>
-          <w:rFonts w:ascii="Times New Roman" w:hAnsi="Times New Roman" w:cs="Times New Roman"/>
-          <w:b/>
-          <w:lang w:val="en-US"/>
-        </w:rPr>
-      </w:pPr>
-      <w:r>
-        <w:rPr>
-          <w:rFonts w:ascii="Times New Roman" w:hAnsi="Times New Roman" w:cs="Times New Roman"/>
-          <w:b/>
-          <w:lang w:val="en-US"/>
-        </w:rPr>
-        <w:t>Memory sections</w:t>
-      </w:r>
-    </w:p>
-    <w:p>
-      <w:pPr>
-        <w:pStyle w:val="Predeterminado"/>
-        <w:rPr>
-          <w:rFonts w:ascii="Times New Roman" w:hAnsi="Times New Roman" w:cs="Times New Roman"/>
-          <w:lang w:val="en-US"/>
-        </w:rPr>
-      </w:pPr>
-      <w:r>
-        <w:rPr>
-          <w:rFonts w:ascii="Times New Roman" w:hAnsi="Times New Roman" w:cs="Times New Roman"/>
-          <w:lang w:val="en-US"/>
-        </w:rPr>
-        <w:t xml:space="preserve">Like </w:t>
-      </w:r>
-      <w:r>
-        <w:rPr>
-          <w:rFonts w:ascii="Times New Roman" w:hAnsi="Times New Roman" w:cs="Times New Roman"/>
-          <w:lang w:val="en-US"/>
-        </w:rPr>
-        <w:t xml:space="preserve">it </w:t>
-      </w:r>
-      <w:r>
-        <w:rPr>
-          <w:rFonts w:ascii="Times New Roman" w:hAnsi="Times New Roman" w:cs="Times New Roman"/>
-          <w:lang w:val="en-US"/>
-        </w:rPr>
-        <w:t>ha</w:t>
-      </w:r>
-      <w:r>
-        <w:rPr>
-          <w:rFonts w:ascii="Times New Roman" w:hAnsi="Times New Roman" w:cs="Times New Roman"/>
-          <w:lang w:val="en-US"/>
-        </w:rPr>
-        <w:t>s been</w:t>
-      </w:r>
-      <w:r>
-        <w:rPr>
-          <w:rFonts w:ascii="Times New Roman" w:hAnsi="Times New Roman" w:cs="Times New Roman"/>
-          <w:lang w:val="en-US"/>
-        </w:rPr>
-        <w:t xml:space="preserve"> said, one </w:t>
-      </w:r>
-      <w:r>
-        <w:rPr>
-          <w:rFonts w:ascii="Times New Roman" w:hAnsi="Times New Roman" w:cs="Times New Roman"/>
-          <w:lang w:val="en-US"/>
-        </w:rPr>
-        <w:t>goal</w:t>
-      </w:r>
-      <w:r>
-        <w:rPr>
-          <w:rFonts w:ascii="Times New Roman" w:hAnsi="Times New Roman" w:cs="Times New Roman"/>
-          <w:lang w:val="en-US"/>
-        </w:rPr>
-        <w:t xml:space="preserve"> of this project is to use the Moodle system with external applications.</w:t>
-      </w:r>
-    </w:p>
-    <w:p>
-      <w:pPr>
-        <w:pStyle w:val="Predeterminado"/>
-        <w:rPr>
-          <w:rFonts w:ascii="Times New Roman" w:hAnsi="Times New Roman" w:cs="Times New Roman"/>
-          <w:lang w:val="en-US"/>
-        </w:rPr>
-      </w:pPr>
-      <w:r>
-        <w:rPr>
-          <w:rFonts w:ascii="Times New Roman" w:hAnsi="Times New Roman" w:cs="Times New Roman"/>
-          <w:lang w:val="en-US"/>
-        </w:rPr>
-        <w:t>To do this, the first step is study how to use Moodle. Logically, to do that first we have to install this Moodle system</w:t>
-      </w:r>
-      <w:r>
-        <w:rPr>
-          <w:rFonts w:ascii="Times New Roman" w:hAnsi="Times New Roman" w:cs="Times New Roman"/>
-          <w:lang w:val="en-US"/>
-        </w:rPr>
-        <w:t xml:space="preserve">. But </w:t>
-      </w:r>
-      <w:r>
-        <w:rPr>
-          <w:rFonts w:ascii="Times New Roman" w:hAnsi="Times New Roman" w:cs="Times New Roman"/>
-          <w:lang w:val="en-US"/>
-        </w:rPr>
-        <w:t>this</w:t>
-      </w:r>
-      <w:r>
-        <w:rPr>
-          <w:rFonts w:ascii="Times New Roman" w:hAnsi="Times New Roman" w:cs="Times New Roman"/>
-          <w:lang w:val="en-US"/>
-        </w:rPr>
-        <w:t xml:space="preserve"> is not an objective this project</w:t>
-      </w:r>
-      <w:r>
-        <w:rPr>
-          <w:rFonts w:ascii="Times New Roman" w:hAnsi="Times New Roman" w:cs="Times New Roman"/>
-          <w:lang w:val="en-US"/>
-        </w:rPr>
-        <w:t>, so this part will be summarized and referenced to some external official documentation, w</w:t>
-      </w:r>
-      <w:r>
-        <w:rPr>
-          <w:rFonts w:ascii="Times New Roman" w:hAnsi="Times New Roman" w:cs="Times New Roman"/>
-          <w:lang w:val="en-US"/>
-        </w:rPr>
-        <w:t>h</w:t>
-      </w:r>
-      <w:r>
-        <w:rPr>
-          <w:rFonts w:ascii="Times New Roman" w:hAnsi="Times New Roman" w:cs="Times New Roman"/>
-          <w:lang w:val="en-US"/>
-        </w:rPr>
-        <w:t>ere this installation process is explained in detail.</w:t>
-      </w:r>
-    </w:p>
-    <w:p>
-      <w:pPr>
-        <w:pStyle w:val="Predeterminado"/>
-        <w:rPr>
-          <w:rFonts w:ascii="Times New Roman" w:hAnsi="Times New Roman" w:cs="Times New Roman"/>
-          <w:lang w:val="en-US"/>
-        </w:rPr>
-      </w:pPr>
-      <w:r>
-        <w:rPr>
-          <w:rFonts w:ascii="Times New Roman" w:hAnsi="Times New Roman" w:cs="Times New Roman"/>
-          <w:lang w:val="en-US"/>
-        </w:rPr>
-        <w:t>Then, Moodle</w:t>
-      </w:r>
-      <w:r>
-        <w:rPr>
-          <w:rFonts w:ascii="Times New Roman" w:hAnsi="Times New Roman" w:cs="Times New Roman"/>
-          <w:lang w:val="en-US"/>
-        </w:rPr>
-        <w:t xml:space="preserve"> must be </w:t>
-      </w:r>
-      <w:r>
-        <w:rPr>
-          <w:rFonts w:ascii="Times New Roman" w:hAnsi="Times New Roman" w:cs="Times New Roman"/>
-          <w:lang w:val="en-US"/>
-        </w:rPr>
-        <w:t>configure</w:t>
-      </w:r>
-      <w:r>
-        <w:rPr>
-          <w:rFonts w:ascii="Times New Roman" w:hAnsi="Times New Roman" w:cs="Times New Roman"/>
-          <w:lang w:val="en-US"/>
-        </w:rPr>
-        <w:t>d</w:t>
-      </w:r>
-      <w:r>
-        <w:rPr>
-          <w:rFonts w:ascii="Times New Roman" w:hAnsi="Times New Roman" w:cs="Times New Roman"/>
-          <w:lang w:val="en-US"/>
-        </w:rPr>
-        <w:t xml:space="preserve"> so it can receive and </w:t>
-      </w:r>
-      <w:r>
-        <w:rPr>
-          <w:rFonts w:ascii="Times New Roman" w:hAnsi="Times New Roman" w:cs="Times New Roman"/>
-          <w:lang w:val="en-US"/>
-        </w:rPr>
-        <w:t xml:space="preserve">answer requests </w:t>
-      </w:r>
-      <w:r>
-        <w:rPr>
-          <w:rFonts w:ascii="Times New Roman" w:hAnsi="Times New Roman" w:cs="Times New Roman"/>
-          <w:lang w:val="en-US"/>
-        </w:rPr>
-        <w:t xml:space="preserve">from other applications. In this step </w:t>
-      </w:r>
-      <w:r>
-        <w:rPr>
-          <w:rFonts w:ascii="Times New Roman" w:hAnsi="Times New Roman" w:cs="Times New Roman"/>
-          <w:lang w:val="en-US"/>
-        </w:rPr>
-        <w:t xml:space="preserve">it </w:t>
-      </w:r>
-      <w:r>
-        <w:rPr>
-          <w:rFonts w:ascii="Times New Roman" w:hAnsi="Times New Roman" w:cs="Times New Roman"/>
-          <w:lang w:val="en-US"/>
-        </w:rPr>
-        <w:t xml:space="preserve">will </w:t>
-      </w:r>
-      <w:r>
-        <w:rPr>
-          <w:rFonts w:ascii="Times New Roman" w:hAnsi="Times New Roman" w:cs="Times New Roman"/>
-          <w:lang w:val="en-US"/>
-        </w:rPr>
-        <w:t xml:space="preserve">be </w:t>
-      </w:r>
-      <w:r>
-        <w:rPr>
-          <w:rFonts w:ascii="Times New Roman" w:hAnsi="Times New Roman" w:cs="Times New Roman"/>
-          <w:lang w:val="en-US"/>
-        </w:rPr>
-        <w:t>see</w:t>
-      </w:r>
-      <w:r>
-        <w:rPr>
-          <w:rFonts w:ascii="Times New Roman" w:hAnsi="Times New Roman" w:cs="Times New Roman"/>
-          <w:lang w:val="en-US"/>
-        </w:rPr>
-        <w:t>n</w:t>
-      </w:r>
-      <w:r>
-        <w:rPr>
-          <w:rFonts w:ascii="Times New Roman" w:hAnsi="Times New Roman" w:cs="Times New Roman"/>
-          <w:lang w:val="en-US"/>
-        </w:rPr>
-        <w:t xml:space="preserve"> the different protocols that can </w:t>
-      </w:r>
-      <w:r>
-        <w:rPr>
-          <w:rFonts w:ascii="Times New Roman" w:hAnsi="Times New Roman" w:cs="Times New Roman"/>
-          <w:lang w:val="en-US"/>
-        </w:rPr>
-        <w:t xml:space="preserve">be </w:t>
-      </w:r>
-      <w:r>
-        <w:rPr>
-          <w:rFonts w:ascii="Times New Roman" w:hAnsi="Times New Roman" w:cs="Times New Roman"/>
-          <w:lang w:val="en-US"/>
-        </w:rPr>
-        <w:t>use</w:t>
-      </w:r>
-      <w:r>
-        <w:rPr>
-          <w:rFonts w:ascii="Times New Roman" w:hAnsi="Times New Roman" w:cs="Times New Roman"/>
-          <w:lang w:val="en-US"/>
-        </w:rPr>
-        <w:t>d</w:t>
-      </w:r>
-      <w:r>
-        <w:rPr>
-          <w:rFonts w:ascii="Times New Roman" w:hAnsi="Times New Roman" w:cs="Times New Roman"/>
-          <w:lang w:val="en-US"/>
-        </w:rPr>
-        <w:t xml:space="preserve"> to do this, but after that we will assume that the protocol used will be the REST protocol. On that time, </w:t>
-      </w:r>
-      <w:r>
-        <w:rPr>
-          <w:rFonts w:ascii="Times New Roman" w:hAnsi="Times New Roman" w:cs="Times New Roman"/>
-          <w:lang w:val="en-US"/>
-        </w:rPr>
-        <w:t>it will be</w:t>
-      </w:r>
-      <w:r>
-        <w:rPr>
-          <w:rFonts w:ascii="Times New Roman" w:hAnsi="Times New Roman" w:cs="Times New Roman"/>
-          <w:lang w:val="en-US"/>
-        </w:rPr>
-        <w:t xml:space="preserve"> </w:t>
-      </w:r>
-      <w:r>
-        <w:rPr>
-          <w:rFonts w:ascii="Times New Roman" w:hAnsi="Times New Roman" w:cs="Times New Roman"/>
-          <w:lang w:val="en-US"/>
-        </w:rPr>
-        <w:t>analyzed</w:t>
-      </w:r>
-      <w:r>
-        <w:rPr>
-          <w:rFonts w:ascii="Times New Roman" w:hAnsi="Times New Roman" w:cs="Times New Roman"/>
-          <w:lang w:val="en-US"/>
-        </w:rPr>
-        <w:t xml:space="preserve"> </w:t>
-      </w:r>
-      <w:r>
-        <w:rPr>
-          <w:rFonts w:ascii="Times New Roman" w:hAnsi="Times New Roman" w:cs="Times New Roman"/>
-          <w:lang w:val="en-US"/>
-        </w:rPr>
-        <w:t xml:space="preserve">Moodle’s permissions, administrated with system roles for users. </w:t>
-      </w:r>
-      <w:r>
-        <w:rPr>
-          <w:rFonts w:ascii="Times New Roman" w:hAnsi="Times New Roman" w:cs="Times New Roman"/>
-          <w:lang w:val="en-US"/>
-        </w:rPr>
-        <w:t>It</w:t>
-      </w:r>
-      <w:r>
-        <w:rPr>
-          <w:rFonts w:ascii="Times New Roman" w:hAnsi="Times New Roman" w:cs="Times New Roman"/>
-          <w:lang w:val="en-US"/>
-        </w:rPr>
-        <w:t xml:space="preserve"> will </w:t>
-      </w:r>
-      <w:r>
-        <w:rPr>
-          <w:rFonts w:ascii="Times New Roman" w:hAnsi="Times New Roman" w:cs="Times New Roman"/>
-          <w:lang w:val="en-US"/>
-        </w:rPr>
-        <w:t xml:space="preserve">be sown </w:t>
-      </w:r>
-      <w:r>
-        <w:rPr>
-          <w:rFonts w:ascii="Times New Roman" w:hAnsi="Times New Roman" w:cs="Times New Roman"/>
-          <w:lang w:val="en-US"/>
-        </w:rPr>
-        <w:t xml:space="preserve">how </w:t>
-      </w:r>
-      <w:r>
-        <w:rPr>
-          <w:rFonts w:ascii="Times New Roman" w:hAnsi="Times New Roman" w:cs="Times New Roman"/>
-          <w:lang w:val="en-US"/>
-        </w:rPr>
-        <w:t>th</w:t>
-      </w:r>
-      <w:r>
-        <w:rPr>
-          <w:rFonts w:ascii="Times New Roman" w:hAnsi="Times New Roman" w:cs="Times New Roman"/>
-          <w:lang w:val="en-US"/>
-        </w:rPr>
         <w:t>e</w:t>
       </w:r>
       <w:r>
@@ -2302,20 +2010,6 @@
           <w:rFonts w:ascii="Times New Roman" w:hAnsi="Times New Roman" w:cs="Times New Roman"/>
           <w:lang w:val="en-US"/>
         </w:rPr>
-        <w:t>s</w:t>
-      </w:r>
-      <w:r>
-        <w:rPr>
-          <w:rFonts w:ascii="Times New Roman" w:hAnsi="Times New Roman" w:cs="Times New Roman"/>
-          <w:lang w:val="en-US"/>
-        </w:rPr>
-        <w:t>e</w:t>
-      </w:r>
-      <w:r>
-        <w:rPr>
-          <w:rFonts w:ascii="Times New Roman" w:hAnsi="Times New Roman" w:cs="Times New Roman"/>
-          <w:lang w:val="en-US"/>
-        </w:rPr>
         <w:t xml:space="preserve"> permissions </w:t>
       </w:r>
       <w:r>
@@ -2360,14 +2054,7 @@
           <w:rFonts w:ascii="Times New Roman" w:hAnsi="Times New Roman" w:cs="Times New Roman"/>
           <w:lang w:val="en-US"/>
         </w:rPr>
-        <w:t xml:space="preserve">Moodle </w:t>
-      </w:r>
-      <w:r>
-        <w:rPr>
-          <w:rFonts w:ascii="Times New Roman" w:hAnsi="Times New Roman" w:cs="Times New Roman"/>
-          <w:lang w:val="en-US"/>
-        </w:rPr>
-        <w:t xml:space="preserve">has been </w:t>
+        <w:t xml:space="preserve">Moodle has been </w:t>
       </w:r>
       <w:r>
         <w:rPr>
@@ -2452,14 +2139,7 @@
           <w:rFonts w:ascii="Times New Roman" w:hAnsi="Times New Roman" w:cs="Times New Roman"/>
           <w:lang w:val="en-US"/>
         </w:rPr>
-        <w:t xml:space="preserve"> </w:t>
-      </w:r>
-      <w:r>
-        <w:rPr>
-          <w:rFonts w:ascii="Times New Roman" w:hAnsi="Times New Roman" w:cs="Times New Roman"/>
-          <w:lang w:val="en-US"/>
-        </w:rPr>
-        <w:t>the options to get information from Moodle</w:t>
+        <w:t xml:space="preserve"> the options to get information from Moodle</w:t>
       </w:r>
       <w:r>
         <w:rPr>
@@ -2574,6 +2254,64 @@
           <w:rFonts w:ascii="Times New Roman" w:hAnsi="Times New Roman" w:cs="Times New Roman"/>
           <w:lang w:val="en-US"/>
         </w:rPr>
+        <w:t xml:space="preserve"> where a user has a password associated to a web service with some specific functions</w:t>
+      </w:r>
+      <w:r>
+        <w:rPr>
+          <w:rFonts w:ascii="Times New Roman" w:hAnsi="Times New Roman" w:cs="Times New Roman"/>
+          <w:lang w:val="en-US"/>
+        </w:rPr>
+        <w:t>. The second one is the request itself, and the response will depend of the user capabilities.</w:t>
+      </w:r>
+    </w:p>
+    <w:p>
+      <w:pPr>
+        <w:pStyle w:val="Predeterminado"/>
+        <w:rPr>
+          <w:rFonts w:ascii="Times New Roman" w:hAnsi="Times New Roman" w:cs="Times New Roman"/>
+          <w:lang w:val="en-US"/>
+        </w:rPr>
+      </w:pPr>
+      <w:r>
+        <w:rPr>
+          <w:rFonts w:ascii="Times New Roman" w:hAnsi="Times New Roman" w:cs="Times New Roman"/>
+          <w:lang w:val="en-US"/>
+        </w:rPr>
+        <w:t>After that, the request and responses involved in this communication</w:t>
+      </w:r>
+      <w:r>
+        <w:rPr>
+          <w:rFonts w:ascii="Times New Roman" w:hAnsi="Times New Roman" w:cs="Times New Roman"/>
+          <w:lang w:val="en-US"/>
+        </w:rPr>
+        <w:t xml:space="preserve"> will be studied</w:t>
+      </w:r>
+      <w:r>
+        <w:rPr>
+          <w:rFonts w:ascii="Times New Roman" w:hAnsi="Times New Roman" w:cs="Times New Roman"/>
+          <w:lang w:val="en-US"/>
+        </w:rPr>
+        <w:t>, what data needs the web service and what data returns.</w:t>
+      </w:r>
+      <w:r>
+        <w:rPr>
+          <w:rFonts w:ascii="Times New Roman" w:hAnsi="Times New Roman" w:cs="Times New Roman"/>
+          <w:lang w:val="en-US"/>
+        </w:rPr>
+        <w:t xml:space="preserve"> In this step </w:t>
+      </w:r>
+      <w:r>
+        <w:rPr>
+          <w:rFonts w:ascii="Times New Roman" w:hAnsi="Times New Roman" w:cs="Times New Roman"/>
+          <w:lang w:val="en-US"/>
+        </w:rPr>
+        <w:t>it will be show how to</w:t>
+      </w:r>
+      <w:r>
+        <w:rPr>
+          <w:rFonts w:ascii="Times New Roman" w:hAnsi="Times New Roman" w:cs="Times New Roman"/>
+          <w:lang w:val="en-US"/>
+        </w:rPr>
         <w:t xml:space="preserve"> </w:t>
       </w:r>
       <w:r>
@@ -2581,14 +2319,7 @@
           <w:rFonts w:ascii="Times New Roman" w:hAnsi="Times New Roman" w:cs="Times New Roman"/>
           <w:lang w:val="en-US"/>
         </w:rPr>
-        <w:t>where a user ha</w:t>
-      </w:r>
-      <w:r>
-        <w:rPr>
-          <w:rFonts w:ascii="Times New Roman" w:hAnsi="Times New Roman" w:cs="Times New Roman"/>
-          <w:lang w:val="en-US"/>
-        </w:rPr>
-        <w:t>s</w:t>
+        <w:t>do</w:t>
       </w:r>
       <w:r>
         <w:rPr>
@@ -2602,37 +2333,23 @@
           <w:rFonts w:ascii="Times New Roman" w:hAnsi="Times New Roman" w:cs="Times New Roman"/>
           <w:lang w:val="en-US"/>
         </w:rPr>
-        <w:t xml:space="preserve">a </w:t>
-      </w:r>
-      <w:r>
-        <w:rPr>
-          <w:rFonts w:ascii="Times New Roman" w:hAnsi="Times New Roman" w:cs="Times New Roman"/>
-          <w:lang w:val="en-US"/>
-        </w:rPr>
-        <w:t>password associated to a web service with some specific functions</w:t>
-      </w:r>
-      <w:r>
-        <w:rPr>
-          <w:rFonts w:ascii="Times New Roman" w:hAnsi="Times New Roman" w:cs="Times New Roman"/>
-          <w:lang w:val="en-US"/>
-        </w:rPr>
-        <w:t>. The second one is the request itself, and the response will depend of the user capabilities.</w:t>
-      </w:r>
-    </w:p>
-    <w:p>
-      <w:pPr>
-        <w:pStyle w:val="Predeterminado"/>
-        <w:rPr>
-          <w:rFonts w:ascii="Times New Roman" w:hAnsi="Times New Roman" w:cs="Times New Roman"/>
-          <w:lang w:val="en-US"/>
-        </w:rPr>
-      </w:pPr>
-      <w:r>
-        <w:rPr>
-          <w:rFonts w:ascii="Times New Roman" w:hAnsi="Times New Roman" w:cs="Times New Roman"/>
-          <w:lang w:val="en-US"/>
-        </w:rPr>
-        <w:t>After that, the request and responses involved in this communication</w:t>
+        <w:t>that responses will be in JSON format, in order to facilitate the data extraction in python code.</w:t>
+      </w:r>
+    </w:p>
+    <w:p>
+      <w:pPr>
+        <w:pStyle w:val="Predeterminado"/>
+        <w:rPr>
+          <w:rFonts w:ascii="Times New Roman" w:hAnsi="Times New Roman" w:cs="Times New Roman"/>
+          <w:lang w:val="en-US"/>
+        </w:rPr>
+      </w:pPr>
+      <w:r>
+        <w:rPr>
+          <w:rFonts w:ascii="Times New Roman" w:hAnsi="Times New Roman" w:cs="Times New Roman"/>
+          <w:lang w:val="en-US"/>
+        </w:rPr>
+        <w:t>Once this is done,</w:t>
       </w:r>
       <w:r>
         <w:rPr>
@@ -2646,6 +2363,13 @@
           <w:rFonts w:ascii="Times New Roman" w:hAnsi="Times New Roman" w:cs="Times New Roman"/>
           <w:lang w:val="en-US"/>
         </w:rPr>
+        <w:t xml:space="preserve">web services API </w:t>
+      </w:r>
+      <w:r>
+        <w:rPr>
+          <w:rFonts w:ascii="Times New Roman" w:hAnsi="Times New Roman" w:cs="Times New Roman"/>
+          <w:lang w:val="en-US"/>
+        </w:rPr>
         <w:t xml:space="preserve">will </w:t>
       </w:r>
       <w:r>
@@ -2653,106 +2377,6 @@
           <w:rFonts w:ascii="Times New Roman" w:hAnsi="Times New Roman" w:cs="Times New Roman"/>
           <w:lang w:val="en-US"/>
         </w:rPr>
-        <w:t>be studied</w:t>
-      </w:r>
-      <w:r>
-        <w:rPr>
-          <w:rFonts w:ascii="Times New Roman" w:hAnsi="Times New Roman" w:cs="Times New Roman"/>
-          <w:lang w:val="en-US"/>
-        </w:rPr>
-        <w:t>, what data needs the web service and what data returns.</w:t>
-      </w:r>
-      <w:r>
-        <w:rPr>
-          <w:rFonts w:ascii="Times New Roman" w:hAnsi="Times New Roman" w:cs="Times New Roman"/>
-          <w:lang w:val="en-US"/>
-        </w:rPr>
-        <w:t xml:space="preserve"> In this step </w:t>
-      </w:r>
-      <w:r>
-        <w:rPr>
-          <w:rFonts w:ascii="Times New Roman" w:hAnsi="Times New Roman" w:cs="Times New Roman"/>
-          <w:lang w:val="en-US"/>
-        </w:rPr>
-        <w:t>it will be show how to</w:t>
-      </w:r>
-      <w:r>
-        <w:rPr>
-          <w:rFonts w:ascii="Times New Roman" w:hAnsi="Times New Roman" w:cs="Times New Roman"/>
-          <w:lang w:val="en-US"/>
-        </w:rPr>
-        <w:t xml:space="preserve"> </w:t>
-      </w:r>
-      <w:r>
-        <w:rPr>
-          <w:rFonts w:ascii="Times New Roman" w:hAnsi="Times New Roman" w:cs="Times New Roman"/>
-          <w:lang w:val="en-US"/>
-        </w:rPr>
-        <w:t>do</w:t>
-      </w:r>
-      <w:r>
-        <w:rPr>
-          <w:rFonts w:ascii="Times New Roman" w:hAnsi="Times New Roman" w:cs="Times New Roman"/>
-          <w:lang w:val="en-US"/>
-        </w:rPr>
-        <w:t xml:space="preserve"> </w:t>
-      </w:r>
-      <w:r>
-        <w:rPr>
-          <w:rFonts w:ascii="Times New Roman" w:hAnsi="Times New Roman" w:cs="Times New Roman"/>
-          <w:lang w:val="en-US"/>
-        </w:rPr>
-        <w:t>that responses will be in JSON format, in order to facilitate the data extraction in python code.</w:t>
-      </w:r>
-    </w:p>
-    <w:p>
-      <w:pPr>
-        <w:pStyle w:val="Predeterminado"/>
-        <w:rPr>
-          <w:rFonts w:ascii="Times New Roman" w:hAnsi="Times New Roman" w:cs="Times New Roman"/>
-          <w:lang w:val="en-US"/>
-        </w:rPr>
-      </w:pPr>
-      <w:r>
-        <w:rPr>
-          <w:rFonts w:ascii="Times New Roman" w:hAnsi="Times New Roman" w:cs="Times New Roman"/>
-          <w:lang w:val="en-US"/>
-        </w:rPr>
-        <w:t xml:space="preserve">Once </w:t>
-      </w:r>
-      <w:r>
-        <w:rPr>
-          <w:rFonts w:ascii="Times New Roman" w:hAnsi="Times New Roman" w:cs="Times New Roman"/>
-          <w:lang w:val="en-US"/>
-        </w:rPr>
-        <w:t>this is done,</w:t>
-      </w:r>
-      <w:r>
-        <w:rPr>
-          <w:rFonts w:ascii="Times New Roman" w:hAnsi="Times New Roman" w:cs="Times New Roman"/>
-          <w:lang w:val="en-US"/>
-        </w:rPr>
-        <w:t xml:space="preserve"> </w:t>
-      </w:r>
-      <w:r>
-        <w:rPr>
-          <w:rFonts w:ascii="Times New Roman" w:hAnsi="Times New Roman" w:cs="Times New Roman"/>
-          <w:lang w:val="en-US"/>
-        </w:rPr>
-        <w:t xml:space="preserve">web services API </w:t>
-      </w:r>
-      <w:r>
-        <w:rPr>
-          <w:rFonts w:ascii="Times New Roman" w:hAnsi="Times New Roman" w:cs="Times New Roman"/>
-          <w:lang w:val="en-US"/>
-        </w:rPr>
-        <w:t xml:space="preserve">will </w:t>
-      </w:r>
-      <w:r>
-        <w:rPr>
-          <w:rFonts w:ascii="Times New Roman" w:hAnsi="Times New Roman" w:cs="Times New Roman"/>
-          <w:lang w:val="en-US"/>
-        </w:rPr>
         <w:t xml:space="preserve">be </w:t>
       </w:r>
       <w:r>
@@ -2774,14 +2398,7 @@
           <w:rFonts w:ascii="Times New Roman" w:hAnsi="Times New Roman" w:cs="Times New Roman"/>
           <w:lang w:val="en-US"/>
         </w:rPr>
-        <w:t>, and will see how to create some functions in python to do the library. These functions will have the same functionality than the functions provided by the Moodle’s web</w:t>
-      </w:r>
-      <w:r>
-        <w:rPr>
-          <w:rFonts w:ascii="Times New Roman" w:hAnsi="Times New Roman" w:cs="Times New Roman"/>
-          <w:lang w:val="en-US"/>
-        </w:rPr>
-        <w:t xml:space="preserve"> service</w:t>
+        <w:t>, and will see how to create some functions in python to do the library. These functions will have the same functionality than the functions provided by the Moodle’s web service</w:t>
       </w:r>
       <w:r>
         <w:rPr>
@@ -2961,25 +2578,7 @@
           <w:szCs w:val="24"/>
           <w:lang w:val="en-US"/>
         </w:rPr>
-        <w:t>(</w:t>
-      </w:r>
-      <w:r>
-        <w:rPr>
-          <w:rFonts w:ascii="Times New Roman" w:eastAsia="Times New Roman" w:hAnsi="Times New Roman" w:cs="Times New Roman"/>
-          <w:sz w:val="24"/>
-          <w:szCs w:val="24"/>
-          <w:lang w:val="en-US"/>
-        </w:rPr>
-        <w:t>minimum version 5.1.33</w:t>
-      </w:r>
-      <w:r>
-        <w:rPr>
-          <w:rFonts w:ascii="Times New Roman" w:eastAsia="Times New Roman" w:hAnsi="Times New Roman" w:cs="Times New Roman"/>
-          <w:sz w:val="24"/>
-          <w:szCs w:val="24"/>
-          <w:lang w:val="en-US"/>
-        </w:rPr>
-        <w:t>)</w:t>
+        <w:t>(minimum version 5.1.33)</w:t>
       </w:r>
     </w:p>
     <w:p>
@@ -3013,25 +2612,7 @@
           <w:szCs w:val="24"/>
           <w:lang w:val="en-US"/>
         </w:rPr>
-        <w:t>(</w:t>
-      </w:r>
-      <w:r>
-        <w:rPr>
-          <w:rFonts w:ascii="Times New Roman" w:eastAsia="Times New Roman" w:hAnsi="Times New Roman" w:cs="Times New Roman"/>
-          <w:sz w:val="24"/>
-          <w:szCs w:val="24"/>
-          <w:lang w:val="en-US"/>
-        </w:rPr>
-        <w:t>minimum version 8.3</w:t>
-      </w:r>
-      <w:r>
-        <w:rPr>
-          <w:rFonts w:ascii="Times New Roman" w:eastAsia="Times New Roman" w:hAnsi="Times New Roman" w:cs="Times New Roman"/>
-          <w:sz w:val="24"/>
-          <w:szCs w:val="24"/>
-          <w:lang w:val="en-US"/>
-        </w:rPr>
-        <w:t>)</w:t>
+        <w:t>(minimum version 8.3)</w:t>
       </w:r>
     </w:p>
     <w:p>
@@ -3065,25 +2646,7 @@
           <w:szCs w:val="24"/>
           <w:lang w:val="en-US"/>
         </w:rPr>
-        <w:t>(</w:t>
-      </w:r>
-      <w:r>
-        <w:rPr>
-          <w:rFonts w:ascii="Times New Roman" w:eastAsia="Times New Roman" w:hAnsi="Times New Roman" w:cs="Times New Roman"/>
-          <w:sz w:val="24"/>
-          <w:szCs w:val="24"/>
-          <w:lang w:val="en-US"/>
-        </w:rPr>
-        <w:t>minimum version 9.0</w:t>
-      </w:r>
-      <w:r>
-        <w:rPr>
-          <w:rFonts w:ascii="Times New Roman" w:eastAsia="Times New Roman" w:hAnsi="Times New Roman" w:cs="Times New Roman"/>
-          <w:sz w:val="24"/>
-          <w:szCs w:val="24"/>
-          <w:lang w:val="en-US"/>
-        </w:rPr>
-        <w:t>)</w:t>
+        <w:t>(minimum version 9.0)</w:t>
       </w:r>
     </w:p>
     <w:p>
@@ -3117,25 +2680,7 @@
           <w:szCs w:val="24"/>
           <w:lang w:val="en-US"/>
         </w:rPr>
-        <w:t>(</w:t>
-      </w:r>
-      <w:r>
-        <w:rPr>
-          <w:rFonts w:ascii="Times New Roman" w:eastAsia="Times New Roman" w:hAnsi="Times New Roman" w:cs="Times New Roman"/>
-          <w:sz w:val="24"/>
-          <w:szCs w:val="24"/>
-          <w:lang w:val="en-US"/>
-        </w:rPr>
-        <w:t>minimum version 10.2</w:t>
-      </w:r>
-      <w:r>
-        <w:rPr>
-          <w:rFonts w:ascii="Times New Roman" w:eastAsia="Times New Roman" w:hAnsi="Times New Roman" w:cs="Times New Roman"/>
-          <w:sz w:val="24"/>
-          <w:szCs w:val="24"/>
-          <w:lang w:val="en-US"/>
-        </w:rPr>
-        <w:t>)</w:t>
+        <w:t>(minimum version 10.2)</w:t>
       </w:r>
     </w:p>
     <w:p>
@@ -3199,7 +2744,7 @@
           <w:szCs w:val="24"/>
           <w:lang w:val="en-US"/>
         </w:rPr>
-        <w:t xml:space="preserve">web servers are </w:t>
+        <w:t>web servers are Apache or IIS.</w:t>
       </w:r>
       <w:r>
         <w:rPr>
@@ -3208,43 +2753,7 @@
           <w:szCs w:val="24"/>
           <w:lang w:val="en-US"/>
         </w:rPr>
-        <w:t>Apache or IIS</w:t>
-      </w:r>
-      <w:r>
-        <w:rPr>
-          <w:rFonts w:ascii="Times New Roman" w:eastAsia="Times New Roman" w:hAnsi="Times New Roman" w:cs="Times New Roman"/>
-          <w:sz w:val="24"/>
-          <w:szCs w:val="24"/>
-          <w:lang w:val="en-US"/>
-        </w:rPr>
-        <w:t>.</w:t>
-      </w:r>
-      <w:r>
-        <w:rPr>
-          <w:rFonts w:ascii="Times New Roman" w:eastAsia="Times New Roman" w:hAnsi="Times New Roman" w:cs="Times New Roman"/>
-          <w:sz w:val="24"/>
-          <w:szCs w:val="24"/>
-          <w:lang w:val="en-US"/>
-        </w:rPr>
-        <w:t xml:space="preserve"> The minimum version of PHP </w:t>
-      </w:r>
-      <w:r>
-        <w:rPr>
-          <w:rFonts w:ascii="Times New Roman" w:eastAsia="Times New Roman" w:hAnsi="Times New Roman" w:cs="Times New Roman"/>
-          <w:sz w:val="24"/>
-          <w:szCs w:val="24"/>
-          <w:lang w:val="en-US"/>
-        </w:rPr>
-        <w:t>is currently 5.3.2</w:t>
-      </w:r>
-      <w:r>
-        <w:rPr>
-          <w:rFonts w:ascii="Times New Roman" w:eastAsia="Times New Roman" w:hAnsi="Times New Roman" w:cs="Times New Roman"/>
-          <w:sz w:val="24"/>
-          <w:szCs w:val="24"/>
-          <w:lang w:val="en-US"/>
-        </w:rPr>
-        <w:t>.</w:t>
+        <w:t xml:space="preserve"> The minimum version of PHP is currently 5.3.2.</w:t>
       </w:r>
     </w:p>
     <w:p>
@@ -3357,7 +2866,7 @@
           <w:rFonts w:ascii="Times New Roman" w:hAnsi="Times New Roman" w:cs="Times New Roman"/>
           <w:noProof/>
           <w:color w:val="auto"/>
-          <w:lang w:eastAsia="es-ES" w:bidi="ar-SA"/>
+          <w:lang w:val="en-US" w:eastAsia="es-ES" w:bidi="ar-SA"/>
         </w:rPr>
         <w:drawing>
           <wp:anchor distT="0" distB="0" distL="114300" distR="114300" simplePos="0" relativeHeight="251658240" behindDoc="1" locked="0" layoutInCell="1" allowOverlap="1">
@@ -3473,15 +2982,7 @@
           <w:color w:val="auto"/>
           <w:lang w:val="en-US"/>
         </w:rPr>
-        <w:t>1</w:t>
-      </w:r>
-      <w:r>
-        <w:rPr>
-          <w:rFonts w:ascii="Times New Roman" w:hAnsi="Times New Roman" w:cs="Times New Roman"/>
-          <w:color w:val="auto"/>
-          <w:lang w:val="en-US"/>
-        </w:rPr>
-        <w:t>) Moodle’s web site name</w:t>
+        <w:t>1) Moodle’s web site name</w:t>
       </w:r>
     </w:p>
     <w:p>
@@ -3509,15 +3010,7 @@
           <w:color w:val="auto"/>
           <w:lang w:val="en-US"/>
         </w:rPr>
-        <w:t xml:space="preserve"> </w:t>
-      </w:r>
-      <w:r>
-        <w:rPr>
-          <w:rFonts w:ascii="Times New Roman" w:hAnsi="Times New Roman" w:cs="Times New Roman"/>
-          <w:color w:val="auto"/>
-          <w:lang w:val="en-US"/>
-        </w:rPr>
-        <w:t>Navigation panel. With this you can navigate through categories and courses.</w:t>
+        <w:t xml:space="preserve"> Navigation panel. With this you can navigate through categories and courses.</w:t>
       </w:r>
       <w:r>
         <w:rPr>
@@ -3645,7 +3138,7 @@
           <w:rFonts w:ascii="Times New Roman" w:hAnsi="Times New Roman" w:cs="Times New Roman"/>
           <w:noProof/>
           <w:color w:val="663300"/>
-          <w:lang w:eastAsia="es-ES" w:bidi="ar-SA"/>
+          <w:lang w:val="en-US" w:eastAsia="es-ES" w:bidi="ar-SA"/>
         </w:rPr>
         <w:drawing>
           <wp:anchor distT="0" distB="0" distL="114300" distR="114300" simplePos="0" relativeHeight="251659264" behindDoc="1" locked="0" layoutInCell="1" allowOverlap="1">
@@ -3723,7 +3216,7 @@
           <w:color w:val="auto"/>
           <w:lang w:val="en-US"/>
         </w:rPr>
-        <w:t xml:space="preserve"> </w:t>
+        <w:t xml:space="preserve"> Login user information. Once you have logged in you can see</w:t>
       </w:r>
       <w:r>
         <w:rPr>
@@ -3731,23 +3224,7 @@
           <w:color w:val="auto"/>
           <w:lang w:val="en-US"/>
         </w:rPr>
-        <w:t>Login user information. Once you have logged in you can see</w:t>
-      </w:r>
-      <w:r>
-        <w:rPr>
-          <w:rFonts w:ascii="Times New Roman" w:hAnsi="Times New Roman" w:cs="Times New Roman"/>
-          <w:color w:val="auto"/>
-          <w:lang w:val="en-US"/>
-        </w:rPr>
-        <w:t xml:space="preserve"> </w:t>
-      </w:r>
-      <w:r>
-        <w:rPr>
-          <w:rFonts w:ascii="Times New Roman" w:hAnsi="Times New Roman" w:cs="Times New Roman"/>
-          <w:color w:val="auto"/>
-          <w:lang w:val="en-US"/>
-        </w:rPr>
-        <w:t>your name</w:t>
+        <w:t xml:space="preserve"> your name</w:t>
       </w:r>
       <w:r>
         <w:rPr>
@@ -3775,41 +3252,24 @@
           <w:color w:val="auto"/>
           <w:lang w:val="en-US"/>
         </w:rPr>
-        <w:t>Administra</w:t>
-      </w:r>
-      <w:r>
-        <w:rPr>
-          <w:rFonts w:ascii="Times New Roman" w:hAnsi="Times New Roman" w:cs="Times New Roman"/>
-          <w:b/>
+        <w:t>Administration panel</w:t>
+      </w:r>
+    </w:p>
+    <w:p>
+      <w:pPr>
+        <w:pStyle w:val="Predeterminado"/>
+        <w:rPr>
+          <w:rFonts w:ascii="Times New Roman" w:hAnsi="Times New Roman" w:cs="Times New Roman"/>
+          <w:lang w:val="en-US"/>
+        </w:rPr>
+      </w:pPr>
+      <w:r>
+        <w:rPr>
+          <w:rFonts w:ascii="Times New Roman" w:hAnsi="Times New Roman" w:cs="Times New Roman"/>
           <w:color w:val="auto"/>
           <w:lang w:val="en-US"/>
         </w:rPr>
-        <w:t>tion panel</w:t>
-      </w:r>
-    </w:p>
-    <w:p>
-      <w:pPr>
-        <w:pStyle w:val="Predeterminado"/>
-        <w:rPr>
-          <w:rFonts w:ascii="Times New Roman" w:hAnsi="Times New Roman" w:cs="Times New Roman"/>
-          <w:lang w:val="en-US"/>
-        </w:rPr>
-      </w:pPr>
-      <w:r>
-        <w:rPr>
-          <w:rFonts w:ascii="Times New Roman" w:hAnsi="Times New Roman" w:cs="Times New Roman"/>
-          <w:color w:val="auto"/>
-          <w:lang w:val="en-US"/>
-        </w:rPr>
-        <w:t>When you login with a Moodle administrator account you can configure and modify every part of the web site</w:t>
-      </w:r>
-      <w:r>
-        <w:rPr>
-          <w:rFonts w:ascii="Times New Roman" w:hAnsi="Times New Roman" w:cs="Times New Roman"/>
-          <w:color w:val="auto"/>
-          <w:lang w:val="en-US"/>
-        </w:rPr>
-        <w:t>. You can do this whit the administration panel</w:t>
+        <w:t>When you login with a Moodle administrator account you can configure and modify every part of the web site. You can do this whit the administration panel</w:t>
       </w:r>
       <w:r>
         <w:rPr>
@@ -3873,42 +3333,7 @@
           <w:rFonts w:ascii="Times New Roman" w:hAnsi="Times New Roman" w:cs="Times New Roman"/>
           <w:lang w:val="en-US"/>
         </w:rPr>
-        <w:t xml:space="preserve">you can configure the </w:t>
-      </w:r>
-      <w:r>
-        <w:rPr>
-          <w:rFonts w:ascii="Times New Roman" w:hAnsi="Times New Roman" w:cs="Times New Roman"/>
-          <w:lang w:val="en-US"/>
-        </w:rPr>
-        <w:t>web</w:t>
-      </w:r>
-      <w:r>
-        <w:rPr>
-          <w:rFonts w:ascii="Times New Roman" w:hAnsi="Times New Roman" w:cs="Times New Roman"/>
-          <w:lang w:val="en-US"/>
-        </w:rPr>
-        <w:t xml:space="preserve"> page </w:t>
-      </w:r>
-      <w:r>
-        <w:rPr>
-          <w:rFonts w:ascii="Times New Roman" w:hAnsi="Times New Roman" w:cs="Times New Roman"/>
-          <w:lang w:val="en-US"/>
-        </w:rPr>
-        <w:t xml:space="preserve">in which </w:t>
-      </w:r>
-      <w:r>
-        <w:rPr>
-          <w:rFonts w:ascii="Times New Roman" w:hAnsi="Times New Roman" w:cs="Times New Roman"/>
-          <w:lang w:val="en-US"/>
-        </w:rPr>
-        <w:t>you are</w:t>
-      </w:r>
-      <w:r>
-        <w:rPr>
-          <w:rFonts w:ascii="Times New Roman" w:hAnsi="Times New Roman" w:cs="Times New Roman"/>
-          <w:lang w:val="en-US"/>
-        </w:rPr>
-        <w:t>.</w:t>
+        <w:t>you can configure the web page in which you are.</w:t>
       </w:r>
     </w:p>
     <w:p>
@@ -3960,23 +3385,7 @@
           <w:color w:val="auto"/>
           <w:lang w:val="en-US"/>
         </w:rPr>
-        <w:t xml:space="preserve">The last one is where you can configure every part of the Moodle web site </w:t>
-      </w:r>
-      <w:r>
-        <w:rPr>
-          <w:rFonts w:ascii="Times New Roman" w:hAnsi="Times New Roman" w:cs="Times New Roman"/>
-          <w:color w:val="auto"/>
-          <w:lang w:val="en-US"/>
-        </w:rPr>
-        <w:t>and this is what interests us</w:t>
-      </w:r>
-      <w:r>
-        <w:rPr>
-          <w:rFonts w:ascii="Times New Roman" w:hAnsi="Times New Roman" w:cs="Times New Roman"/>
-          <w:color w:val="auto"/>
-          <w:lang w:val="en-US"/>
-        </w:rPr>
-        <w:t>.</w:t>
+        <w:t>The last one is where you can configure every part of the Moodle web site and this is what interests us.</w:t>
       </w:r>
     </w:p>
     <w:p>
@@ -4011,21 +3420,7 @@
           <w:rFonts w:ascii="Times New Roman" w:hAnsi="Times New Roman" w:cs="Times New Roman"/>
           <w:lang w:val="en-US"/>
         </w:rPr>
-        <w:t xml:space="preserve">Moodle's users are classified by roles. One user is able to have different roles at the same time, and different roles depending on the Moodle's part that he is. For example, one user can have the 'teacher' role in one course and the 'non editing teacher' role in another course. These roles give to users different capabilities on the system. Depending on these </w:t>
-      </w:r>
-      <w:r>
-        <w:rPr>
-          <w:rFonts w:ascii="Times New Roman" w:hAnsi="Times New Roman" w:cs="Times New Roman"/>
-          <w:lang w:val="en-US"/>
-        </w:rPr>
-        <w:t>capabilities</w:t>
-      </w:r>
-      <w:r>
-        <w:rPr>
-          <w:rFonts w:ascii="Times New Roman" w:hAnsi="Times New Roman" w:cs="Times New Roman"/>
-          <w:lang w:val="en-US"/>
-        </w:rPr>
-        <w:t xml:space="preserve">, users will be able to </w:t>
+        <w:t xml:space="preserve">Moodle's users are classified by roles. One user is able to have different roles at the same time, and different roles depending on the Moodle's part that he is. For example, one user can have the 'teacher' role in one course and the 'non editing teacher' role in another course. These roles give to users different capabilities on the system. Depending on these capabilities, users will be able to </w:t>
       </w:r>
       <w:r>
         <w:rPr>
@@ -4967,6 +4362,142 @@
           <w:lang w:val="en-US"/>
         </w:rPr>
       </w:pPr>
+    </w:p>
+    <w:p>
+      <w:pPr>
+        <w:pStyle w:val="Predeterminado"/>
+        <w:rPr>
+          <w:rFonts w:ascii="Times New Roman" w:hAnsi="Times New Roman" w:cs="Times New Roman"/>
+          <w:lang w:val="en-US"/>
+        </w:rPr>
+      </w:pPr>
+      <w:r>
+        <w:rPr>
+          <w:rFonts w:ascii="Times New Roman" w:hAnsi="Times New Roman" w:cs="Times New Roman"/>
+          <w:b/>
+          <w:bCs/>
+          <w:sz w:val="36"/>
+          <w:szCs w:val="36"/>
+          <w:lang w:val="en-US"/>
+        </w:rPr>
+        <w:t>Errors</w:t>
+      </w:r>
+      <w:r>
+        <w:rPr>
+          <w:rFonts w:ascii="Times New Roman" w:hAnsi="Times New Roman" w:cs="Times New Roman"/>
+          <w:b/>
+          <w:bCs/>
+          <w:sz w:val="36"/>
+          <w:szCs w:val="36"/>
+          <w:lang w:val="en-US"/>
+        </w:rPr>
+        <w:t xml:space="preserve"> (check spelling)</w:t>
+      </w:r>
+    </w:p>
+    <w:p>
+      <w:pPr>
+        <w:pStyle w:val="Predeterminado"/>
+        <w:rPr>
+          <w:rFonts w:ascii="Times New Roman" w:hAnsi="Times New Roman" w:cs="Times New Roman"/>
+          <w:lang w:val="en-US"/>
+        </w:rPr>
+      </w:pPr>
+      <w:r>
+        <w:rPr>
+          <w:rFonts w:ascii="Times New Roman" w:hAnsi="Times New Roman" w:cs="Times New Roman"/>
+          <w:lang w:val="en-US"/>
+        </w:rPr>
+        <w:t>You could get different types of errors, grouped in 2 categories:</w:t>
+      </w:r>
+    </w:p>
+    <w:p>
+      <w:pPr>
+        <w:pStyle w:val="Predeterminado"/>
+        <w:numPr>
+          <w:ilvl w:val="0"/>
+          <w:numId w:val="7"/>
+        </w:numPr>
+        <w:rPr>
+          <w:rFonts w:ascii="Times New Roman" w:hAnsi="Times New Roman" w:cs="Times New Roman"/>
+          <w:lang w:val="en-US"/>
+        </w:rPr>
+      </w:pPr>
+      <w:r>
+        <w:rPr>
+          <w:rFonts w:ascii="Times New Roman" w:hAnsi="Times New Roman" w:cs="Times New Roman"/>
+          <w:lang w:val="en-US"/>
+        </w:rPr>
+        <w:t>Library exceptions: you get this kind of errors as a TypeError python exception when you use</w:t>
+      </w:r>
+      <w:r>
+        <w:rPr>
+          <w:lang w:val="en-US"/>
+        </w:rPr>
+        <w:t xml:space="preserve"> </w:t>
+      </w:r>
+      <w:r>
+        <w:rPr>
+          <w:rFonts w:ascii="Times New Roman" w:hAnsi="Times New Roman" w:cs="Times New Roman"/>
+          <w:lang w:val="en-US"/>
+        </w:rPr>
+        <w:t>wrongly one of the functions provided. For example, if a function needs a list of dictionaries and you give a list of integers as parameter to this function, you will get a TypeError exception. However, if these dictionaries have to have some required parameters, this is not checked by this library, and you will get an error of the next type.</w:t>
+      </w:r>
+    </w:p>
+    <w:p>
+      <w:pPr>
+        <w:pStyle w:val="Predeterminado"/>
+        <w:numPr>
+          <w:ilvl w:val="0"/>
+          <w:numId w:val="7"/>
+        </w:numPr>
+        <w:rPr>
+          <w:rFonts w:ascii="Times New Roman" w:hAnsi="Times New Roman" w:cs="Times New Roman"/>
+          <w:lang w:val="en-US"/>
+        </w:rPr>
+      </w:pPr>
+      <w:r>
+        <w:rPr>
+          <w:rFonts w:ascii="Times New Roman" w:hAnsi="Times New Roman" w:cs="Times New Roman"/>
+          <w:lang w:val="en-US"/>
+        </w:rPr>
+        <w:lastRenderedPageBreak/>
+        <w:t xml:space="preserve">Moodle exceptions: once the library has processed the data provided to use a function, the request to Moodle site is done. However, you still can get an error by many reasons: the data requested doesn’t </w:t>
+      </w:r>
+      <w:r>
+        <w:rPr>
+          <w:rFonts w:ascii="Times New Roman" w:hAnsi="Times New Roman" w:cs="Times New Roman"/>
+          <w:lang w:val="en-US"/>
+        </w:rPr>
+        <w:t>exist</w:t>
+      </w:r>
+      <w:r>
+        <w:rPr>
+          <w:rFonts w:ascii="Times New Roman" w:hAnsi="Times New Roman" w:cs="Times New Roman"/>
+          <w:lang w:val="en-US"/>
+        </w:rPr>
+        <w:t xml:space="preserve"> on this Moodle site, the request</w:t>
+      </w:r>
+      <w:r>
+        <w:rPr>
+          <w:rFonts w:ascii="Times New Roman" w:hAnsi="Times New Roman" w:cs="Times New Roman"/>
+          <w:lang w:val="en-US"/>
+        </w:rPr>
+        <w:t>ed</w:t>
+      </w:r>
+      <w:r>
+        <w:rPr>
+          <w:rFonts w:ascii="Times New Roman" w:hAnsi="Times New Roman" w:cs="Times New Roman"/>
+          <w:lang w:val="en-US"/>
+        </w:rPr>
+        <w:t xml:space="preserve"> parameters have wrong data types, are missing required parameters, etc. On this situation, </w:t>
+      </w:r>
+      <w:r>
+        <w:rPr>
+          <w:rFonts w:ascii="Times New Roman" w:hAnsi="Times New Roman" w:cs="Times New Roman"/>
+          <w:lang w:val="en-US"/>
+        </w:rPr>
+        <w:t>Moodle will get an error message, and the library will throw a ValueError python exception specifying found problems.</w:t>
+      </w:r>
     </w:p>
     <w:p>
       <w:pPr>
@@ -5062,7 +4593,7 @@
             <w:rPr>
               <w:noProof/>
             </w:rPr>
-            <w:t>5</w:t>
+            <w:t>9</w:t>
           </w:r>
         </w:fldSimple>
       </w:p>

</xml_diff>

<commit_message>
Courses: duplicate_course() and import_course() created. API in plaintext added.
</commit_message>
<xml_diff>
--- a/Documentation/Documentation.docx
+++ b/Documentation/Documentation.docx
@@ -80,13 +80,11 @@
         <w:pStyle w:val="Predeterminado"/>
         <w:rPr>
           <w:rFonts w:ascii="Times New Roman" w:hAnsi="Times New Roman" w:cs="Times New Roman"/>
-          <w:lang w:val="en-US"/>
-        </w:rPr>
-      </w:pPr>
-      <w:r>
-        <w:rPr>
-          <w:rFonts w:ascii="Times New Roman" w:hAnsi="Times New Roman" w:cs="Times New Roman"/>
-          <w:lang w:val="en-US"/>
+        </w:rPr>
+      </w:pPr>
+      <w:r>
+        <w:rPr>
+          <w:rFonts w:ascii="Times New Roman" w:hAnsi="Times New Roman" w:cs="Times New Roman"/>
         </w:rPr>
         <w:t xml:space="preserve">Objectives (incluyendo descripción del problema, estudio de alternativas y </w:t>
       </w:r>
@@ -96,13 +94,11 @@
         <w:pStyle w:val="Predeterminado"/>
         <w:rPr>
           <w:rFonts w:ascii="Times New Roman" w:hAnsi="Times New Roman" w:cs="Times New Roman"/>
-          <w:lang w:val="en-US"/>
-        </w:rPr>
-      </w:pPr>
-      <w:r>
-        <w:rPr>
-          <w:rFonts w:ascii="Times New Roman" w:hAnsi="Times New Roman" w:cs="Times New Roman"/>
-          <w:lang w:val="en-US"/>
+        </w:rPr>
+      </w:pPr>
+      <w:r>
+        <w:rPr>
+          <w:rFonts w:ascii="Times New Roman" w:hAnsi="Times New Roman" w:cs="Times New Roman"/>
         </w:rPr>
         <w:t>metodología empleada).</w:t>
       </w:r>
@@ -112,13 +108,11 @@
         <w:pStyle w:val="Predeterminado"/>
         <w:rPr>
           <w:rFonts w:ascii="Times New Roman" w:hAnsi="Times New Roman" w:cs="Times New Roman"/>
-          <w:lang w:val="en-US"/>
-        </w:rPr>
-      </w:pPr>
-      <w:r>
-        <w:rPr>
-          <w:rFonts w:ascii="Times New Roman" w:hAnsi="Times New Roman" w:cs="Times New Roman"/>
-          <w:lang w:val="en-US"/>
+        </w:rPr>
+      </w:pPr>
+      <w:r>
+        <w:rPr>
+          <w:rFonts w:ascii="Times New Roman" w:hAnsi="Times New Roman" w:cs="Times New Roman"/>
         </w:rPr>
         <w:t xml:space="preserve">Technological description (puede incluir especificación, diseño e </w:t>
       </w:r>
@@ -128,13 +122,11 @@
         <w:pStyle w:val="Predeterminado"/>
         <w:rPr>
           <w:rFonts w:ascii="Times New Roman" w:hAnsi="Times New Roman" w:cs="Times New Roman"/>
-          <w:lang w:val="en-US"/>
-        </w:rPr>
-      </w:pPr>
-      <w:r>
-        <w:rPr>
-          <w:rFonts w:ascii="Times New Roman" w:hAnsi="Times New Roman" w:cs="Times New Roman"/>
-          <w:lang w:val="en-US"/>
+        </w:rPr>
+      </w:pPr>
+      <w:r>
+        <w:rPr>
+          <w:rFonts w:ascii="Times New Roman" w:hAnsi="Times New Roman" w:cs="Times New Roman"/>
         </w:rPr>
         <w:t>implementación).</w:t>
       </w:r>
@@ -144,13 +136,11 @@
         <w:pStyle w:val="Predeterminado"/>
         <w:rPr>
           <w:rFonts w:ascii="Times New Roman" w:hAnsi="Times New Roman" w:cs="Times New Roman"/>
-          <w:lang w:val="en-US"/>
-        </w:rPr>
-      </w:pPr>
-      <w:r>
-        <w:rPr>
-          <w:rFonts w:ascii="Times New Roman" w:hAnsi="Times New Roman" w:cs="Times New Roman"/>
-          <w:lang w:val="en-US"/>
+        </w:rPr>
+      </w:pPr>
+      <w:r>
+        <w:rPr>
+          <w:rFonts w:ascii="Times New Roman" w:hAnsi="Times New Roman" w:cs="Times New Roman"/>
         </w:rPr>
         <w:t xml:space="preserve">Conclusions (incluyendo los logros principales alcanzados y posibles </w:t>
       </w:r>
@@ -2866,7 +2856,7 @@
           <w:rFonts w:ascii="Times New Roman" w:hAnsi="Times New Roman" w:cs="Times New Roman"/>
           <w:noProof/>
           <w:color w:val="auto"/>
-          <w:lang w:val="en-US" w:eastAsia="es-ES" w:bidi="ar-SA"/>
+          <w:lang w:eastAsia="es-ES" w:bidi="ar-SA"/>
         </w:rPr>
         <w:drawing>
           <wp:anchor distT="0" distB="0" distL="114300" distR="114300" simplePos="0" relativeHeight="251658240" behindDoc="1" locked="0" layoutInCell="1" allowOverlap="1">
@@ -3138,7 +3128,7 @@
           <w:rFonts w:ascii="Times New Roman" w:hAnsi="Times New Roman" w:cs="Times New Roman"/>
           <w:noProof/>
           <w:color w:val="663300"/>
-          <w:lang w:val="en-US" w:eastAsia="es-ES" w:bidi="ar-SA"/>
+          <w:lang w:eastAsia="es-ES" w:bidi="ar-SA"/>
         </w:rPr>
         <w:drawing>
           <wp:anchor distT="0" distB="0" distL="114300" distR="114300" simplePos="0" relativeHeight="251659264" behindDoc="1" locked="0" layoutInCell="1" allowOverlap="1">
@@ -4427,10 +4417,25 @@
           <w:rFonts w:ascii="Times New Roman" w:hAnsi="Times New Roman" w:cs="Times New Roman"/>
           <w:lang w:val="en-US"/>
         </w:rPr>
-        <w:t>Library exceptions: you get this kind of errors as a TypeError python exception when you use</w:t>
-      </w:r>
-      <w:r>
-        <w:rPr>
+        <w:t xml:space="preserve">Library exceptions: </w:t>
+      </w:r>
+      <w:r>
+        <w:rPr>
+          <w:rFonts w:ascii="Times New Roman" w:hAnsi="Times New Roman" w:cs="Times New Roman"/>
+          <w:lang w:val="en-US"/>
+        </w:rPr>
+        <w:t>it will g</w:t>
+      </w:r>
+      <w:r>
+        <w:rPr>
+          <w:rFonts w:ascii="Times New Roman" w:hAnsi="Times New Roman" w:cs="Times New Roman"/>
+          <w:lang w:val="en-US"/>
+        </w:rPr>
+        <w:t>et</w:t>
+      </w:r>
+      <w:r>
+        <w:rPr>
+          <w:rFonts w:ascii="Times New Roman" w:hAnsi="Times New Roman" w:cs="Times New Roman"/>
           <w:lang w:val="en-US"/>
         </w:rPr>
         <w:t xml:space="preserve"> </w:t>
@@ -4440,7 +4445,62 @@
           <w:rFonts w:ascii="Times New Roman" w:hAnsi="Times New Roman" w:cs="Times New Roman"/>
           <w:lang w:val="en-US"/>
         </w:rPr>
-        <w:t>wrongly one of the functions provided. For example, if a function needs a list of dictionaries and you give a list of integers as parameter to this function, you will get a TypeError exception. However, if these dictionaries have to have some required parameters, this is not checked by this library, and you will get an error of the next type.</w:t>
+        <w:t xml:space="preserve">this kind of errors as a TypeError python exception when </w:t>
+      </w:r>
+      <w:r>
+        <w:rPr>
+          <w:rFonts w:ascii="Times New Roman" w:hAnsi="Times New Roman" w:cs="Times New Roman"/>
+          <w:lang w:val="en-US"/>
+        </w:rPr>
+        <w:t>it is</w:t>
+      </w:r>
+      <w:r>
+        <w:rPr>
+          <w:rFonts w:ascii="Times New Roman" w:hAnsi="Times New Roman" w:cs="Times New Roman"/>
+          <w:lang w:val="en-US"/>
+        </w:rPr>
+        <w:t xml:space="preserve"> use</w:t>
+      </w:r>
+      <w:r>
+        <w:rPr>
+          <w:rFonts w:ascii="Times New Roman" w:hAnsi="Times New Roman" w:cs="Times New Roman"/>
+          <w:lang w:val="en-US"/>
+        </w:rPr>
+        <w:t>d</w:t>
+      </w:r>
+      <w:r>
+        <w:rPr>
+          <w:lang w:val="en-US"/>
+        </w:rPr>
+        <w:t xml:space="preserve"> </w:t>
+      </w:r>
+      <w:r>
+        <w:rPr>
+          <w:rFonts w:ascii="Times New Roman" w:hAnsi="Times New Roman" w:cs="Times New Roman"/>
+          <w:lang w:val="en-US"/>
+        </w:rPr>
+        <w:t xml:space="preserve">wrongly one of the functions provided. For example, if a function needs a list of dictionaries and you give a list of integers as parameter to this function, you will get a TypeError exception. </w:t>
+      </w:r>
+      <w:r>
+        <w:rPr>
+          <w:rFonts w:ascii="Times New Roman" w:hAnsi="Times New Roman" w:cs="Times New Roman"/>
+          <w:lang w:val="en-US"/>
+        </w:rPr>
+        <w:t xml:space="preserve">In the same way, if the request needs specific parameters and these are not provided, a KeyError exception will be thrown. </w:t>
+      </w:r>
+      <w:r>
+        <w:rPr>
+          <w:rFonts w:ascii="Times New Roman" w:hAnsi="Times New Roman" w:cs="Times New Roman"/>
+          <w:lang w:val="en-US"/>
+        </w:rPr>
+        <w:t>However, these parameters' types are not checked by the library and it will be received a next type error</w:t>
+      </w:r>
+      <w:r>
+        <w:rPr>
+          <w:rFonts w:ascii="Times New Roman" w:hAnsi="Times New Roman" w:cs="Times New Roman"/>
+          <w:lang w:val="en-US"/>
+        </w:rPr>
+        <w:t>.</w:t>
       </w:r>
     </w:p>
     <w:p>
@@ -4593,7 +4653,7 @@
             <w:rPr>
               <w:noProof/>
             </w:rPr>
-            <w:t>9</w:t>
+            <w:t>8</w:t>
           </w:r>
         </w:fldSimple>
       </w:p>
@@ -6289,6 +6349,7 @@
   <w:style w:type="character" w:default="1" w:styleId="Fuentedeprrafopredeter">
     <w:name w:val="Default Paragraph Font"/>
     <w:uiPriority w:val="1"/>
+    <w:semiHidden/>
     <w:unhideWhenUsed/>
   </w:style>
   <w:style w:type="table" w:default="1" w:styleId="Tablanormal">

</xml_diff>

<commit_message>
Courses: update_categories(), delete_categories() and delete_modules() created but not tested.
</commit_message>
<xml_diff>
--- a/Documentation/Documentation.docx
+++ b/Documentation/Documentation.docx
@@ -4479,7 +4479,21 @@
           <w:rFonts w:ascii="Times New Roman" w:hAnsi="Times New Roman" w:cs="Times New Roman"/>
           <w:lang w:val="en-US"/>
         </w:rPr>
-        <w:t xml:space="preserve">wrongly one of the functions provided. For example, if a function needs a list of dictionaries and you give a list of integers as parameter to this function, you will get a TypeError exception. </w:t>
+        <w:t>wrongly one of the functions provided. For example, if a function needs a list and you give a</w:t>
+      </w:r>
+      <w:r>
+        <w:rPr>
+          <w:rFonts w:ascii="Times New Roman" w:hAnsi="Times New Roman" w:cs="Times New Roman"/>
+          <w:lang w:val="en-US"/>
+        </w:rPr>
+        <w:t>n</w:t>
+      </w:r>
+      <w:r>
+        <w:rPr>
+          <w:rFonts w:ascii="Times New Roman" w:hAnsi="Times New Roman" w:cs="Times New Roman"/>
+          <w:lang w:val="en-US"/>
+        </w:rPr>
+        <w:t xml:space="preserve"> integer as parameter to this function, you will get a TypeError exception. </w:t>
       </w:r>
       <w:r>
         <w:rPr>
@@ -4493,7 +4507,35 @@
           <w:rFonts w:ascii="Times New Roman" w:hAnsi="Times New Roman" w:cs="Times New Roman"/>
           <w:lang w:val="en-US"/>
         </w:rPr>
-        <w:t>However, these parameters' types are not checked by the library and it will be received a next type error</w:t>
+        <w:t xml:space="preserve">However, </w:t>
+      </w:r>
+      <w:r>
+        <w:rPr>
+          <w:rFonts w:ascii="Times New Roman" w:hAnsi="Times New Roman" w:cs="Times New Roman"/>
+          <w:lang w:val="en-US"/>
+        </w:rPr>
+        <w:t xml:space="preserve">if a function needs, for example, some parameters inside an array to work properly and these parameters are wrong </w:t>
+      </w:r>
+      <w:r>
+        <w:rPr>
+          <w:rFonts w:ascii="Times New Roman" w:hAnsi="Times New Roman" w:cs="Times New Roman"/>
+          <w:lang w:val="en-US"/>
+        </w:rPr>
+        <w:t>it will be received a next type error</w:t>
+      </w:r>
+      <w:r>
+        <w:rPr>
+          <w:rFonts w:ascii="Times New Roman" w:hAnsi="Times New Roman" w:cs="Times New Roman"/>
+          <w:lang w:val="en-US"/>
+        </w:rPr>
+        <w:t xml:space="preserve">, because this is </w:t>
+      </w:r>
+      <w:r>
+        <w:rPr>
+          <w:rFonts w:ascii="Times New Roman" w:hAnsi="Times New Roman" w:cs="Times New Roman"/>
+          <w:lang w:val="en-US"/>
+        </w:rPr>
+        <w:t>not checked by the library</w:t>
       </w:r>
       <w:r>
         <w:rPr>

</xml_diff>

<commit_message>
Calendar, enrol, files and forum modules added and tested.
</commit_message>
<xml_diff>
--- a/Documentation/Documentation.docx
+++ b/Documentation/Documentation.docx
@@ -4627,15 +4627,104 @@
           <w:lang w:val="en-US"/>
         </w:rPr>
       </w:pPr>
-    </w:p>
-    <w:p>
-      <w:pPr>
-        <w:pStyle w:val="Predeterminado"/>
-        <w:rPr>
-          <w:rFonts w:ascii="Times New Roman" w:hAnsi="Times New Roman" w:cs="Times New Roman"/>
-          <w:lang w:val="en-US"/>
-        </w:rPr>
-      </w:pPr>
+      <w:r>
+        <w:rPr>
+          <w:rFonts w:ascii="Times New Roman" w:hAnsi="Times New Roman" w:cs="Times New Roman"/>
+          <w:b/>
+          <w:bCs/>
+          <w:sz w:val="36"/>
+          <w:szCs w:val="36"/>
+          <w:lang w:val="en-US"/>
+        </w:rPr>
+        <w:t>Bugs</w:t>
+      </w:r>
+      <w:r>
+        <w:rPr>
+          <w:rFonts w:ascii="Times New Roman" w:hAnsi="Times New Roman" w:cs="Times New Roman"/>
+          <w:b/>
+          <w:bCs/>
+          <w:sz w:val="36"/>
+          <w:szCs w:val="36"/>
+          <w:lang w:val="en-US"/>
+        </w:rPr>
+        <w:t xml:space="preserve"> (check spelling)</w:t>
+      </w:r>
+    </w:p>
+    <w:p>
+      <w:pPr>
+        <w:pStyle w:val="Predeterminado"/>
+        <w:rPr>
+          <w:rFonts w:ascii="Times New Roman" w:hAnsi="Times New Roman" w:cs="Times New Roman"/>
+          <w:lang w:val="en-US"/>
+        </w:rPr>
+      </w:pPr>
+      <w:r>
+        <w:rPr>
+          <w:rFonts w:ascii="Times New Roman" w:hAnsi="Times New Roman" w:cs="Times New Roman"/>
+          <w:lang w:val="en-US"/>
+        </w:rPr>
+        <w:t xml:space="preserve">Function: </w:t>
+      </w:r>
+      <w:r>
+        <w:rPr>
+          <w:rFonts w:ascii="Times New Roman" w:hAnsi="Times New Roman" w:cs="Times New Roman"/>
+          <w:lang w:val="en-US"/>
+        </w:rPr>
+        <w:t>get_calendar_events</w:t>
+      </w:r>
+      <w:r>
+        <w:rPr>
+          <w:rFonts w:ascii="Times New Roman" w:hAnsi="Times New Roman" w:cs="Times New Roman"/>
+          <w:lang w:val="en-US"/>
+        </w:rPr>
+        <w:t>.</w:t>
+      </w:r>
+    </w:p>
+    <w:p>
+      <w:pPr>
+        <w:pStyle w:val="Predeterminado"/>
+        <w:rPr>
+          <w:rFonts w:ascii="Times New Roman" w:hAnsi="Times New Roman" w:cs="Times New Roman"/>
+          <w:lang w:val="en-US"/>
+        </w:rPr>
+      </w:pPr>
+      <w:r>
+        <w:rPr>
+          <w:rFonts w:ascii="Times New Roman" w:hAnsi="Times New Roman" w:cs="Times New Roman"/>
+          <w:lang w:val="en-US"/>
+        </w:rPr>
+        <w:t>Bug: when you get global site events, only get global events if they had been created by the python library</w:t>
+      </w:r>
+      <w:r>
+        <w:rPr>
+          <w:rFonts w:ascii="Times New Roman" w:hAnsi="Times New Roman" w:cs="Times New Roman"/>
+          <w:lang w:val="en-US"/>
+        </w:rPr>
+        <w:t>. Those created manually via web interface are not recognized.</w:t>
+      </w:r>
+    </w:p>
+    <w:p>
+      <w:pPr>
+        <w:pStyle w:val="Predeterminado"/>
+        <w:rPr>
+          <w:rFonts w:ascii="Times New Roman" w:hAnsi="Times New Roman" w:cs="Times New Roman"/>
+          <w:lang w:val="en-US"/>
+        </w:rPr>
+      </w:pPr>
+      <w:r>
+        <w:rPr>
+          <w:rFonts w:ascii="Times New Roman" w:hAnsi="Times New Roman" w:cs="Times New Roman"/>
+          <w:lang w:val="en-US"/>
+        </w:rPr>
+        <w:t>Function call: MoodLib.</w:t>
+      </w:r>
+      <w:r>
+        <w:rPr>
+          <w:rFonts w:ascii="Times New Roman" w:hAnsi="Times New Roman" w:cs="Times New Roman"/>
+          <w:lang w:val="en-US"/>
+        </w:rPr>
+        <w:t>get_calendar_events(userevents=0)</w:t>
+      </w:r>
     </w:p>
     <w:sectPr>
       <w:footerReference w:type="default" r:id="rId18"/>
@@ -4695,7 +4784,7 @@
             <w:rPr>
               <w:noProof/>
             </w:rPr>
-            <w:t>8</w:t>
+            <w:t>9</w:t>
           </w:r>
         </w:fldSimple>
       </w:p>

</xml_diff>